<commit_message>
updated repot, cleanup code
</commit_message>
<xml_diff>
--- a/Documentation/Bulff Game_Final Report.docx
+++ b/Documentation/Bulff Game_Final Report.docx
@@ -382,7 +382,6 @@
           <w:docPartUnique/>
         </w:docPartObj>
       </w:sdtPr>
-      <w:sdtEndPr/>
       <w:sdtContent>
         <w:p>
           <w:pPr>
@@ -393,7 +392,7 @@
             <w:rPr>
               <w:rFonts w:eastAsiaTheme="minorEastAsia"/>
               <w:noProof/>
-              <w:lang w:eastAsia="en-FI"/>
+              <w:lang/>
             </w:rPr>
           </w:pPr>
           <w:r>
@@ -474,7 +473,7 @@
             <w:rPr>
               <w:rFonts w:eastAsiaTheme="minorEastAsia"/>
               <w:noProof/>
-              <w:lang w:eastAsia="en-FI"/>
+              <w:lang/>
             </w:rPr>
           </w:pPr>
           <w:hyperlink w:anchor="_Toc197397681" w:history="1">
@@ -546,7 +545,7 @@
             <w:rPr>
               <w:rFonts w:eastAsiaTheme="minorEastAsia"/>
               <w:noProof/>
-              <w:lang w:eastAsia="en-FI"/>
+              <w:lang/>
             </w:rPr>
           </w:pPr>
           <w:hyperlink w:anchor="_Toc197397682" w:history="1">
@@ -618,7 +617,7 @@
             <w:rPr>
               <w:rFonts w:eastAsiaTheme="minorEastAsia"/>
               <w:noProof/>
-              <w:lang w:eastAsia="en-FI"/>
+              <w:lang/>
             </w:rPr>
           </w:pPr>
           <w:hyperlink w:anchor="_Toc197397683" w:history="1">
@@ -698,7 +697,7 @@
             <w:rPr>
               <w:rFonts w:eastAsiaTheme="minorEastAsia"/>
               <w:noProof/>
-              <w:lang w:eastAsia="en-FI"/>
+              <w:lang/>
             </w:rPr>
           </w:pPr>
           <w:hyperlink w:anchor="_Toc197397684" w:history="1">
@@ -778,7 +777,7 @@
             <w:rPr>
               <w:rFonts w:eastAsiaTheme="minorEastAsia"/>
               <w:noProof/>
-              <w:lang w:eastAsia="en-FI"/>
+              <w:lang/>
             </w:rPr>
           </w:pPr>
           <w:hyperlink w:anchor="_Toc197397685" w:history="1">
@@ -859,7 +858,7 @@
             <w:rPr>
               <w:rFonts w:eastAsiaTheme="minorEastAsia"/>
               <w:noProof/>
-              <w:lang w:eastAsia="en-FI"/>
+              <w:lang/>
             </w:rPr>
           </w:pPr>
           <w:hyperlink w:anchor="_Toc197397686" w:history="1">
@@ -876,7 +875,7 @@
               <w:rPr>
                 <w:rFonts w:eastAsiaTheme="minorEastAsia"/>
                 <w:noProof/>
-                <w:lang w:eastAsia="en-FI"/>
+                <w:lang/>
               </w:rPr>
               <w:tab/>
             </w:r>
@@ -949,7 +948,7 @@
             <w:rPr>
               <w:rFonts w:eastAsiaTheme="minorEastAsia"/>
               <w:noProof/>
-              <w:lang w:eastAsia="en-FI"/>
+              <w:lang/>
             </w:rPr>
           </w:pPr>
           <w:hyperlink w:anchor="_Toc197397687" w:history="1">
@@ -966,7 +965,7 @@
               <w:rPr>
                 <w:rFonts w:eastAsiaTheme="minorEastAsia"/>
                 <w:noProof/>
-                <w:lang w:eastAsia="en-FI"/>
+                <w:lang/>
               </w:rPr>
               <w:tab/>
             </w:r>
@@ -1039,7 +1038,7 @@
             <w:rPr>
               <w:rFonts w:eastAsiaTheme="minorEastAsia"/>
               <w:noProof/>
-              <w:lang w:eastAsia="en-FI"/>
+              <w:lang/>
             </w:rPr>
           </w:pPr>
           <w:hyperlink w:anchor="_Toc197397688" w:history="1">
@@ -1056,7 +1055,7 @@
               <w:rPr>
                 <w:rFonts w:eastAsiaTheme="minorEastAsia"/>
                 <w:noProof/>
-                <w:lang w:eastAsia="en-FI"/>
+                <w:lang/>
               </w:rPr>
               <w:tab/>
             </w:r>
@@ -1325,34 +1324,14 @@
         </w:rPr>
         <w:t xml:space="preserve">Use </w:t>
       </w:r>
-      <w:proofErr w:type="spellStart"/>
-      <w:r>
-        <w:rPr>
-          <w:rFonts w:ascii="Calibri" w:eastAsia="Calibri" w:hAnsi="Calibri" w:cs="Calibri"/>
-          <w:sz w:val="22"/>
-          <w:szCs w:val="22"/>
-        </w:rPr>
-        <w:t>FastAPI</w:t>
-      </w:r>
-      <w:proofErr w:type="spellEnd"/>
-      <w:r>
-        <w:rPr>
-          <w:rFonts w:ascii="Calibri" w:eastAsia="Calibri" w:hAnsi="Calibri" w:cs="Calibri"/>
-          <w:sz w:val="22"/>
-          <w:szCs w:val="22"/>
-        </w:rPr>
-        <w:t xml:space="preserve"> with </w:t>
-      </w:r>
-      <w:proofErr w:type="spellStart"/>
-      <w:r>
-        <w:rPr>
-          <w:rFonts w:ascii="Calibri" w:eastAsia="Calibri" w:hAnsi="Calibri" w:cs="Calibri"/>
-          <w:sz w:val="22"/>
-          <w:szCs w:val="22"/>
-        </w:rPr>
-        <w:t>WebSockets</w:t>
-      </w:r>
-      <w:proofErr w:type="spellEnd"/>
+      <w:r>
+        <w:rPr>
+          <w:rFonts w:ascii="Calibri" w:eastAsia="Calibri" w:hAnsi="Calibri" w:cs="Calibri"/>
+          <w:sz w:val="22"/>
+          <w:szCs w:val="22"/>
+        </w:rPr>
+        <w:t>FastAPI with WebSockets</w:t>
+      </w:r>
       <w:r>
         <w:rPr>
           <w:rFonts w:ascii="Calibri" w:eastAsia="Calibri" w:hAnsi="Calibri" w:cs="Calibri"/>
@@ -1611,29 +1590,7 @@
           <w:sz w:val="22"/>
           <w:szCs w:val="22"/>
         </w:rPr>
-        <w:t xml:space="preserve">Use Secure Tokens (e.g., </w:t>
-      </w:r>
-      <w:proofErr w:type="spellStart"/>
-      <w:r>
-        <w:rPr>
-          <w:rFonts w:ascii="Calibri" w:eastAsia="Calibri" w:hAnsi="Calibri" w:cs="Calibri"/>
-          <w:b/>
-          <w:bCs/>
-          <w:sz w:val="22"/>
-          <w:szCs w:val="22"/>
-        </w:rPr>
-        <w:t>JWTs</w:t>
-      </w:r>
-      <w:proofErr w:type="spellEnd"/>
-      <w:r>
-        <w:rPr>
-          <w:rFonts w:ascii="Calibri" w:eastAsia="Calibri" w:hAnsi="Calibri" w:cs="Calibri"/>
-          <w:b/>
-          <w:bCs/>
-          <w:sz w:val="22"/>
-          <w:szCs w:val="22"/>
-        </w:rPr>
-        <w:t>)</w:t>
+        <w:t>Use Secure Tokens (e.g., JWTs)</w:t>
       </w:r>
       <w:r>
         <w:rPr>
@@ -1657,25 +1614,7 @@
           <w:sz w:val="22"/>
           <w:szCs w:val="22"/>
         </w:rPr>
-        <w:t>anage session state securely with JSON Web Tokens (</w:t>
-      </w:r>
-      <w:proofErr w:type="spellStart"/>
-      <w:r>
-        <w:rPr>
-          <w:rFonts w:ascii="Calibri" w:eastAsia="Calibri" w:hAnsi="Calibri" w:cs="Calibri"/>
-          <w:sz w:val="22"/>
-          <w:szCs w:val="22"/>
-        </w:rPr>
-        <w:t>JWTs</w:t>
-      </w:r>
-      <w:proofErr w:type="spellEnd"/>
-      <w:r>
-        <w:rPr>
-          <w:rFonts w:ascii="Calibri" w:eastAsia="Calibri" w:hAnsi="Calibri" w:cs="Calibri"/>
-          <w:sz w:val="22"/>
-          <w:szCs w:val="22"/>
-        </w:rPr>
-        <w:t>)</w:t>
+        <w:t>anage session state securely with JSON Web Tokens (JWTs)</w:t>
       </w:r>
       <w:r>
         <w:rPr>
@@ -1691,36 +1630,8 @@
           <w:sz w:val="22"/>
           <w:szCs w:val="22"/>
         </w:rPr>
-        <w:t xml:space="preserve">, like </w:t>
-      </w:r>
-      <w:proofErr w:type="spellStart"/>
-      <w:r>
-        <w:rPr>
-          <w:rFonts w:ascii="Calibri" w:eastAsia="Calibri" w:hAnsi="Calibri" w:cs="Calibri"/>
-          <w:sz w:val="22"/>
-          <w:szCs w:val="22"/>
-        </w:rPr>
-        <w:t>userid</w:t>
-      </w:r>
-      <w:proofErr w:type="spellEnd"/>
-      <w:r>
-        <w:rPr>
-          <w:rFonts w:ascii="Calibri" w:eastAsia="Calibri" w:hAnsi="Calibri" w:cs="Calibri"/>
-          <w:sz w:val="22"/>
-          <w:szCs w:val="22"/>
-        </w:rPr>
-        <w:t xml:space="preserve">, </w:t>
-      </w:r>
-      <w:proofErr w:type="spellStart"/>
-      <w:r>
-        <w:rPr>
-          <w:rFonts w:ascii="Calibri" w:eastAsia="Calibri" w:hAnsi="Calibri" w:cs="Calibri"/>
-          <w:sz w:val="22"/>
-          <w:szCs w:val="22"/>
-        </w:rPr>
-        <w:t>sessionid</w:t>
-      </w:r>
-      <w:proofErr w:type="spellEnd"/>
+        <w:t>, like userid, sessionid</w:t>
+      </w:r>
       <w:r>
         <w:rPr>
           <w:rFonts w:ascii="Calibri" w:eastAsia="Calibri" w:hAnsi="Calibri" w:cs="Calibri"/>
@@ -1789,23 +1700,7 @@
           <w:sz w:val="22"/>
           <w:szCs w:val="22"/>
         </w:rPr>
-        <w:t xml:space="preserve">Implement secure error logging and real-time monitoring to detect unusual </w:t>
-      </w:r>
-      <w:r>
-        <w:rPr>
-          <w:rFonts w:ascii="Calibri" w:eastAsia="Calibri" w:hAnsi="Calibri" w:cs="Calibri"/>
-          <w:sz w:val="22"/>
-          <w:szCs w:val="22"/>
-        </w:rPr>
-        <w:t>behaviour</w:t>
-      </w:r>
-      <w:r>
-        <w:rPr>
-          <w:rFonts w:ascii="Calibri" w:eastAsia="Calibri" w:hAnsi="Calibri" w:cs="Calibri"/>
-          <w:sz w:val="22"/>
-          <w:szCs w:val="22"/>
-        </w:rPr>
-        <w:t>, unauthorized access attempts, or application errors—while ensuring that logs do not expose sensitive user data or internal application logic</w:t>
+        <w:t>Implement secure error logging and real-time monitoring to detect unusual behaviour, unauthorized access attempts, or application errors—while ensuring that logs do not expose sensitive user data or internal application logic</w:t>
       </w:r>
       <w:r>
         <w:rPr>
@@ -1855,25 +1750,7 @@
           <w:sz w:val="22"/>
           <w:szCs w:val="22"/>
         </w:rPr>
-        <w:t>Encourage best practices in both Unity (C#) and backend (</w:t>
-      </w:r>
-      <w:proofErr w:type="spellStart"/>
-      <w:r>
-        <w:rPr>
-          <w:rFonts w:ascii="Calibri" w:eastAsia="Calibri" w:hAnsi="Calibri" w:cs="Calibri"/>
-          <w:sz w:val="22"/>
-          <w:szCs w:val="22"/>
-        </w:rPr>
-        <w:t>FastAPI</w:t>
-      </w:r>
-      <w:proofErr w:type="spellEnd"/>
-      <w:r>
-        <w:rPr>
-          <w:rFonts w:ascii="Calibri" w:eastAsia="Calibri" w:hAnsi="Calibri" w:cs="Calibri"/>
-          <w:sz w:val="22"/>
-          <w:szCs w:val="22"/>
-        </w:rPr>
-        <w:t xml:space="preserve"> and ASP.NET Core) development and dependency management to avoid introducing vulnerabilities</w:t>
+        <w:t>Encourage best practices in both Unity (C#) and backend (FastAPI and ASP.NET Core) development and dependency management to avoid introducing vulnerabilities</w:t>
       </w:r>
       <w:r>
         <w:rPr>
@@ -2111,31 +1988,7 @@
           <w:sz w:val="22"/>
           <w:szCs w:val="22"/>
         </w:rPr>
-        <w:t xml:space="preserve">Sanitize and validate all inputs in the Unity frontend to prevent </w:t>
-      </w:r>
-      <w:r>
-        <w:rPr>
-          <w:rFonts w:ascii="Calibri" w:eastAsia="Calibri" w:hAnsi="Calibri" w:cs="Calibri"/>
-          <w:sz w:val="22"/>
-          <w:szCs w:val="22"/>
-        </w:rPr>
-        <w:t>XSS and</w:t>
-      </w:r>
-      <w:r>
-        <w:rPr>
-          <w:rFonts w:ascii="Calibri" w:eastAsia="Calibri" w:hAnsi="Calibri" w:cs="Calibri"/>
-          <w:sz w:val="22"/>
-          <w:szCs w:val="22"/>
-        </w:rPr>
-        <w:t xml:space="preserve"> use secure Bearer token authentication over HTTPS for all API and WebSocket communication to avoid CSRF risks</w:t>
-      </w:r>
-      <w:r>
-        <w:rPr>
-          <w:rFonts w:ascii="Calibri" w:eastAsia="Calibri" w:hAnsi="Calibri" w:cs="Calibri"/>
-          <w:sz w:val="22"/>
-          <w:szCs w:val="22"/>
-        </w:rPr>
-        <w:t>.</w:t>
+        <w:t>Sanitize and validate all inputs in the Unity frontend to prevent XSS and use secure Bearer token authentication over HTTPS for all API and WebSocket communication to avoid CSRF risks.</w:t>
       </w:r>
     </w:p>
     <w:p>
@@ -2177,25 +2030,7 @@
           <w:sz w:val="22"/>
           <w:szCs w:val="22"/>
         </w:rPr>
-        <w:t xml:space="preserve">Regularly update and audit third-party libraries used in Unity, </w:t>
-      </w:r>
-      <w:proofErr w:type="spellStart"/>
-      <w:r>
-        <w:rPr>
-          <w:rFonts w:ascii="Calibri" w:eastAsia="Calibri" w:hAnsi="Calibri" w:cs="Calibri"/>
-          <w:sz w:val="22"/>
-          <w:szCs w:val="22"/>
-        </w:rPr>
-        <w:t>FastAPI</w:t>
-      </w:r>
-      <w:proofErr w:type="spellEnd"/>
-      <w:r>
-        <w:rPr>
-          <w:rFonts w:ascii="Calibri" w:eastAsia="Calibri" w:hAnsi="Calibri" w:cs="Calibri"/>
-          <w:sz w:val="22"/>
-          <w:szCs w:val="22"/>
-        </w:rPr>
-        <w:t>, and ASP.NET Core to avoid known vulnerabilities.</w:t>
+        <w:t>Regularly update and audit third-party libraries used in Unity, FastAPI, and ASP.NET Core to avoid known vulnerabilities.</w:t>
       </w:r>
     </w:p>
     <w:p>
@@ -2474,58 +2309,26 @@
           <w:bCs/>
           <w:sz w:val="22"/>
           <w:szCs w:val="22"/>
-        </w:rPr>
-        <w:t>Visual Studio Code</w:t>
-      </w:r>
-      <w:r>
-        <w:rPr>
-          <w:rFonts w:ascii="Calibri" w:eastAsia="Calibri" w:hAnsi="Calibri" w:cs="Calibri"/>
-          <w:sz w:val="22"/>
-          <w:szCs w:val="22"/>
-        </w:rPr>
-        <w:t xml:space="preserve">: For working </w:t>
-      </w:r>
-      <w:r>
-        <w:rPr>
-          <w:rFonts w:ascii="Calibri" w:eastAsia="Calibri" w:hAnsi="Calibri" w:cs="Calibri"/>
-          <w:sz w:val="22"/>
-          <w:szCs w:val="22"/>
-        </w:rPr>
-        <w:t>at</w:t>
-      </w:r>
-      <w:r>
-        <w:rPr>
-          <w:rFonts w:ascii="Calibri" w:eastAsia="Calibri" w:hAnsi="Calibri" w:cs="Calibri"/>
-          <w:sz w:val="22"/>
-          <w:szCs w:val="22"/>
-        </w:rPr>
-        <w:t xml:space="preserve"> </w:t>
-      </w:r>
-      <w:r>
-        <w:rPr>
-          <w:rFonts w:ascii="Calibri" w:eastAsia="Calibri" w:hAnsi="Calibri" w:cs="Calibri"/>
-          <w:sz w:val="22"/>
-          <w:szCs w:val="22"/>
-        </w:rPr>
-        <w:t xml:space="preserve">game engine in </w:t>
-      </w:r>
-      <w:proofErr w:type="spellStart"/>
-      <w:r>
-        <w:rPr>
-          <w:rFonts w:ascii="Calibri" w:eastAsia="Calibri" w:hAnsi="Calibri" w:cs="Calibri"/>
-          <w:sz w:val="22"/>
-          <w:szCs w:val="22"/>
-        </w:rPr>
-        <w:t>FastAPI</w:t>
-      </w:r>
-      <w:proofErr w:type="spellEnd"/>
-      <w:r>
-        <w:rPr>
-          <w:rFonts w:ascii="Calibri" w:eastAsia="Calibri" w:hAnsi="Calibri" w:cs="Calibri"/>
-          <w:sz w:val="22"/>
-          <w:szCs w:val="22"/>
-        </w:rPr>
-        <w:t xml:space="preserve"> (Python)</w:t>
+          <w:lang w:val="en-GB"/>
+        </w:rPr>
+        <w:t>Rider</w:t>
+      </w:r>
+      <w:r>
+        <w:rPr>
+          <w:rFonts w:ascii="Calibri" w:eastAsia="Calibri" w:hAnsi="Calibri" w:cs="Calibri"/>
+          <w:sz w:val="22"/>
+          <w:szCs w:val="22"/>
+        </w:rPr>
+        <w:t>:</w:t>
+      </w:r>
+      <w:r>
+        <w:rPr>
+          <w:rFonts w:ascii="Calibri" w:eastAsia="Calibri" w:hAnsi="Calibri" w:cs="Calibri"/>
+          <w:sz w:val="22"/>
+          <w:szCs w:val="22"/>
+          <w:lang w:val="en-GB"/>
+        </w:rPr>
+        <w:t xml:space="preserve"> Used for scripting for game development part.</w:t>
       </w:r>
     </w:p>
     <w:p>
@@ -2548,50 +2351,34 @@
           <w:bCs/>
           <w:sz w:val="22"/>
           <w:szCs w:val="22"/>
-        </w:rPr>
-        <w:t xml:space="preserve">Visual Studio </w:t>
-      </w:r>
-      <w:r>
-        <w:rPr>
-          <w:rFonts w:ascii="Calibri" w:eastAsia="Calibri" w:hAnsi="Calibri" w:cs="Calibri"/>
-          <w:b/>
-          <w:bCs/>
-          <w:sz w:val="22"/>
-          <w:szCs w:val="22"/>
-        </w:rPr>
-        <w:t xml:space="preserve">2019: </w:t>
-      </w:r>
-      <w:r>
-        <w:rPr>
-          <w:rFonts w:ascii="Calibri" w:eastAsia="Calibri" w:hAnsi="Calibri" w:cs="Calibri"/>
-          <w:sz w:val="22"/>
-          <w:szCs w:val="22"/>
-        </w:rPr>
-        <w:t xml:space="preserve">For working </w:t>
-      </w:r>
-      <w:r>
-        <w:rPr>
-          <w:rFonts w:ascii="Calibri" w:eastAsia="Calibri" w:hAnsi="Calibri" w:cs="Calibri"/>
-          <w:sz w:val="22"/>
-          <w:szCs w:val="22"/>
-        </w:rPr>
-        <w:t>at authentication server in</w:t>
-      </w:r>
-      <w:r>
-        <w:rPr>
-          <w:rFonts w:ascii="Calibri" w:eastAsia="Calibri" w:hAnsi="Calibri" w:cs="Calibri"/>
-          <w:sz w:val="22"/>
-          <w:szCs w:val="22"/>
-        </w:rPr>
-        <w:t xml:space="preserve"> </w:t>
-      </w:r>
-      <w:r>
-        <w:rPr>
-          <w:rFonts w:ascii="Calibri" w:eastAsia="Calibri" w:hAnsi="Calibri" w:cs="Calibri"/>
-          <w:sz w:val="22"/>
-          <w:szCs w:val="22"/>
-        </w:rPr>
-        <w:t>ASP.NET Core (C#).</w:t>
+          <w:lang w:val="en-GB"/>
+        </w:rPr>
+        <w:t>Pycharm</w:t>
+      </w:r>
+      <w:r>
+        <w:rPr>
+          <w:rFonts w:ascii="Calibri" w:eastAsia="Calibri" w:hAnsi="Calibri" w:cs="Calibri"/>
+          <w:sz w:val="22"/>
+          <w:szCs w:val="22"/>
+        </w:rPr>
+        <w:t xml:space="preserve">: For working </w:t>
+      </w:r>
+      <w:r>
+        <w:rPr>
+          <w:rFonts w:ascii="Calibri" w:eastAsia="Calibri" w:hAnsi="Calibri" w:cs="Calibri"/>
+          <w:sz w:val="22"/>
+          <w:szCs w:val="22"/>
+          <w:lang w:val="en-GB"/>
+        </w:rPr>
+        <w:t xml:space="preserve">with </w:t>
+      </w:r>
+      <w:r>
+        <w:rPr>
+          <w:rFonts w:ascii="Calibri" w:eastAsia="Calibri" w:hAnsi="Calibri" w:cs="Calibri"/>
+          <w:sz w:val="22"/>
+          <w:szCs w:val="22"/>
+        </w:rPr>
+        <w:t>FastAPI (Python)</w:t>
       </w:r>
     </w:p>
     <w:p>
@@ -2615,6 +2402,72 @@
           <w:sz w:val="22"/>
           <w:szCs w:val="22"/>
         </w:rPr>
+        <w:t xml:space="preserve">Visual Studio </w:t>
+      </w:r>
+      <w:r>
+        <w:rPr>
+          <w:rFonts w:ascii="Calibri" w:eastAsia="Calibri" w:hAnsi="Calibri" w:cs="Calibri"/>
+          <w:b/>
+          <w:bCs/>
+          <w:sz w:val="22"/>
+          <w:szCs w:val="22"/>
+        </w:rPr>
+        <w:t xml:space="preserve">2019: </w:t>
+      </w:r>
+      <w:r>
+        <w:rPr>
+          <w:rFonts w:ascii="Calibri" w:eastAsia="Calibri" w:hAnsi="Calibri" w:cs="Calibri"/>
+          <w:sz w:val="22"/>
+          <w:szCs w:val="22"/>
+        </w:rPr>
+        <w:t xml:space="preserve">For working </w:t>
+      </w:r>
+      <w:r>
+        <w:rPr>
+          <w:rFonts w:ascii="Calibri" w:eastAsia="Calibri" w:hAnsi="Calibri" w:cs="Calibri"/>
+          <w:sz w:val="22"/>
+          <w:szCs w:val="22"/>
+        </w:rPr>
+        <w:t>at authentication server in</w:t>
+      </w:r>
+      <w:r>
+        <w:rPr>
+          <w:rFonts w:ascii="Calibri" w:eastAsia="Calibri" w:hAnsi="Calibri" w:cs="Calibri"/>
+          <w:sz w:val="22"/>
+          <w:szCs w:val="22"/>
+        </w:rPr>
+        <w:t xml:space="preserve"> </w:t>
+      </w:r>
+      <w:r>
+        <w:rPr>
+          <w:rFonts w:ascii="Calibri" w:eastAsia="Calibri" w:hAnsi="Calibri" w:cs="Calibri"/>
+          <w:sz w:val="22"/>
+          <w:szCs w:val="22"/>
+        </w:rPr>
+        <w:t>ASP.NET Core (C#).</w:t>
+      </w:r>
+    </w:p>
+    <w:p>
+      <w:pPr>
+        <w:numPr>
+          <w:ilvl w:val="1"/>
+          <w:numId w:val="2"/>
+        </w:numPr>
+        <w:spacing w:before="240"/>
+        <w:rPr>
+          <w:rFonts w:ascii="Calibri" w:eastAsia="Calibri" w:hAnsi="Calibri" w:cs="Calibri"/>
+          <w:sz w:val="22"/>
+          <w:szCs w:val="22"/>
+        </w:rPr>
+      </w:pPr>
+      <w:r>
+        <w:rPr>
+          <w:rFonts w:ascii="Calibri" w:eastAsia="Calibri" w:hAnsi="Calibri" w:cs="Calibri"/>
+          <w:b/>
+          <w:bCs/>
+          <w:sz w:val="22"/>
+          <w:szCs w:val="22"/>
+        </w:rPr>
         <w:t>Postman</w:t>
       </w:r>
       <w:r>
@@ -2703,6 +2556,7 @@
           <w:sz w:val="22"/>
           <w:szCs w:val="22"/>
         </w:rPr>
+        <w:lastRenderedPageBreak/>
         <w:t>GitHub</w:t>
       </w:r>
       <w:r>
@@ -2733,7 +2587,6 @@
           <w:sz w:val="22"/>
           <w:szCs w:val="22"/>
         </w:rPr>
-        <w:lastRenderedPageBreak/>
         <w:t>2. Programming Languages</w:t>
       </w:r>
     </w:p>
@@ -2830,27 +2683,15 @@
           <w:szCs w:val="22"/>
         </w:rPr>
       </w:pPr>
-      <w:proofErr w:type="spellStart"/>
-      <w:r>
-        <w:rPr>
-          <w:rFonts w:ascii="Calibri" w:eastAsia="Calibri" w:hAnsi="Calibri" w:cs="Calibri"/>
-          <w:b/>
-          <w:bCs/>
-          <w:sz w:val="22"/>
-          <w:szCs w:val="22"/>
-        </w:rPr>
-        <w:t>FastAPI</w:t>
-      </w:r>
-      <w:proofErr w:type="spellEnd"/>
-      <w:r>
-        <w:rPr>
-          <w:rFonts w:ascii="Calibri" w:eastAsia="Calibri" w:hAnsi="Calibri" w:cs="Calibri"/>
-          <w:b/>
-          <w:bCs/>
-          <w:sz w:val="22"/>
-          <w:szCs w:val="22"/>
-        </w:rPr>
-        <w:t xml:space="preserve"> (Python)</w:t>
+      <w:r>
+        <w:rPr>
+          <w:rFonts w:ascii="Calibri" w:eastAsia="Calibri" w:hAnsi="Calibri" w:cs="Calibri"/>
+          <w:b/>
+          <w:bCs/>
+          <w:sz w:val="22"/>
+          <w:szCs w:val="22"/>
+        </w:rPr>
+        <w:t>FastAPI (Python)</w:t>
       </w:r>
       <w:r>
         <w:rPr>
@@ -3104,7 +2945,6 @@
           <w:szCs w:val="22"/>
         </w:rPr>
       </w:pPr>
-      <w:proofErr w:type="spellStart"/>
       <w:r>
         <w:rPr>
           <w:rFonts w:ascii="Calibri" w:eastAsia="Calibri" w:hAnsi="Calibri" w:cs="Calibri"/>
@@ -3115,32 +2955,13 @@
         </w:rPr>
         <w:t>FastAPI</w:t>
       </w:r>
-      <w:proofErr w:type="spellEnd"/>
-      <w:r>
-        <w:rPr>
-          <w:rFonts w:ascii="Calibri" w:eastAsia="Calibri" w:hAnsi="Calibri" w:cs="Calibri"/>
-          <w:sz w:val="22"/>
-          <w:szCs w:val="22"/>
-        </w:rPr>
-        <w:t xml:space="preserve">: Handles the backend logic, real-time communication via </w:t>
-      </w:r>
-      <w:proofErr w:type="spellStart"/>
-      <w:r>
-        <w:rPr>
-          <w:rFonts w:ascii="Calibri" w:eastAsia="Calibri" w:hAnsi="Calibri" w:cs="Calibri"/>
-          <w:sz w:val="22"/>
-          <w:szCs w:val="22"/>
-        </w:rPr>
-        <w:t>WebSockets</w:t>
-      </w:r>
-      <w:proofErr w:type="spellEnd"/>
-      <w:r>
-        <w:rPr>
-          <w:rFonts w:ascii="Calibri" w:eastAsia="Calibri" w:hAnsi="Calibri" w:cs="Calibri"/>
-          <w:sz w:val="22"/>
-          <w:szCs w:val="22"/>
-        </w:rPr>
-        <w:t xml:space="preserve"> for gameplay updates, and API endpoints for game-related interactions (such as managing users</w:t>
+      <w:r>
+        <w:rPr>
+          <w:rFonts w:ascii="Calibri" w:eastAsia="Calibri" w:hAnsi="Calibri" w:cs="Calibri"/>
+          <w:sz w:val="22"/>
+          <w:szCs w:val="22"/>
+        </w:rPr>
+        <w:t>: Handles the backend logic, real-time communication via WebSockets for gameplay updates, and API endpoints for game-related interactions (such as managing users</w:t>
       </w:r>
       <w:r>
         <w:rPr>
@@ -3212,25 +3033,7 @@
           <w:sz w:val="22"/>
           <w:szCs w:val="22"/>
         </w:rPr>
-        <w:t xml:space="preserve">: Handles authentication, authorization, and interaction with the </w:t>
-      </w:r>
-      <w:proofErr w:type="spellStart"/>
-      <w:r>
-        <w:rPr>
-          <w:rFonts w:ascii="Calibri" w:eastAsia="Calibri" w:hAnsi="Calibri" w:cs="Calibri"/>
-          <w:sz w:val="22"/>
-          <w:szCs w:val="22"/>
-        </w:rPr>
-        <w:t>FastAPI</w:t>
-      </w:r>
-      <w:proofErr w:type="spellEnd"/>
-      <w:r>
-        <w:rPr>
-          <w:rFonts w:ascii="Calibri" w:eastAsia="Calibri" w:hAnsi="Calibri" w:cs="Calibri"/>
-          <w:sz w:val="22"/>
-          <w:szCs w:val="22"/>
-        </w:rPr>
-        <w:t xml:space="preserve"> backend.</w:t>
+        <w:t>: Handles authentication, authorization, and interaction with the FastAPI backend.</w:t>
       </w:r>
     </w:p>
     <w:p>
@@ -3246,7 +3049,6 @@
           <w:szCs w:val="22"/>
         </w:rPr>
       </w:pPr>
-      <w:proofErr w:type="spellStart"/>
       <w:r>
         <w:rPr>
           <w:rFonts w:ascii="Calibri" w:eastAsia="Calibri" w:hAnsi="Calibri" w:cs="Calibri"/>
@@ -3257,7 +3059,6 @@
         </w:rPr>
         <w:t>WebSockets</w:t>
       </w:r>
-      <w:proofErr w:type="spellEnd"/>
       <w:r>
         <w:rPr>
           <w:rFonts w:ascii="Calibri" w:eastAsia="Calibri" w:hAnsi="Calibri" w:cs="Calibri"/>
@@ -3380,6 +3181,7 @@
           <w:sz w:val="22"/>
           <w:szCs w:val="22"/>
         </w:rPr>
+        <w:lastRenderedPageBreak/>
         <w:t>WebSocket Protocol</w:t>
       </w:r>
       <w:r>
@@ -3388,25 +3190,7 @@
           <w:sz w:val="22"/>
           <w:szCs w:val="22"/>
         </w:rPr>
-        <w:t xml:space="preserve">: Used for establishing a real-time, full-duplex communication channel between the Unity frontend and the </w:t>
-      </w:r>
-      <w:proofErr w:type="spellStart"/>
-      <w:r>
-        <w:rPr>
-          <w:rFonts w:ascii="Calibri" w:eastAsia="Calibri" w:hAnsi="Calibri" w:cs="Calibri"/>
-          <w:sz w:val="22"/>
-          <w:szCs w:val="22"/>
-        </w:rPr>
-        <w:t>FastAPI</w:t>
-      </w:r>
-      <w:proofErr w:type="spellEnd"/>
-      <w:r>
-        <w:rPr>
-          <w:rFonts w:ascii="Calibri" w:eastAsia="Calibri" w:hAnsi="Calibri" w:cs="Calibri"/>
-          <w:sz w:val="22"/>
-          <w:szCs w:val="22"/>
-        </w:rPr>
-        <w:t xml:space="preserve"> backend. This allows players to interact with the game instantly (e.g., bluffing, calling, dice rolls).</w:t>
+        <w:t>: Used for establishing a real-time, full-duplex communication channel between the Unity frontend and the FastAPI backend. This allows players to interact with the game instantly (e.g., bluffing, calling, dice rolls).</w:t>
       </w:r>
     </w:p>
     <w:p>
@@ -3430,7 +3214,6 @@
           <w:sz w:val="22"/>
           <w:szCs w:val="22"/>
         </w:rPr>
-        <w:lastRenderedPageBreak/>
         <w:t>RESTful APIs</w:t>
       </w:r>
       <w:r>
@@ -3503,25 +3286,7 @@
           <w:sz w:val="22"/>
           <w:szCs w:val="22"/>
         </w:rPr>
-        <w:t xml:space="preserve">: Used for containerizing the </w:t>
-      </w:r>
-      <w:proofErr w:type="spellStart"/>
-      <w:r>
-        <w:rPr>
-          <w:rFonts w:ascii="Calibri" w:eastAsia="Calibri" w:hAnsi="Calibri" w:cs="Calibri"/>
-          <w:sz w:val="22"/>
-          <w:szCs w:val="22"/>
-        </w:rPr>
-        <w:t>FastAPI</w:t>
-      </w:r>
-      <w:proofErr w:type="spellEnd"/>
-      <w:r>
-        <w:rPr>
-          <w:rFonts w:ascii="Calibri" w:eastAsia="Calibri" w:hAnsi="Calibri" w:cs="Calibri"/>
-          <w:sz w:val="22"/>
-          <w:szCs w:val="22"/>
-        </w:rPr>
-        <w:t>, ASP.NET Core, and game server. This ensures that the environment remains consistent across different machines.</w:t>
+        <w:t>: Used for containerizing the FastAPI, ASP.NET Core, and game server. This ensures that the environment remains consistent across different machines.</w:t>
       </w:r>
     </w:p>
     <w:p>
@@ -3553,25 +3318,7 @@
           <w:sz w:val="22"/>
           <w:szCs w:val="22"/>
         </w:rPr>
-        <w:t xml:space="preserve">: Used for defining and running multi-container Docker applications (for example, having </w:t>
-      </w:r>
-      <w:proofErr w:type="spellStart"/>
-      <w:r>
-        <w:rPr>
-          <w:rFonts w:ascii="Calibri" w:eastAsia="Calibri" w:hAnsi="Calibri" w:cs="Calibri"/>
-          <w:sz w:val="22"/>
-          <w:szCs w:val="22"/>
-        </w:rPr>
-        <w:t>FastAPI</w:t>
-      </w:r>
-      <w:proofErr w:type="spellEnd"/>
-      <w:r>
-        <w:rPr>
-          <w:rFonts w:ascii="Calibri" w:eastAsia="Calibri" w:hAnsi="Calibri" w:cs="Calibri"/>
-          <w:sz w:val="22"/>
-          <w:szCs w:val="22"/>
-        </w:rPr>
-        <w:t>, ASP.NET Core, and the database in separate containers).</w:t>
+        <w:t>: Used for defining and running multi-container Docker applications (for example, having FastAPI, ASP.NET Core, and the database in separate containers).</w:t>
       </w:r>
     </w:p>
     <w:p>
@@ -3639,6 +3386,827 @@
     </w:p>
     <w:p>
       <w:pPr>
+        <w:pStyle w:val="Heading3"/>
+        <w:rPr>
+          <w:lang w:val="en-US"/>
+        </w:rPr>
+      </w:pPr>
+      <w:r>
+        <w:rPr>
+          <w:lang w:val="en-US"/>
+        </w:rPr>
+        <w:t>Secure local store and Read</w:t>
+      </w:r>
+    </w:p>
+    <w:p>
+      <w:pPr>
+        <w:rPr>
+          <w:rFonts w:ascii="Calibri" w:hAnsi="Calibri" w:cs="Calibri"/>
+          <w:sz w:val="22"/>
+          <w:szCs w:val="22"/>
+          <w:lang w:val="en-US"/>
+        </w:rPr>
+      </w:pPr>
+      <w:r>
+        <w:rPr>
+          <w:rFonts w:ascii="Calibri" w:hAnsi="Calibri" w:cs="Calibri"/>
+          <w:sz w:val="22"/>
+          <w:szCs w:val="22"/>
+          <w:lang w:val="en-US"/>
+        </w:rPr>
+        <w:t xml:space="preserve">To make logging in simple we store the user credentials locally in a secure way. Next time user opens up the </w:t>
+      </w:r>
+      <w:r>
+        <w:rPr>
+          <w:rFonts w:ascii="Calibri" w:hAnsi="Calibri" w:cs="Calibri"/>
+          <w:sz w:val="22"/>
+          <w:szCs w:val="22"/>
+          <w:lang w:val="en-US"/>
+        </w:rPr>
+        <w:t>game</w:t>
+      </w:r>
+      <w:r>
+        <w:rPr>
+          <w:rFonts w:ascii="Calibri" w:hAnsi="Calibri" w:cs="Calibri"/>
+          <w:sz w:val="22"/>
+          <w:szCs w:val="22"/>
+          <w:lang w:val="en-US"/>
+        </w:rPr>
+        <w:t xml:space="preserve"> the user sees the input fields already populated.</w:t>
+      </w:r>
+    </w:p>
+    <w:p>
+      <w:pPr>
+        <w:rPr>
+          <w:rFonts w:ascii="Calibri" w:eastAsia="Calibri" w:hAnsi="Calibri" w:cs="Calibri"/>
+          <w:sz w:val="22"/>
+          <w:szCs w:val="22"/>
+          <w:lang w:val="en-GB"/>
+        </w:rPr>
+      </w:pPr>
+      <w:r>
+        <w:rPr>
+          <w:noProof/>
+        </w:rPr>
+        <w:drawing>
+          <wp:inline distT="0" distB="0" distL="0" distR="0" wp14:anchorId="703777FC" wp14:editId="284035AA">
+            <wp:extent cx="5731510" cy="3230245"/>
+            <wp:effectExtent l="0" t="0" r="2540" b="8255"/>
+            <wp:docPr id="71959421" name="Picture 1"/>
+            <wp:cNvGraphicFramePr>
+              <a:graphicFrameLocks xmlns:a="http://schemas.openxmlformats.org/drawingml/2006/main" noChangeAspect="1"/>
+            </wp:cNvGraphicFramePr>
+            <a:graphic xmlns:a="http://schemas.openxmlformats.org/drawingml/2006/main">
+              <a:graphicData uri="http://schemas.openxmlformats.org/drawingml/2006/picture">
+                <pic:pic xmlns:pic="http://schemas.openxmlformats.org/drawingml/2006/picture">
+                  <pic:nvPicPr>
+                    <pic:cNvPr id="71959421" name=""/>
+                    <pic:cNvPicPr/>
+                  </pic:nvPicPr>
+                  <pic:blipFill>
+                    <a:blip r:embed="rId7"/>
+                    <a:stretch>
+                      <a:fillRect/>
+                    </a:stretch>
+                  </pic:blipFill>
+                  <pic:spPr>
+                    <a:xfrm>
+                      <a:off x="0" y="0"/>
+                      <a:ext cx="5731510" cy="3230245"/>
+                    </a:xfrm>
+                    <a:prstGeom prst="rect">
+                      <a:avLst/>
+                    </a:prstGeom>
+                  </pic:spPr>
+                </pic:pic>
+              </a:graphicData>
+            </a:graphic>
+          </wp:inline>
+        </w:drawing>
+      </w:r>
+    </w:p>
+    <w:p>
+      <w:pPr>
+        <w:rPr>
+          <w:rFonts w:ascii="Calibri" w:eastAsia="Calibri" w:hAnsi="Calibri" w:cs="Calibri"/>
+          <w:sz w:val="22"/>
+          <w:szCs w:val="22"/>
+          <w:lang w:val="en-GB"/>
+        </w:rPr>
+      </w:pPr>
+      <w:r>
+        <w:rPr>
+          <w:rFonts w:ascii="Calibri" w:eastAsia="Calibri" w:hAnsi="Calibri" w:cs="Calibri"/>
+          <w:sz w:val="22"/>
+          <w:szCs w:val="22"/>
+          <w:lang w:val="en-GB"/>
+        </w:rPr>
+        <w:t>We store the credentials in user.dat file and that is encrypted.</w:t>
+      </w:r>
+    </w:p>
+    <w:p>
+      <w:pPr>
+        <w:rPr>
+          <w:rFonts w:ascii="Calibri" w:eastAsia="Calibri" w:hAnsi="Calibri" w:cs="Calibri"/>
+          <w:sz w:val="22"/>
+          <w:szCs w:val="22"/>
+          <w:lang w:val="en-GB"/>
+        </w:rPr>
+      </w:pPr>
+      <w:r>
+        <w:rPr>
+          <w:noProof/>
+        </w:rPr>
+        <w:drawing>
+          <wp:inline distT="0" distB="0" distL="0" distR="0" wp14:anchorId="3348DA3A" wp14:editId="22242F87">
+            <wp:extent cx="5731510" cy="3662680"/>
+            <wp:effectExtent l="0" t="0" r="2540" b="0"/>
+            <wp:docPr id="1429765552" name="Picture 1"/>
+            <wp:cNvGraphicFramePr>
+              <a:graphicFrameLocks xmlns:a="http://schemas.openxmlformats.org/drawingml/2006/main" noChangeAspect="1"/>
+            </wp:cNvGraphicFramePr>
+            <a:graphic xmlns:a="http://schemas.openxmlformats.org/drawingml/2006/main">
+              <a:graphicData uri="http://schemas.openxmlformats.org/drawingml/2006/picture">
+                <pic:pic xmlns:pic="http://schemas.openxmlformats.org/drawingml/2006/picture">
+                  <pic:nvPicPr>
+                    <pic:cNvPr id="1429765552" name=""/>
+                    <pic:cNvPicPr/>
+                  </pic:nvPicPr>
+                  <pic:blipFill>
+                    <a:blip r:embed="rId8"/>
+                    <a:stretch>
+                      <a:fillRect/>
+                    </a:stretch>
+                  </pic:blipFill>
+                  <pic:spPr>
+                    <a:xfrm>
+                      <a:off x="0" y="0"/>
+                      <a:ext cx="5731510" cy="3662680"/>
+                    </a:xfrm>
+                    <a:prstGeom prst="rect">
+                      <a:avLst/>
+                    </a:prstGeom>
+                  </pic:spPr>
+                </pic:pic>
+              </a:graphicData>
+            </a:graphic>
+          </wp:inline>
+        </w:drawing>
+      </w:r>
+    </w:p>
+    <w:p>
+      <w:pPr>
+        <w:rPr>
+          <w:rFonts w:ascii="Calibri" w:eastAsia="Calibri" w:hAnsi="Calibri" w:cs="Calibri"/>
+          <w:sz w:val="22"/>
+          <w:szCs w:val="22"/>
+          <w:lang w:val="en-GB"/>
+        </w:rPr>
+      </w:pPr>
+    </w:p>
+    <w:p>
+      <w:pPr>
+        <w:rPr>
+          <w:rFonts w:ascii="Calibri" w:eastAsia="Calibri" w:hAnsi="Calibri" w:cs="Calibri"/>
+          <w:sz w:val="22"/>
+          <w:szCs w:val="22"/>
+          <w:lang w:val="en-GB"/>
+        </w:rPr>
+      </w:pPr>
+      <w:r>
+        <w:rPr>
+          <w:rFonts w:ascii="Calibri" w:eastAsia="Calibri" w:hAnsi="Calibri" w:cs="Calibri"/>
+          <w:sz w:val="22"/>
+          <w:szCs w:val="22"/>
+          <w:lang w:val="en-GB"/>
+        </w:rPr>
+        <w:lastRenderedPageBreak/>
+        <w:t>We used AES encryption here to securely encrypt and decrypt the user credentials.</w:t>
+      </w:r>
+    </w:p>
+    <w:p>
+      <w:pPr>
+        <w:rPr>
+          <w:rFonts w:ascii="Calibri" w:eastAsia="Calibri" w:hAnsi="Calibri" w:cs="Calibri"/>
+          <w:sz w:val="22"/>
+          <w:szCs w:val="22"/>
+          <w:lang w:val="en-GB"/>
+        </w:rPr>
+      </w:pPr>
+      <w:r>
+        <w:rPr>
+          <w:noProof/>
+        </w:rPr>
+        <w:drawing>
+          <wp:inline distT="0" distB="0" distL="0" distR="0" wp14:anchorId="4F8F830F" wp14:editId="4FA3B250">
+            <wp:extent cx="5600700" cy="1600200"/>
+            <wp:effectExtent l="0" t="0" r="0" b="0"/>
+            <wp:docPr id="1975644174" name="Picture 1"/>
+            <wp:cNvGraphicFramePr>
+              <a:graphicFrameLocks xmlns:a="http://schemas.openxmlformats.org/drawingml/2006/main" noChangeAspect="1"/>
+            </wp:cNvGraphicFramePr>
+            <a:graphic xmlns:a="http://schemas.openxmlformats.org/drawingml/2006/main">
+              <a:graphicData uri="http://schemas.openxmlformats.org/drawingml/2006/picture">
+                <pic:pic xmlns:pic="http://schemas.openxmlformats.org/drawingml/2006/picture">
+                  <pic:nvPicPr>
+                    <pic:cNvPr id="1975644174" name=""/>
+                    <pic:cNvPicPr/>
+                  </pic:nvPicPr>
+                  <pic:blipFill>
+                    <a:blip r:embed="rId9"/>
+                    <a:stretch>
+                      <a:fillRect/>
+                    </a:stretch>
+                  </pic:blipFill>
+                  <pic:spPr>
+                    <a:xfrm>
+                      <a:off x="0" y="0"/>
+                      <a:ext cx="5600700" cy="1600200"/>
+                    </a:xfrm>
+                    <a:prstGeom prst="rect">
+                      <a:avLst/>
+                    </a:prstGeom>
+                  </pic:spPr>
+                </pic:pic>
+              </a:graphicData>
+            </a:graphic>
+          </wp:inline>
+        </w:drawing>
+      </w:r>
+    </w:p>
+    <w:p>
+      <w:pPr>
+        <w:rPr>
+          <w:rFonts w:ascii="Calibri" w:eastAsia="Calibri" w:hAnsi="Calibri" w:cs="Calibri"/>
+          <w:sz w:val="22"/>
+          <w:szCs w:val="22"/>
+          <w:lang w:val="en-GB"/>
+        </w:rPr>
+      </w:pPr>
+      <w:r>
+        <w:rPr>
+          <w:noProof/>
+        </w:rPr>
+        <w:drawing>
+          <wp:inline distT="0" distB="0" distL="0" distR="0" wp14:anchorId="39DD62DA" wp14:editId="3342A42C">
+            <wp:extent cx="5731510" cy="3408680"/>
+            <wp:effectExtent l="0" t="0" r="2540" b="1270"/>
+            <wp:docPr id="1165611065" name="Picture 1"/>
+            <wp:cNvGraphicFramePr>
+              <a:graphicFrameLocks xmlns:a="http://schemas.openxmlformats.org/drawingml/2006/main" noChangeAspect="1"/>
+            </wp:cNvGraphicFramePr>
+            <a:graphic xmlns:a="http://schemas.openxmlformats.org/drawingml/2006/main">
+              <a:graphicData uri="http://schemas.openxmlformats.org/drawingml/2006/picture">
+                <pic:pic xmlns:pic="http://schemas.openxmlformats.org/drawingml/2006/picture">
+                  <pic:nvPicPr>
+                    <pic:cNvPr id="1165611065" name=""/>
+                    <pic:cNvPicPr/>
+                  </pic:nvPicPr>
+                  <pic:blipFill>
+                    <a:blip r:embed="rId10"/>
+                    <a:stretch>
+                      <a:fillRect/>
+                    </a:stretch>
+                  </pic:blipFill>
+                  <pic:spPr>
+                    <a:xfrm>
+                      <a:off x="0" y="0"/>
+                      <a:ext cx="5731510" cy="3408680"/>
+                    </a:xfrm>
+                    <a:prstGeom prst="rect">
+                      <a:avLst/>
+                    </a:prstGeom>
+                  </pic:spPr>
+                </pic:pic>
+              </a:graphicData>
+            </a:graphic>
+          </wp:inline>
+        </w:drawing>
+      </w:r>
+    </w:p>
+    <w:p>
+      <w:pPr>
+        <w:rPr>
+          <w:rFonts w:ascii="Calibri" w:eastAsia="Calibri" w:hAnsi="Calibri" w:cs="Calibri"/>
+          <w:sz w:val="22"/>
+          <w:szCs w:val="22"/>
+          <w:lang w:val="en-GB"/>
+        </w:rPr>
+      </w:pPr>
+    </w:p>
+    <w:p>
+      <w:pPr>
+        <w:pStyle w:val="Heading3"/>
+        <w:rPr>
+          <w:rFonts w:eastAsia="Calibri"/>
+          <w:lang w:val="en-GB"/>
+        </w:rPr>
+      </w:pPr>
+      <w:r>
+        <w:rPr>
+          <w:rFonts w:eastAsia="Calibri"/>
+          <w:lang w:val="en-GB"/>
+        </w:rPr>
+        <w:t xml:space="preserve">Secure Log In &amp; Registration </w:t>
+      </w:r>
+    </w:p>
+    <w:p>
+      <w:pPr>
+        <w:rPr>
+          <w:lang w:val="en-GB"/>
+        </w:rPr>
+      </w:pPr>
+      <w:r>
+        <w:rPr>
+          <w:lang w:val="en-GB"/>
+        </w:rPr>
+        <w:t xml:space="preserve">As login and registration request contains sensitive credential information so instead of simple </w:t>
+      </w:r>
+      <w:r>
+        <w:rPr>
+          <w:lang w:val="en-GB"/>
+        </w:rPr>
+        <w:t>text,</w:t>
+      </w:r>
+      <w:r>
+        <w:rPr>
+          <w:lang w:val="en-GB"/>
+        </w:rPr>
+        <w:t xml:space="preserve"> we are using encrypted request data as a form data that contains AES encrypted username, user</w:t>
+      </w:r>
+      <w:r>
+        <w:rPr>
+          <w:lang w:val="en-GB"/>
+        </w:rPr>
+        <w:t xml:space="preserve"> </w:t>
+      </w:r>
+      <w:r>
+        <w:rPr>
+          <w:lang w:val="en-GB"/>
+        </w:rPr>
+        <w:t>Id, password.</w:t>
+      </w:r>
+    </w:p>
+    <w:p>
+      <w:pPr>
+        <w:rPr>
+          <w:lang w:val="en-GB"/>
+        </w:rPr>
+      </w:pPr>
+      <w:r>
+        <w:rPr>
+          <w:noProof/>
+        </w:rPr>
+        <w:drawing>
+          <wp:inline distT="0" distB="0" distL="0" distR="0" wp14:anchorId="6310F3FC" wp14:editId="3E1C1928">
+            <wp:extent cx="5731510" cy="1765935"/>
+            <wp:effectExtent l="0" t="0" r="2540" b="5715"/>
+            <wp:docPr id="828263138" name="Picture 1"/>
+            <wp:cNvGraphicFramePr>
+              <a:graphicFrameLocks xmlns:a="http://schemas.openxmlformats.org/drawingml/2006/main" noChangeAspect="1"/>
+            </wp:cNvGraphicFramePr>
+            <a:graphic xmlns:a="http://schemas.openxmlformats.org/drawingml/2006/main">
+              <a:graphicData uri="http://schemas.openxmlformats.org/drawingml/2006/picture">
+                <pic:pic xmlns:pic="http://schemas.openxmlformats.org/drawingml/2006/picture">
+                  <pic:nvPicPr>
+                    <pic:cNvPr id="828263138" name=""/>
+                    <pic:cNvPicPr/>
+                  </pic:nvPicPr>
+                  <pic:blipFill>
+                    <a:blip r:embed="rId11"/>
+                    <a:stretch>
+                      <a:fillRect/>
+                    </a:stretch>
+                  </pic:blipFill>
+                  <pic:spPr>
+                    <a:xfrm>
+                      <a:off x="0" y="0"/>
+                      <a:ext cx="5731510" cy="1765935"/>
+                    </a:xfrm>
+                    <a:prstGeom prst="rect">
+                      <a:avLst/>
+                    </a:prstGeom>
+                  </pic:spPr>
+                </pic:pic>
+              </a:graphicData>
+            </a:graphic>
+          </wp:inline>
+        </w:drawing>
+      </w:r>
+    </w:p>
+    <w:p>
+      <w:pPr>
+        <w:rPr>
+          <w:lang w:val="en-GB"/>
+        </w:rPr>
+      </w:pPr>
+      <w:r>
+        <w:rPr>
+          <w:noProof/>
+        </w:rPr>
+        <w:lastRenderedPageBreak/>
+        <w:drawing>
+          <wp:inline distT="0" distB="0" distL="0" distR="0" wp14:anchorId="38791AC7" wp14:editId="2C4F3B78">
+            <wp:extent cx="5731510" cy="4553585"/>
+            <wp:effectExtent l="0" t="0" r="2540" b="0"/>
+            <wp:docPr id="396880630" name="Picture 1"/>
+            <wp:cNvGraphicFramePr>
+              <a:graphicFrameLocks xmlns:a="http://schemas.openxmlformats.org/drawingml/2006/main" noChangeAspect="1"/>
+            </wp:cNvGraphicFramePr>
+            <a:graphic xmlns:a="http://schemas.openxmlformats.org/drawingml/2006/main">
+              <a:graphicData uri="http://schemas.openxmlformats.org/drawingml/2006/picture">
+                <pic:pic xmlns:pic="http://schemas.openxmlformats.org/drawingml/2006/picture">
+                  <pic:nvPicPr>
+                    <pic:cNvPr id="396880630" name=""/>
+                    <pic:cNvPicPr/>
+                  </pic:nvPicPr>
+                  <pic:blipFill>
+                    <a:blip r:embed="rId12"/>
+                    <a:stretch>
+                      <a:fillRect/>
+                    </a:stretch>
+                  </pic:blipFill>
+                  <pic:spPr>
+                    <a:xfrm>
+                      <a:off x="0" y="0"/>
+                      <a:ext cx="5731510" cy="4553585"/>
+                    </a:xfrm>
+                    <a:prstGeom prst="rect">
+                      <a:avLst/>
+                    </a:prstGeom>
+                  </pic:spPr>
+                </pic:pic>
+              </a:graphicData>
+            </a:graphic>
+          </wp:inline>
+        </w:drawing>
+      </w:r>
+    </w:p>
+    <w:p>
+      <w:pPr>
+        <w:rPr>
+          <w:rFonts w:ascii="Calibri" w:eastAsia="Calibri" w:hAnsi="Calibri" w:cs="Calibri"/>
+          <w:sz w:val="22"/>
+          <w:szCs w:val="22"/>
+          <w:lang w:val="en-GB"/>
+        </w:rPr>
+      </w:pPr>
+    </w:p>
+    <w:p>
+      <w:pPr>
+        <w:pStyle w:val="Heading3"/>
+        <w:rPr>
+          <w:rFonts w:eastAsia="Calibri"/>
+          <w:lang w:val="en-GB"/>
+        </w:rPr>
+      </w:pPr>
+      <w:r>
+        <w:rPr>
+          <w:rFonts w:eastAsia="Calibri"/>
+          <w:lang w:val="en-GB"/>
+        </w:rPr>
+        <w:t>Protect Game State</w:t>
+      </w:r>
+    </w:p>
+    <w:p>
+      <w:pPr>
+        <w:rPr>
+          <w:rFonts w:ascii="Calibri" w:eastAsia="Calibri" w:hAnsi="Calibri" w:cs="Calibri"/>
+          <w:sz w:val="22"/>
+          <w:szCs w:val="22"/>
+          <w:lang w:val="en-GB"/>
+        </w:rPr>
+      </w:pPr>
+      <w:r>
+        <w:rPr>
+          <w:rFonts w:ascii="Calibri" w:eastAsia="Calibri" w:hAnsi="Calibri" w:cs="Calibri"/>
+          <w:sz w:val="22"/>
+          <w:szCs w:val="22"/>
+          <w:lang w:val="en-GB"/>
+        </w:rPr>
+        <w:t xml:space="preserve">To protect game state, we are controlling availability of interactions in the UI based on the current state. Even if this </w:t>
+      </w:r>
+      <w:r>
+        <w:rPr>
+          <w:rFonts w:ascii="Calibri" w:eastAsia="Calibri" w:hAnsi="Calibri" w:cs="Calibri"/>
+          <w:sz w:val="22"/>
+          <w:szCs w:val="22"/>
+          <w:lang w:val="en-GB"/>
+        </w:rPr>
+        <w:t>front-end</w:t>
+      </w:r>
+      <w:r>
+        <w:rPr>
+          <w:rFonts w:ascii="Calibri" w:eastAsia="Calibri" w:hAnsi="Calibri" w:cs="Calibri"/>
+          <w:sz w:val="22"/>
+          <w:szCs w:val="22"/>
+          <w:lang w:val="en-GB"/>
+        </w:rPr>
+        <w:t xml:space="preserve"> interaction is tempered, we are always validating the requested actions in the backend to ensure a secure state management</w:t>
+      </w:r>
+      <w:r>
+        <w:rPr>
+          <w:rFonts w:ascii="Calibri" w:eastAsia="Calibri" w:hAnsi="Calibri" w:cs="Calibri"/>
+          <w:sz w:val="22"/>
+          <w:szCs w:val="22"/>
+          <w:lang w:val="en-GB"/>
+        </w:rPr>
+        <w:t>.</w:t>
+      </w:r>
+    </w:p>
+    <w:p>
+      <w:pPr>
+        <w:rPr>
+          <w:rFonts w:ascii="Calibri" w:eastAsia="Calibri" w:hAnsi="Calibri" w:cs="Calibri"/>
+          <w:sz w:val="22"/>
+          <w:szCs w:val="22"/>
+          <w:lang w:val="en-GB"/>
+        </w:rPr>
+      </w:pPr>
+      <w:r>
+        <w:rPr>
+          <w:rFonts w:ascii="Calibri" w:eastAsia="Calibri" w:hAnsi="Calibri" w:cs="Calibri"/>
+          <w:sz w:val="22"/>
+          <w:szCs w:val="22"/>
+          <w:lang w:val="en-GB"/>
+        </w:rPr>
+        <w:t>The below image shows that, all the un wanted interactions are disabled based on current game situation</w:t>
+      </w:r>
+      <w:r>
+        <w:rPr>
+          <w:rFonts w:ascii="Calibri" w:eastAsia="Calibri" w:hAnsi="Calibri" w:cs="Calibri"/>
+          <w:sz w:val="22"/>
+          <w:szCs w:val="22"/>
+          <w:lang w:val="en-GB"/>
+        </w:rPr>
+        <w:t xml:space="preserve"> for both players</w:t>
+      </w:r>
+      <w:r>
+        <w:rPr>
+          <w:rFonts w:ascii="Calibri" w:eastAsia="Calibri" w:hAnsi="Calibri" w:cs="Calibri"/>
+          <w:sz w:val="22"/>
+          <w:szCs w:val="22"/>
+          <w:lang w:val="en-GB"/>
+        </w:rPr>
+        <w:t>.</w:t>
+      </w:r>
+    </w:p>
+    <w:p>
+      <w:pPr>
+        <w:rPr>
+          <w:rFonts w:ascii="Calibri" w:eastAsia="Calibri" w:hAnsi="Calibri" w:cs="Calibri"/>
+          <w:sz w:val="22"/>
+          <w:szCs w:val="22"/>
+          <w:lang w:val="en-GB"/>
+        </w:rPr>
+      </w:pPr>
+      <w:r>
+        <w:rPr>
+          <w:noProof/>
+        </w:rPr>
+        <w:drawing>
+          <wp:inline distT="0" distB="0" distL="0" distR="0" wp14:anchorId="6FEFB276" wp14:editId="48C6BD16">
+            <wp:extent cx="5731510" cy="1901190"/>
+            <wp:effectExtent l="0" t="0" r="2540" b="3810"/>
+            <wp:docPr id="1320994247" name="Picture 1"/>
+            <wp:cNvGraphicFramePr>
+              <a:graphicFrameLocks xmlns:a="http://schemas.openxmlformats.org/drawingml/2006/main" noChangeAspect="1"/>
+            </wp:cNvGraphicFramePr>
+            <a:graphic xmlns:a="http://schemas.openxmlformats.org/drawingml/2006/main">
+              <a:graphicData uri="http://schemas.openxmlformats.org/drawingml/2006/picture">
+                <pic:pic xmlns:pic="http://schemas.openxmlformats.org/drawingml/2006/picture">
+                  <pic:nvPicPr>
+                    <pic:cNvPr id="1320994247" name=""/>
+                    <pic:cNvPicPr/>
+                  </pic:nvPicPr>
+                  <pic:blipFill>
+                    <a:blip r:embed="rId13"/>
+                    <a:stretch>
+                      <a:fillRect/>
+                    </a:stretch>
+                  </pic:blipFill>
+                  <pic:spPr>
+                    <a:xfrm>
+                      <a:off x="0" y="0"/>
+                      <a:ext cx="5731510" cy="1901190"/>
+                    </a:xfrm>
+                    <a:prstGeom prst="rect">
+                      <a:avLst/>
+                    </a:prstGeom>
+                  </pic:spPr>
+                </pic:pic>
+              </a:graphicData>
+            </a:graphic>
+          </wp:inline>
+        </w:drawing>
+      </w:r>
+    </w:p>
+    <w:p>
+      <w:pPr>
+        <w:rPr>
+          <w:lang w:val="en-GB"/>
+        </w:rPr>
+      </w:pPr>
+    </w:p>
+    <w:p>
+      <w:pPr>
+        <w:pStyle w:val="Heading3"/>
+        <w:rPr>
+          <w:rFonts w:eastAsia="Calibri"/>
+          <w:lang w:val="en-GB"/>
+        </w:rPr>
+      </w:pPr>
+      <w:r>
+        <w:rPr>
+          <w:rFonts w:eastAsia="Calibri"/>
+          <w:lang w:val="en-GB"/>
+        </w:rPr>
+        <w:lastRenderedPageBreak/>
+        <w:t>Prevent Cheating</w:t>
+      </w:r>
+    </w:p>
+    <w:p>
+      <w:pPr>
+        <w:rPr>
+          <w:rFonts w:ascii="Calibri" w:eastAsia="Calibri" w:hAnsi="Calibri" w:cs="Calibri"/>
+          <w:sz w:val="22"/>
+          <w:szCs w:val="22"/>
+          <w:lang w:val="en-GB"/>
+        </w:rPr>
+      </w:pPr>
+      <w:r>
+        <w:rPr>
+          <w:rFonts w:ascii="Calibri" w:eastAsia="Calibri" w:hAnsi="Calibri" w:cs="Calibri"/>
+          <w:sz w:val="22"/>
+          <w:szCs w:val="22"/>
+          <w:lang w:val="en-GB"/>
+        </w:rPr>
+        <w:t>We s</w:t>
+      </w:r>
+      <w:r>
+        <w:rPr>
+          <w:rFonts w:ascii="Calibri" w:eastAsia="Calibri" w:hAnsi="Calibri" w:cs="Calibri"/>
+          <w:sz w:val="22"/>
+          <w:szCs w:val="22"/>
+          <w:lang w:val="en-GB"/>
+        </w:rPr>
+        <w:t>ecure</w:t>
+      </w:r>
+      <w:r>
+        <w:rPr>
+          <w:rFonts w:ascii="Calibri" w:eastAsia="Calibri" w:hAnsi="Calibri" w:cs="Calibri"/>
+          <w:sz w:val="22"/>
+          <w:szCs w:val="22"/>
+          <w:lang w:val="en-GB"/>
+        </w:rPr>
+        <w:t>d</w:t>
+      </w:r>
+      <w:r>
+        <w:rPr>
+          <w:rFonts w:ascii="Calibri" w:eastAsia="Calibri" w:hAnsi="Calibri" w:cs="Calibri"/>
+          <w:sz w:val="22"/>
+          <w:szCs w:val="22"/>
+          <w:lang w:val="en-GB"/>
+        </w:rPr>
+        <w:t xml:space="preserve"> the dice-rolling logic on the server side, ensuring that users cannot manipulate dice outcomes or falsify game states through client-side tampering.</w:t>
+      </w:r>
+      <w:r>
+        <w:rPr>
+          <w:rFonts w:ascii="Calibri" w:eastAsia="Calibri" w:hAnsi="Calibri" w:cs="Calibri"/>
+          <w:sz w:val="22"/>
+          <w:szCs w:val="22"/>
+          <w:lang w:val="en-GB"/>
+        </w:rPr>
+        <w:t xml:space="preserve"> When it is time for a players roll, front-end asks the server to do roll and give it back to the player. And the front end displays that information.</w:t>
+      </w:r>
+    </w:p>
+    <w:p>
+      <w:pPr>
+        <w:rPr>
+          <w:rFonts w:ascii="Calibri" w:eastAsia="Calibri" w:hAnsi="Calibri" w:cs="Calibri"/>
+          <w:sz w:val="22"/>
+          <w:szCs w:val="22"/>
+          <w:lang w:val="en-GB"/>
+        </w:rPr>
+      </w:pPr>
+      <w:r>
+        <w:rPr>
+          <w:noProof/>
+        </w:rPr>
+        <w:drawing>
+          <wp:inline distT="0" distB="0" distL="0" distR="0" wp14:anchorId="727A4503" wp14:editId="66B8D343">
+            <wp:extent cx="5731510" cy="3451860"/>
+            <wp:effectExtent l="0" t="0" r="2540" b="0"/>
+            <wp:docPr id="1678899417" name="Picture 1"/>
+            <wp:cNvGraphicFramePr>
+              <a:graphicFrameLocks xmlns:a="http://schemas.openxmlformats.org/drawingml/2006/main" noChangeAspect="1"/>
+            </wp:cNvGraphicFramePr>
+            <a:graphic xmlns:a="http://schemas.openxmlformats.org/drawingml/2006/main">
+              <a:graphicData uri="http://schemas.openxmlformats.org/drawingml/2006/picture">
+                <pic:pic xmlns:pic="http://schemas.openxmlformats.org/drawingml/2006/picture">
+                  <pic:nvPicPr>
+                    <pic:cNvPr id="1678899417" name=""/>
+                    <pic:cNvPicPr/>
+                  </pic:nvPicPr>
+                  <pic:blipFill>
+                    <a:blip r:embed="rId14"/>
+                    <a:stretch>
+                      <a:fillRect/>
+                    </a:stretch>
+                  </pic:blipFill>
+                  <pic:spPr>
+                    <a:xfrm>
+                      <a:off x="0" y="0"/>
+                      <a:ext cx="5731510" cy="3451860"/>
+                    </a:xfrm>
+                    <a:prstGeom prst="rect">
+                      <a:avLst/>
+                    </a:prstGeom>
+                  </pic:spPr>
+                </pic:pic>
+              </a:graphicData>
+            </a:graphic>
+          </wp:inline>
+        </w:drawing>
+      </w:r>
+    </w:p>
+    <w:p>
+      <w:pPr>
+        <w:rPr>
+          <w:rFonts w:ascii="Calibri" w:eastAsia="Calibri" w:hAnsi="Calibri" w:cs="Calibri"/>
+          <w:sz w:val="22"/>
+          <w:szCs w:val="22"/>
+          <w:lang w:val="en-GB"/>
+        </w:rPr>
+      </w:pPr>
+    </w:p>
+    <w:p>
+      <w:pPr>
+        <w:pStyle w:val="Heading3"/>
+        <w:rPr>
+          <w:rFonts w:eastAsia="Calibri"/>
+          <w:lang w:val="en-GB"/>
+        </w:rPr>
+      </w:pPr>
+      <w:r>
+        <w:rPr>
+          <w:rFonts w:eastAsia="Calibri"/>
+          <w:lang w:val="en-GB"/>
+        </w:rPr>
+        <w:t xml:space="preserve">Prevent </w:t>
+      </w:r>
+      <w:r>
+        <w:rPr>
+          <w:rFonts w:eastAsia="Calibri"/>
+          <w:lang w:val="en-GB"/>
+        </w:rPr>
+        <w:t>Statistics</w:t>
+      </w:r>
+      <w:r>
+        <w:rPr>
+          <w:rFonts w:eastAsia="Calibri"/>
+          <w:lang w:val="en-GB"/>
+        </w:rPr>
+        <w:t xml:space="preserve"> Data Manipulation</w:t>
+      </w:r>
+    </w:p>
+    <w:p>
+      <w:pPr>
+        <w:rPr>
+          <w:lang w:val="en-GB"/>
+        </w:rPr>
+      </w:pPr>
+      <w:r>
+        <w:rPr>
+          <w:lang w:val="en-GB"/>
+        </w:rPr>
+        <w:t xml:space="preserve">To prevent game stats data manipulation the whole </w:t>
+      </w:r>
+      <w:r>
+        <w:rPr>
+          <w:lang w:val="en-GB"/>
+        </w:rPr>
+        <w:t>logic</w:t>
+      </w:r>
+      <w:r>
+        <w:rPr>
+          <w:lang w:val="en-GB"/>
+        </w:rPr>
+        <w:t xml:space="preserve"> to update game statistics we kept on the server end. When a game comes to a conclusion, the game service detects that and update/stores last match’s data from there. That automatically prevents any statistics related data manipulation. </w:t>
+      </w:r>
+    </w:p>
+    <w:p>
+      <w:pPr>
+        <w:rPr>
+          <w:rFonts w:ascii="Calibri" w:eastAsia="Calibri" w:hAnsi="Calibri" w:cs="Calibri"/>
+          <w:sz w:val="22"/>
+          <w:szCs w:val="22"/>
+          <w:lang w:val="en-GB"/>
+        </w:rPr>
+      </w:pPr>
+    </w:p>
+    <w:p>
+      <w:pPr>
         <w:rPr>
           <w:rFonts w:ascii="Calibri" w:eastAsia="Calibri" w:hAnsi="Calibri" w:cs="Calibri"/>
           <w:sz w:val="22"/>
@@ -3682,30 +4250,7 @@
           <w:rFonts w:ascii="Calibri" w:eastAsia="Calibri" w:hAnsi="Calibri" w:cs="Calibri"/>
           <w:lang w:val="en-US"/>
         </w:rPr>
-        <w:t>Game</w:t>
-      </w:r>
-      <w:r>
-        <w:rPr>
-          <w:rFonts w:ascii="Calibri" w:eastAsia="Calibri" w:hAnsi="Calibri" w:cs="Calibri"/>
-          <w:lang w:val="en-US"/>
-        </w:rPr>
-        <w:t xml:space="preserve"> Engine (</w:t>
-      </w:r>
-      <w:proofErr w:type="spellStart"/>
-      <w:r>
-        <w:rPr>
-          <w:rFonts w:ascii="Calibri" w:eastAsia="Calibri" w:hAnsi="Calibri" w:cs="Calibri"/>
-          <w:lang w:val="en-US"/>
-        </w:rPr>
-        <w:t>FastApi</w:t>
-      </w:r>
-      <w:proofErr w:type="spellEnd"/>
-      <w:r>
-        <w:rPr>
-          <w:rFonts w:ascii="Calibri" w:eastAsia="Calibri" w:hAnsi="Calibri" w:cs="Calibri"/>
-          <w:lang w:val="en-US"/>
-        </w:rPr>
-        <w:t>)</w:t>
+        <w:t>Game Engine (FastApi)</w:t>
       </w:r>
       <w:bookmarkEnd w:id="8"/>
     </w:p>
@@ -3754,14 +4299,7 @@
           <w:rFonts w:ascii="Calibri" w:eastAsia="Calibri" w:hAnsi="Calibri" w:cs="Calibri"/>
           <w:lang w:val="en-US"/>
         </w:rPr>
-        <w:t>Authentication Server</w:t>
-      </w:r>
-      <w:r>
-        <w:rPr>
-          <w:rFonts w:ascii="Calibri" w:eastAsia="Calibri" w:hAnsi="Calibri" w:cs="Calibri"/>
-          <w:lang w:val="en-US"/>
-        </w:rPr>
-        <w:t xml:space="preserve"> (</w:t>
+        <w:t>Authentication Server (</w:t>
       </w:r>
       <w:r>
         <w:rPr>
@@ -3913,7 +4451,6 @@
           <w:szCs w:val="22"/>
         </w:rPr>
       </w:pPr>
-      <w:proofErr w:type="spellStart"/>
       <w:r>
         <w:rPr>
           <w:rFonts w:ascii="Calibri" w:hAnsi="Calibri" w:cs="Calibri"/>
@@ -3922,18 +4459,7 @@
           <w:sz w:val="22"/>
           <w:szCs w:val="22"/>
         </w:rPr>
-        <w:t>SecureService.API</w:t>
-      </w:r>
-      <w:proofErr w:type="spellEnd"/>
-      <w:r>
-        <w:rPr>
-          <w:rFonts w:ascii="Calibri" w:hAnsi="Calibri" w:cs="Calibri"/>
-          <w:b/>
-          <w:bCs/>
-          <w:sz w:val="22"/>
-          <w:szCs w:val="22"/>
-        </w:rPr>
-        <w:t>:</w:t>
+        <w:t>SecureService.API:</w:t>
       </w:r>
       <w:r>
         <w:rPr>
@@ -3961,7 +4487,6 @@
           <w:szCs w:val="22"/>
         </w:rPr>
       </w:pPr>
-      <w:proofErr w:type="spellStart"/>
       <w:r>
         <w:rPr>
           <w:rFonts w:ascii="Calibri" w:hAnsi="Calibri" w:cs="Calibri"/>
@@ -3970,18 +4495,7 @@
           <w:sz w:val="22"/>
           <w:szCs w:val="22"/>
         </w:rPr>
-        <w:t>SecureService.BLL</w:t>
-      </w:r>
-      <w:proofErr w:type="spellEnd"/>
-      <w:r>
-        <w:rPr>
-          <w:rFonts w:ascii="Calibri" w:hAnsi="Calibri" w:cs="Calibri"/>
-          <w:b/>
-          <w:bCs/>
-          <w:sz w:val="22"/>
-          <w:szCs w:val="22"/>
-        </w:rPr>
-        <w:t>:</w:t>
+        <w:t>SecureService.BLL:</w:t>
       </w:r>
       <w:r>
         <w:rPr>
@@ -4009,7 +4523,6 @@
           <w:szCs w:val="22"/>
         </w:rPr>
       </w:pPr>
-      <w:proofErr w:type="spellStart"/>
       <w:r>
         <w:rPr>
           <w:rFonts w:ascii="Calibri" w:hAnsi="Calibri" w:cs="Calibri"/>
@@ -4018,18 +4531,7 @@
           <w:sz w:val="22"/>
           <w:szCs w:val="22"/>
         </w:rPr>
-        <w:t>SecureService.DAL</w:t>
-      </w:r>
-      <w:proofErr w:type="spellEnd"/>
-      <w:r>
-        <w:rPr>
-          <w:rFonts w:ascii="Calibri" w:hAnsi="Calibri" w:cs="Calibri"/>
-          <w:b/>
-          <w:bCs/>
-          <w:sz w:val="22"/>
-          <w:szCs w:val="22"/>
-        </w:rPr>
-        <w:t>/Context:</w:t>
+        <w:t>SecureService.DAL/Context:</w:t>
       </w:r>
       <w:r>
         <w:rPr>
@@ -4057,7 +4559,6 @@
           <w:szCs w:val="22"/>
         </w:rPr>
       </w:pPr>
-      <w:proofErr w:type="spellStart"/>
       <w:r>
         <w:rPr>
           <w:rFonts w:ascii="Calibri" w:hAnsi="Calibri" w:cs="Calibri"/>
@@ -4066,18 +4567,7 @@
           <w:sz w:val="22"/>
           <w:szCs w:val="22"/>
         </w:rPr>
-        <w:t>SecureService.Entity</w:t>
-      </w:r>
-      <w:proofErr w:type="spellEnd"/>
-      <w:r>
-        <w:rPr>
-          <w:rFonts w:ascii="Calibri" w:hAnsi="Calibri" w:cs="Calibri"/>
-          <w:b/>
-          <w:bCs/>
-          <w:sz w:val="22"/>
-          <w:szCs w:val="22"/>
-        </w:rPr>
-        <w:t>:</w:t>
+        <w:t>SecureService.Entity:</w:t>
       </w:r>
       <w:r>
         <w:rPr>
@@ -4105,7 +4595,6 @@
           <w:szCs w:val="22"/>
         </w:rPr>
       </w:pPr>
-      <w:proofErr w:type="spellStart"/>
       <w:r>
         <w:rPr>
           <w:rFonts w:ascii="Calibri" w:hAnsi="Calibri" w:cs="Calibri"/>
@@ -4114,18 +4603,7 @@
           <w:sz w:val="22"/>
           <w:szCs w:val="22"/>
         </w:rPr>
-        <w:t>SecureService.Logging</w:t>
-      </w:r>
-      <w:proofErr w:type="spellEnd"/>
-      <w:r>
-        <w:rPr>
-          <w:rFonts w:ascii="Calibri" w:hAnsi="Calibri" w:cs="Calibri"/>
-          <w:b/>
-          <w:bCs/>
-          <w:sz w:val="22"/>
-          <w:szCs w:val="22"/>
-        </w:rPr>
-        <w:t>:</w:t>
+        <w:t>SecureService.Logging:</w:t>
       </w:r>
       <w:r>
         <w:rPr>
@@ -4493,43 +4971,7 @@
           <w:sz w:val="22"/>
           <w:szCs w:val="22"/>
         </w:rPr>
-        <w:t xml:space="preserve">Use of models like </w:t>
-      </w:r>
-      <w:proofErr w:type="spellStart"/>
-      <w:r>
-        <w:rPr>
-          <w:rFonts w:ascii="Calibri" w:hAnsi="Calibri" w:cs="Calibri"/>
-          <w:sz w:val="22"/>
-          <w:szCs w:val="22"/>
-        </w:rPr>
-        <w:t>LoginViewModel.cs</w:t>
-      </w:r>
-      <w:proofErr w:type="spellEnd"/>
-      <w:r>
-        <w:rPr>
-          <w:rFonts w:ascii="Calibri" w:hAnsi="Calibri" w:cs="Calibri"/>
-          <w:sz w:val="22"/>
-          <w:szCs w:val="22"/>
-        </w:rPr>
-        <w:t xml:space="preserve">, </w:t>
-      </w:r>
-      <w:proofErr w:type="spellStart"/>
-      <w:r>
-        <w:rPr>
-          <w:rFonts w:ascii="Calibri" w:hAnsi="Calibri" w:cs="Calibri"/>
-          <w:sz w:val="22"/>
-          <w:szCs w:val="22"/>
-        </w:rPr>
-        <w:t>RegistrationViewModel.cs</w:t>
-      </w:r>
-      <w:proofErr w:type="spellEnd"/>
-      <w:r>
-        <w:rPr>
-          <w:rFonts w:ascii="Calibri" w:hAnsi="Calibri" w:cs="Calibri"/>
-          <w:sz w:val="22"/>
-          <w:szCs w:val="22"/>
-        </w:rPr>
-        <w:t xml:space="preserve"> helps sanitize and validate user input.</w:t>
+        <w:t>Use of models like LoginViewModel.cs, RegistrationViewModel.cs helps sanitize and validate user input.</w:t>
       </w:r>
     </w:p>
     <w:p>
@@ -4998,10 +5440,7 @@
         <w:t xml:space="preserve">: </w:t>
       </w:r>
       <w:r>
-        <w:t>V</w:t>
-      </w:r>
-      <w:r>
-        <w:t>alidating inputs using regular expressions:</w:t>
+        <w:t>Validating inputs using regular expressions:</w:t>
       </w:r>
     </w:p>
     <w:p>
@@ -5012,13 +5451,8 @@
           <w:numId w:val="16"/>
         </w:numPr>
       </w:pPr>
-      <w:proofErr w:type="spellStart"/>
-      <w:r>
-        <w:t>UserId</w:t>
-      </w:r>
-      <w:proofErr w:type="spellEnd"/>
-      <w:r>
-        <w:t xml:space="preserve"> </w:t>
+      <w:r>
+        <w:t xml:space="preserve">UserId </w:t>
       </w:r>
       <w:r>
         <w:t>Va</w:t>
@@ -5027,31 +5461,7 @@
         <w:t xml:space="preserve">lidation: </w:t>
       </w:r>
       <w:r>
-        <w:t xml:space="preserve">The </w:t>
-      </w:r>
-      <w:proofErr w:type="spellStart"/>
-      <w:r>
-        <w:t>UserId</w:t>
-      </w:r>
-      <w:proofErr w:type="spellEnd"/>
-      <w:r>
-        <w:t xml:space="preserve"> is validated using a regular expression: @"^[A-Za-z0-</w:t>
-      </w:r>
-      <w:proofErr w:type="gramStart"/>
-      <w:r>
-        <w:t>9]{</w:t>
-      </w:r>
-      <w:proofErr w:type="gramEnd"/>
-      <w:r>
-        <w:t>1,</w:t>
-      </w:r>
-      <w:proofErr w:type="gramStart"/>
-      <w:r>
-        <w:t>10}$</w:t>
-      </w:r>
-      <w:proofErr w:type="gramEnd"/>
-      <w:r>
-        <w:t>". This ensures that the user ID is alphanumeric and no longer than 10 characters. This prevents malicious inputs that could exploit the system with unexpected characters or overly long strings.</w:t>
+        <w:t>The UserId is validated using a regular expression: @"^[A-Za-z0-9]{1,10}$". This ensures that the user ID is alphanumeric and no longer than 10 characters. This prevents malicious inputs that could exploit the system with unexpected characters or overly long strings.</w:t>
       </w:r>
     </w:p>
     <w:p>
@@ -5075,15 +5485,7 @@
         <w:t xml:space="preserve">Regex is used to </w:t>
       </w:r>
       <w:r>
-        <w:t xml:space="preserve">perform a basic email format validation in the registration logic. This regular expression ensures that the input contains one or more characters before and after the @ </w:t>
-      </w:r>
-      <w:proofErr w:type="gramStart"/>
-      <w:r>
-        <w:t>symbol, and</w:t>
-      </w:r>
-      <w:proofErr w:type="gramEnd"/>
-      <w:r>
-        <w:t xml:space="preserve"> includes a period (.) to separate the domain and top-level domain.</w:t>
+        <w:t>perform a basic email format validation in the registration logic. This regular expression ensures that the input contains one or more characters before and after the @ symbol, and includes a period (.) to separate the domain and top-level domain.</w:t>
       </w:r>
     </w:p>
     <w:p>
@@ -5112,7 +5514,7 @@
         <w:rPr>
           <w:rFonts w:eastAsia="Times New Roman" w:cs="Times New Roman"/>
           <w:kern w:val="0"/>
-          <w:lang w:eastAsia="en-FI"/>
+          <w:lang/>
           <w14:ligatures w14:val="none"/>
         </w:rPr>
       </w:pPr>
@@ -5120,7 +5522,7 @@
         <w:rPr>
           <w:rFonts w:eastAsia="Times New Roman" w:cs="Times New Roman"/>
           <w:kern w:val="0"/>
-          <w:lang w:eastAsia="en-FI"/>
+          <w:lang/>
           <w14:ligatures w14:val="none"/>
         </w:rPr>
         <w:t xml:space="preserve"> Length check: Ensures the password is at least 8 characters long.</w:t>
@@ -5137,7 +5539,7 @@
         <w:rPr>
           <w:rFonts w:eastAsia="Times New Roman" w:cs="Times New Roman"/>
           <w:kern w:val="0"/>
-          <w:lang w:eastAsia="en-FI"/>
+          <w:lang/>
           <w14:ligatures w14:val="none"/>
         </w:rPr>
       </w:pPr>
@@ -5145,7 +5547,7 @@
         <w:rPr>
           <w:rFonts w:eastAsia="Times New Roman" w:cs="Times New Roman"/>
           <w:kern w:val="0"/>
-          <w:lang w:eastAsia="en-FI"/>
+          <w:lang/>
           <w14:ligatures w14:val="none"/>
         </w:rPr>
         <w:t>Uppercase letter check: Ensures the password contains at least one uppercase letter (</w:t>
@@ -5154,7 +5556,7 @@
         <w:rPr>
           <w:rFonts w:eastAsia="Times New Roman" w:cs="Courier New"/>
           <w:kern w:val="0"/>
-          <w:lang w:eastAsia="en-FI"/>
+          <w:lang/>
           <w14:ligatures w14:val="none"/>
         </w:rPr>
         <w:t>[A-Z]</w:t>
@@ -5163,7 +5565,7 @@
         <w:rPr>
           <w:rFonts w:eastAsia="Times New Roman" w:cs="Times New Roman"/>
           <w:kern w:val="0"/>
-          <w:lang w:eastAsia="en-FI"/>
+          <w:lang/>
           <w14:ligatures w14:val="none"/>
         </w:rPr>
         <w:t>).</w:t>
@@ -5180,7 +5582,7 @@
         <w:rPr>
           <w:rFonts w:eastAsia="Times New Roman" w:cs="Times New Roman"/>
           <w:kern w:val="0"/>
-          <w:lang w:eastAsia="en-FI"/>
+          <w:lang/>
           <w14:ligatures w14:val="none"/>
         </w:rPr>
       </w:pPr>
@@ -5188,7 +5590,7 @@
         <w:rPr>
           <w:rFonts w:eastAsia="Times New Roman" w:cs="Times New Roman"/>
           <w:kern w:val="0"/>
-          <w:lang w:eastAsia="en-FI"/>
+          <w:lang/>
           <w14:ligatures w14:val="none"/>
         </w:rPr>
         <w:t>Lowercase letter check: Ensures the password contains at least one lowercase letter (</w:t>
@@ -5197,7 +5599,7 @@
         <w:rPr>
           <w:rFonts w:eastAsia="Times New Roman" w:cs="Courier New"/>
           <w:kern w:val="0"/>
-          <w:lang w:eastAsia="en-FI"/>
+          <w:lang/>
           <w14:ligatures w14:val="none"/>
         </w:rPr>
         <w:t>[a-z]</w:t>
@@ -5206,7 +5608,7 @@
         <w:rPr>
           <w:rFonts w:eastAsia="Times New Roman" w:cs="Times New Roman"/>
           <w:kern w:val="0"/>
-          <w:lang w:eastAsia="en-FI"/>
+          <w:lang/>
           <w14:ligatures w14:val="none"/>
         </w:rPr>
         <w:t>).</w:t>
@@ -5223,7 +5625,7 @@
         <w:rPr>
           <w:rFonts w:eastAsia="Times New Roman" w:cs="Times New Roman"/>
           <w:kern w:val="0"/>
-          <w:lang w:eastAsia="en-FI"/>
+          <w:lang/>
           <w14:ligatures w14:val="none"/>
         </w:rPr>
       </w:pPr>
@@ -5231,7 +5633,7 @@
         <w:rPr>
           <w:rFonts w:eastAsia="Times New Roman" w:cs="Times New Roman"/>
           <w:kern w:val="0"/>
-          <w:lang w:eastAsia="en-FI"/>
+          <w:lang/>
           <w14:ligatures w14:val="none"/>
         </w:rPr>
         <w:t>Numeric check: Ensures the password contains at least one digit (</w:t>
@@ -5240,7 +5642,7 @@
         <w:rPr>
           <w:rFonts w:eastAsia="Times New Roman" w:cs="Courier New"/>
           <w:kern w:val="0"/>
-          <w:lang w:eastAsia="en-FI"/>
+          <w:lang/>
           <w14:ligatures w14:val="none"/>
         </w:rPr>
         <w:t>\d</w:t>
@@ -5249,7 +5651,7 @@
         <w:rPr>
           <w:rFonts w:eastAsia="Times New Roman" w:cs="Times New Roman"/>
           <w:kern w:val="0"/>
-          <w:lang w:eastAsia="en-FI"/>
+          <w:lang/>
           <w14:ligatures w14:val="none"/>
         </w:rPr>
         <w:t>).</w:t>
@@ -5266,7 +5668,7 @@
         <w:rPr>
           <w:rFonts w:eastAsia="Times New Roman" w:cs="Times New Roman"/>
           <w:kern w:val="0"/>
-          <w:lang w:eastAsia="en-FI"/>
+          <w:lang/>
           <w14:ligatures w14:val="none"/>
         </w:rPr>
       </w:pPr>
@@ -5274,7 +5676,7 @@
         <w:rPr>
           <w:rFonts w:eastAsia="Times New Roman" w:cs="Times New Roman"/>
           <w:kern w:val="0"/>
-          <w:lang w:eastAsia="en-FI"/>
+          <w:lang/>
           <w14:ligatures w14:val="none"/>
         </w:rPr>
         <w:t xml:space="preserve">Special character check: Ensures the password contains at least one special character (e.g., </w:t>
@@ -5283,7 +5685,7 @@
         <w:rPr>
           <w:rFonts w:eastAsia="Times New Roman" w:cs="Courier New"/>
           <w:kern w:val="0"/>
-          <w:lang w:eastAsia="en-FI"/>
+          <w:lang/>
           <w14:ligatures w14:val="none"/>
         </w:rPr>
         <w:t>@</w:t>
@@ -5292,7 +5694,7 @@
         <w:rPr>
           <w:rFonts w:eastAsia="Times New Roman" w:cs="Times New Roman"/>
           <w:kern w:val="0"/>
-          <w:lang w:eastAsia="en-FI"/>
+          <w:lang/>
           <w14:ligatures w14:val="none"/>
         </w:rPr>
         <w:t xml:space="preserve">, </w:t>
@@ -5301,7 +5703,7 @@
         <w:rPr>
           <w:rFonts w:eastAsia="Times New Roman" w:cs="Courier New"/>
           <w:kern w:val="0"/>
-          <w:lang w:eastAsia="en-FI"/>
+          <w:lang/>
           <w14:ligatures w14:val="none"/>
         </w:rPr>
         <w:t>#</w:t>
@@ -5310,7 +5712,7 @@
         <w:rPr>
           <w:rFonts w:eastAsia="Times New Roman" w:cs="Times New Roman"/>
           <w:kern w:val="0"/>
-          <w:lang w:eastAsia="en-FI"/>
+          <w:lang/>
           <w14:ligatures w14:val="none"/>
         </w:rPr>
         <w:t xml:space="preserve">, </w:t>
@@ -5319,7 +5721,7 @@
         <w:rPr>
           <w:rFonts w:eastAsia="Times New Roman" w:cs="Courier New"/>
           <w:kern w:val="0"/>
-          <w:lang w:eastAsia="en-FI"/>
+          <w:lang/>
           <w14:ligatures w14:val="none"/>
         </w:rPr>
         <w:t>$</w:t>
@@ -5328,7 +5730,7 @@
         <w:rPr>
           <w:rFonts w:eastAsia="Times New Roman" w:cs="Times New Roman"/>
           <w:kern w:val="0"/>
-          <w:lang w:eastAsia="en-FI"/>
+          <w:lang/>
           <w14:ligatures w14:val="none"/>
         </w:rPr>
         <w:t>, etc.).</w:t>
@@ -5425,33 +5827,7 @@
         <w:t>parameterized queries</w:t>
       </w:r>
       <w:r>
-        <w:t xml:space="preserve"> to interact with the database (e.g., </w:t>
-      </w:r>
-      <w:proofErr w:type="gramStart"/>
-      <w:r>
-        <w:t>Where(</w:t>
-      </w:r>
-      <w:proofErr w:type="gramEnd"/>
-      <w:r>
-        <w:t xml:space="preserve">it =&gt; </w:t>
-      </w:r>
-      <w:proofErr w:type="spellStart"/>
-      <w:proofErr w:type="gramStart"/>
-      <w:r>
-        <w:t>it.UserId.Equals</w:t>
-      </w:r>
-      <w:proofErr w:type="spellEnd"/>
-      <w:proofErr w:type="gramEnd"/>
-      <w:r>
-        <w:t>(</w:t>
-      </w:r>
-      <w:proofErr w:type="spellStart"/>
-      <w:r>
-        <w:t>registrationModel.UserId</w:t>
-      </w:r>
-      <w:proofErr w:type="spellEnd"/>
-      <w:r>
-        <w:t>))), which helps mitigate risks related to SQL injection attacks.</w:t>
+        <w:t xml:space="preserve"> to interact with the database (e.g., Where(it =&gt; it.UserId.Equals(registrationModel.UserId))), which helps mitigate risks related to SQL injection attacks.</w:t>
       </w:r>
     </w:p>
     <w:p>
@@ -5485,27 +5861,14 @@
       <w:r>
         <w:t xml:space="preserve"> by both </w:t>
       </w:r>
-      <w:proofErr w:type="spellStart"/>
-      <w:r>
-        <w:t>UserId</w:t>
-      </w:r>
-      <w:proofErr w:type="spellEnd"/>
-      <w:r>
-        <w:t xml:space="preserve"> and Email</w:t>
+      <w:r>
+        <w:t>UserId and Email</w:t>
       </w:r>
       <w:r>
         <w:t xml:space="preserve">. </w:t>
       </w:r>
       <w:r>
-        <w:t xml:space="preserve">This helps to prevent account duplication </w:t>
-      </w:r>
-      <w:proofErr w:type="gramStart"/>
-      <w:r>
-        <w:t>and also</w:t>
-      </w:r>
-      <w:proofErr w:type="gramEnd"/>
-      <w:r>
-        <w:t xml:space="preserve"> reduces the risk of an attacker trying to use a duplicate email or user ID to impersonate another user</w:t>
+        <w:t>This helps to prevent account duplication and also reduces the risk of an attacker trying to use a duplicate email or user ID to impersonate another user</w:t>
       </w:r>
       <w:r>
         <w:t>:</w:t>
@@ -5519,13 +5882,8 @@
           <w:numId w:val="16"/>
         </w:numPr>
       </w:pPr>
-      <w:proofErr w:type="spellStart"/>
-      <w:r>
-        <w:t>UserId</w:t>
-      </w:r>
-      <w:proofErr w:type="spellEnd"/>
-      <w:r>
-        <w:t xml:space="preserve"> is checked to ensure that no duplicate user IDs exist in the database.</w:t>
+      <w:r>
+        <w:t>UserId is checked to ensure that no duplicate user IDs exist in the database.</w:t>
       </w:r>
     </w:p>
     <w:p>
@@ -5602,17 +5960,7 @@
         <w:t xml:space="preserve">: </w:t>
       </w:r>
       <w:r>
-        <w:t>The code ensures that the user registration process is only successful if all validation checks pass, and if the user is successfully inserted into the database (_</w:t>
-      </w:r>
-      <w:proofErr w:type="spellStart"/>
-      <w:proofErr w:type="gramStart"/>
-      <w:r>
-        <w:t>context.SaveChanges</w:t>
-      </w:r>
-      <w:proofErr w:type="spellEnd"/>
-      <w:proofErr w:type="gramEnd"/>
-      <w:r>
-        <w:t>() &gt; 0).</w:t>
+        <w:t>The code ensures that the user registration process is only successful if all validation checks pass, and if the user is successfully inserted into the database (_context.SaveChanges() &gt; 0).</w:t>
       </w:r>
     </w:p>
     <w:p>
@@ -5723,15 +6071,7 @@
               <w:t xml:space="preserve"> </w:t>
             </w:r>
             <w:r>
-              <w:t>/</w:t>
-            </w:r>
-            <w:proofErr w:type="spellStart"/>
-            <w:r>
-              <w:t>api</w:t>
-            </w:r>
-            <w:proofErr w:type="spellEnd"/>
-            <w:r>
-              <w:t>/Register</w:t>
+              <w:t>/api/Register</w:t>
             </w:r>
           </w:p>
         </w:tc>
@@ -5801,13 +6141,8 @@
             <w:tcW w:w="5767" w:type="dxa"/>
           </w:tcPr>
           <w:p>
-            <w:proofErr w:type="spellStart"/>
-            <w:r>
-              <w:t>encryptData</w:t>
-            </w:r>
-            <w:proofErr w:type="spellEnd"/>
-            <w:r>
-              <w:t xml:space="preserve"> (as form-data)</w:t>
+            <w:r>
+              <w:t>encryptData (as form-data)</w:t>
             </w:r>
             <w:r>
               <w:br/>
@@ -5817,13 +6152,8 @@
               <w:t>cgFQ4bSXq+8qzB1AvGQBBIte4QIl1PeSa8m+4Gc</w:t>
             </w:r>
             <w:r>
-              <w:t>....</w:t>
-            </w:r>
-            <w:proofErr w:type="spellStart"/>
-            <w:r>
-              <w:t>df</w:t>
-            </w:r>
-            <w:proofErr w:type="spellEnd"/>
+              <w:t>....df</w:t>
+            </w:r>
           </w:p>
         </w:tc>
       </w:tr>
@@ -5907,23 +6237,10 @@
               <w:t>    "Message": "</w:t>
             </w:r>
             <w:r>
-              <w:t xml:space="preserve"> </w:t>
-            </w:r>
-            <w:proofErr w:type="spellStart"/>
-            <w:r>
-              <w:t>sourav</w:t>
-            </w:r>
-            <w:proofErr w:type="spellEnd"/>
-            <w:r>
-              <w:t xml:space="preserve"> </w:t>
-            </w:r>
-            <w:proofErr w:type="gramStart"/>
-            <w:r>
-              <w:t>is already existed</w:t>
-            </w:r>
-            <w:proofErr w:type="gramEnd"/>
-            <w:r>
-              <w:t>.",</w:t>
+              <w:t xml:space="preserve"> sourav</w:t>
+            </w:r>
+            <w:r>
+              <w:t xml:space="preserve"> is already existed.",</w:t>
             </w:r>
           </w:p>
           <w:p>
@@ -5948,11 +6265,9 @@
             <w:tcW w:w="253" w:type="dxa"/>
           </w:tcPr>
           <w:p>
-            <w:proofErr w:type="gramStart"/>
             <w:r>
               <w:t>Handled  Errors</w:t>
             </w:r>
-            <w:proofErr w:type="gramEnd"/>
           </w:p>
         </w:tc>
         <w:tc>
@@ -6063,21 +6378,11 @@
                 <w:numId w:val="19"/>
               </w:numPr>
             </w:pPr>
-            <w:proofErr w:type="spellStart"/>
-            <w:r>
-              <w:t>Xyz</w:t>
-            </w:r>
-            <w:proofErr w:type="spellEnd"/>
-            <w:r>
-              <w:t xml:space="preserve"> </w:t>
-            </w:r>
-            <w:proofErr w:type="gramStart"/>
-            <w:r>
-              <w:t>is already existed</w:t>
-            </w:r>
-            <w:proofErr w:type="gramEnd"/>
-            <w:r>
-              <w:t>.</w:t>
+            <w:r>
+              <w:t xml:space="preserve">Xyz </w:t>
+            </w:r>
+            <w:r>
+              <w:t>is already existed.</w:t>
             </w:r>
           </w:p>
           <w:p>
@@ -6091,13 +6396,8 @@
             <w:r>
               <w:t xml:space="preserve">Xyzmail.com </w:t>
             </w:r>
-            <w:proofErr w:type="gramStart"/>
-            <w:r>
-              <w:t>is already existed</w:t>
-            </w:r>
-            <w:proofErr w:type="gramEnd"/>
-            <w:r>
-              <w:t>.</w:t>
+            <w:r>
+              <w:t>is already existed.</w:t>
             </w:r>
           </w:p>
           <w:p>
@@ -6112,13 +6412,8 @@
             <w:r>
               <w:t xml:space="preserve">XYZ </w:t>
             </w:r>
-            <w:proofErr w:type="gramStart"/>
-            <w:r>
-              <w:t>is already existed</w:t>
-            </w:r>
-            <w:proofErr w:type="gramEnd"/>
-            <w:r>
-              <w:t>.</w:t>
+            <w:r>
+              <w:t>is already existed.</w:t>
             </w:r>
           </w:p>
           <w:p/>
@@ -6147,13 +6442,7 @@
         <w:rPr>
           <w:lang w:val="en-US"/>
         </w:rPr>
-        <w:t>Logi</w:t>
-      </w:r>
-      <w:r>
-        <w:rPr>
-          <w:lang w:val="en-US"/>
-        </w:rPr>
-        <w:t>n</w:t>
+        <w:t>Login</w:t>
       </w:r>
     </w:p>
     <w:p>
@@ -6174,17 +6463,8 @@
           <w:b/>
           <w:bCs/>
         </w:rPr>
-        <w:t xml:space="preserve">Password Hash Comparison Using </w:t>
-      </w:r>
-      <w:proofErr w:type="spellStart"/>
-      <w:r>
-        <w:rPr>
-          <w:b/>
-          <w:bCs/>
-        </w:rPr>
-        <w:t>FixedTimeEquals</w:t>
-      </w:r>
-      <w:proofErr w:type="spellEnd"/>
+        <w:t>Password Hash Comparison Using FixedTimeEquals</w:t>
+      </w:r>
       <w:r>
         <w:rPr>
           <w:b/>
@@ -6259,14 +6539,7 @@
           <w:b/>
           <w:bCs/>
         </w:rPr>
-        <w:t>Encrypted Credentials from Client</w:t>
-      </w:r>
-      <w:r>
-        <w:rPr>
-          <w:b/>
-          <w:bCs/>
-        </w:rPr>
-        <w:t>:</w:t>
+        <w:t>Encrypted Credentials from Client:</w:t>
       </w:r>
       <w:r>
         <w:t xml:space="preserve"> </w:t>
@@ -6402,19 +6675,13 @@
         <w:t xml:space="preserve">: </w:t>
       </w:r>
       <w:r>
-        <w:t>U</w:t>
-      </w:r>
-      <w:r>
-        <w:t xml:space="preserve">sing cryptographically secure random </w:t>
+        <w:t xml:space="preserve">Using cryptographically secure random </w:t>
       </w:r>
       <w:r>
         <w:t>session id</w:t>
       </w:r>
       <w:r>
-        <w:t xml:space="preserve"> generation</w:t>
-      </w:r>
-      <w:r>
-        <w:t>.</w:t>
+        <w:t xml:space="preserve"> generation.</w:t>
       </w:r>
     </w:p>
     <w:p>
@@ -6465,21 +6732,11 @@
             <w:tcW w:w="5477" w:type="dxa"/>
           </w:tcPr>
           <w:p>
-            <w:proofErr w:type="gramStart"/>
-            <w:r>
-              <w:t>..</w:t>
-            </w:r>
-            <w:proofErr w:type="gramEnd"/>
-            <w:r>
-              <w:t xml:space="preserve">/ </w:t>
-            </w:r>
-            <w:proofErr w:type="spellStart"/>
-            <w:r>
-              <w:t>api</w:t>
-            </w:r>
-            <w:proofErr w:type="spellEnd"/>
-            <w:r>
-              <w:t>/Login</w:t>
+            <w:r>
+              <w:t xml:space="preserve">../ </w:t>
+            </w:r>
+            <w:r>
+              <w:t>api/Login</w:t>
             </w:r>
           </w:p>
         </w:tc>
@@ -6540,13 +6797,8 @@
             <w:tcW w:w="5477" w:type="dxa"/>
           </w:tcPr>
           <w:p>
-            <w:proofErr w:type="spellStart"/>
-            <w:r>
-              <w:t>encryptData</w:t>
-            </w:r>
-            <w:proofErr w:type="spellEnd"/>
-            <w:r>
-              <w:t xml:space="preserve"> (as form-data)</w:t>
+            <w:r>
+              <w:t>encryptData (as form-data)</w:t>
             </w:r>
             <w:r>
               <w:br/>
@@ -6556,13 +6808,8 @@
               <w:t>cgFQ4bSXq+8qzB1AvGQBBIte4QIl1PeSa8m+4Gc</w:t>
             </w:r>
             <w:r>
-              <w:t>....</w:t>
-            </w:r>
-            <w:proofErr w:type="spellStart"/>
-            <w:r>
-              <w:t>df</w:t>
-            </w:r>
-            <w:proofErr w:type="spellEnd"/>
+              <w:t>....df</w:t>
+            </w:r>
           </w:p>
         </w:tc>
       </w:tr>
@@ -6593,15 +6840,7 @@
           </w:p>
           <w:p>
             <w:r>
-              <w:t xml:space="preserve">    "Message": "Login </w:t>
-            </w:r>
-            <w:proofErr w:type="spellStart"/>
-            <w:r>
-              <w:t>Successfull</w:t>
-            </w:r>
-            <w:proofErr w:type="spellEnd"/>
-            <w:r>
-              <w:t>.",</w:t>
+              <w:t>    "Message": "Login Successfull.",</w:t>
             </w:r>
           </w:p>
           <w:p>
@@ -6611,41 +6850,28 @@
           </w:p>
           <w:p>
             <w:r>
-              <w:t>        "</w:t>
-            </w:r>
-            <w:proofErr w:type="spellStart"/>
-            <w:r>
-              <w:t>useID</w:t>
-            </w:r>
-            <w:proofErr w:type="spellEnd"/>
-            <w:r>
-              <w:t>": "</w:t>
-            </w:r>
-            <w:proofErr w:type="spellStart"/>
-            <w:r>
-              <w:t>sourav</w:t>
-            </w:r>
-            <w:proofErr w:type="spellEnd"/>
+              <w:t>        "useID": "sourav",</w:t>
+            </w:r>
+          </w:p>
+          <w:p>
+            <w:r>
+              <w:t>        "email": "saurav.paul@hotmail.com",</w:t>
+            </w:r>
+          </w:p>
+          <w:p>
+            <w:r>
+              <w:t>        "accessToken": "eyJhbGciOiJIUzI1NiIsInR5cCI6IkpXVCJ9.</w:t>
+            </w:r>
+            <w:r>
+              <w:t>...</w:t>
+            </w:r>
             <w:r>
               <w:t>",</w:t>
             </w:r>
           </w:p>
           <w:p>
             <w:r>
-              <w:t>        "email": "saurav.paul@hotmail.com",</w:t>
-            </w:r>
-          </w:p>
-          <w:p>
-            <w:r>
-              <w:t>        "</w:t>
-            </w:r>
-            <w:proofErr w:type="spellStart"/>
-            <w:r>
-              <w:t>accessToken</w:t>
-            </w:r>
-            <w:proofErr w:type="spellEnd"/>
-            <w:r>
-              <w:t>": "eyJhbGciOiJIUzI1NiIsInR5cCI6IkpXVCJ9.</w:t>
+              <w:t>        "refreshToken": "eyJhbGciOiJIUzI1NiIsInR5cCI6IkpXVCJ9.</w:t>
             </w:r>
             <w:r>
               <w:t>...</w:t>
@@ -6656,47 +6882,12 @@
           </w:p>
           <w:p>
             <w:r>
-              <w:t>        "</w:t>
-            </w:r>
-            <w:proofErr w:type="spellStart"/>
-            <w:r>
-              <w:t>refreshToken</w:t>
-            </w:r>
-            <w:proofErr w:type="spellEnd"/>
-            <w:r>
-              <w:t>": "eyJhbGciOiJIUzI1NiIsInR5cCI6IkpXVCJ9.</w:t>
-            </w:r>
-            <w:r>
-              <w:t>...</w:t>
-            </w:r>
-            <w:r>
-              <w:t>",</w:t>
-            </w:r>
-          </w:p>
-          <w:p>
-            <w:r>
-              <w:t>        "</w:t>
-            </w:r>
-            <w:proofErr w:type="spellStart"/>
-            <w:r>
-              <w:t>accessTokenExpiry</w:t>
-            </w:r>
-            <w:proofErr w:type="spellEnd"/>
-            <w:r>
-              <w:t>": "2025-04-20T02:26:26.1598726+03:00",</w:t>
-            </w:r>
-          </w:p>
-          <w:p>
-            <w:r>
-              <w:t>        "</w:t>
-            </w:r>
-            <w:proofErr w:type="spellStart"/>
-            <w:r>
-              <w:t>refreshTokenExpiry</w:t>
-            </w:r>
-            <w:proofErr w:type="spellEnd"/>
-            <w:r>
-              <w:t>": "2025-04-27T02:11:26.5606252+03:00"</w:t>
+              <w:t>        "accessTokenExpiry": "2025-04-20T02:26:26.1598726+03:00",</w:t>
+            </w:r>
+          </w:p>
+          <w:p>
+            <w:r>
+              <w:t>        "refreshTokenExpiry": "2025-04-27T02:11:26.5606252+03:00"</w:t>
             </w:r>
           </w:p>
           <w:p>
@@ -6779,15 +6970,7 @@
               </w:numPr>
             </w:pPr>
             <w:r>
-              <w:t xml:space="preserve">Account has been Deactivated. Please contact with </w:t>
-            </w:r>
-            <w:proofErr w:type="spellStart"/>
-            <w:r>
-              <w:t>Admiistrator</w:t>
-            </w:r>
-            <w:proofErr w:type="spellEnd"/>
-            <w:r>
-              <w:t>.</w:t>
+              <w:t>Account has been Deactivated. Please contact with Admiistrator.</w:t>
             </w:r>
           </w:p>
           <w:p>
@@ -6903,21 +7086,7 @@
         <w:t>ing</w:t>
       </w:r>
       <w:r>
-        <w:t xml:space="preserve"> </w:t>
-      </w:r>
-      <w:proofErr w:type="spellStart"/>
-      <w:r>
-        <w:t>DateTime.UtcNow</w:t>
-      </w:r>
-      <w:proofErr w:type="spellEnd"/>
-      <w:r>
-        <w:t xml:space="preserve"> to avoid </w:t>
-      </w:r>
-      <w:r>
-        <w:t>time zone</w:t>
-      </w:r>
-      <w:r>
-        <w:t>-related inconsistencies and potential abuse if servers are in different time zones.</w:t>
+        <w:t xml:space="preserve"> DateTime.UtcNow to avoid time zone-related inconsistencies and potential abuse if servers are in different time zones.</w:t>
       </w:r>
     </w:p>
     <w:p>
@@ -6948,37 +7117,10 @@
         <w:t xml:space="preserve">: </w:t>
       </w:r>
       <w:r>
-        <w:t>Validates presence of claims (</w:t>
-      </w:r>
-      <w:proofErr w:type="spellStart"/>
-      <w:r>
-        <w:t>UserId</w:t>
-      </w:r>
-      <w:proofErr w:type="spellEnd"/>
-      <w:r>
-        <w:t xml:space="preserve">, </w:t>
-      </w:r>
-      <w:proofErr w:type="spellStart"/>
-      <w:r>
-        <w:t>TokenID</w:t>
-      </w:r>
-      <w:proofErr w:type="spellEnd"/>
-      <w:r>
-        <w:t xml:space="preserve">, </w:t>
-      </w:r>
-      <w:proofErr w:type="spellStart"/>
-      <w:r>
-        <w:t>ExpiryDate</w:t>
-      </w:r>
-      <w:proofErr w:type="spellEnd"/>
-      <w:r>
-        <w:t>) before proceeding.</w:t>
-      </w:r>
-      <w:r>
-        <w:t xml:space="preserve"> </w:t>
-      </w:r>
-      <w:r>
-        <w:t xml:space="preserve">Prevents null </w:t>
+        <w:t>Validates presence of claims (UserId, TokenID, ExpiryDate) before proceeding.</w:t>
+      </w:r>
+      <w:r>
+        <w:t xml:space="preserve"> Prevents null </w:t>
       </w:r>
       <w:r>
         <w:lastRenderedPageBreak/>
@@ -6993,19 +7135,9 @@
       <w:r>
         <w:t xml:space="preserve"> for critical information (</w:t>
       </w:r>
-      <w:proofErr w:type="spellStart"/>
-      <w:r>
-        <w:t>UserId</w:t>
-      </w:r>
-      <w:proofErr w:type="spellEnd"/>
-      <w:r>
-        <w:t xml:space="preserve">, </w:t>
-      </w:r>
-      <w:proofErr w:type="spellStart"/>
-      <w:r>
-        <w:t>TokenID</w:t>
-      </w:r>
-      <w:proofErr w:type="spellEnd"/>
+      <w:r>
+        <w:t>UserId, TokenID</w:t>
+      </w:r>
       <w:r>
         <w:t>) decryption.</w:t>
       </w:r>
@@ -7038,18 +7170,7 @@
         <w:t xml:space="preserve">: </w:t>
       </w:r>
       <w:r>
-        <w:t xml:space="preserve">The method explicitly checks if the refresh token has expired using </w:t>
-      </w:r>
-      <w:proofErr w:type="spellStart"/>
-      <w:r>
-        <w:t>ExpiryDate</w:t>
-      </w:r>
-      <w:proofErr w:type="spellEnd"/>
-      <w:r>
-        <w:t xml:space="preserve">. </w:t>
-      </w:r>
-      <w:r>
-        <w:t>Prevents reuse of expired tokens and enforces token lifecycle management.</w:t>
+        <w:t>The method explicitly checks if the refresh token has expired using ExpiryDate. Prevents reuse of expired tokens and enforces token lifecycle management.</w:t>
       </w:r>
     </w:p>
     <w:p>
@@ -7080,13 +7201,7 @@
         <w:t xml:space="preserve">: </w:t>
       </w:r>
       <w:r>
-        <w:t>Verifies that the refresh token is active in the database before allowing session creation.</w:t>
-      </w:r>
-      <w:r>
-        <w:t xml:space="preserve"> </w:t>
-      </w:r>
-      <w:r>
-        <w:t>Prevents unauthorized reuse of revoked or inactive refresh tokens.</w:t>
+        <w:t>Verifies that the refresh token is active in the database before allowing session creation. Prevents unauthorized reuse of revoked or inactive refresh tokens.</w:t>
       </w:r>
     </w:p>
     <w:p>
@@ -7115,21 +7230,7 @@
         <w:t xml:space="preserve">: </w:t>
       </w:r>
       <w:r>
-        <w:t xml:space="preserve">Iterates through previous sessions and sets </w:t>
-      </w:r>
-      <w:proofErr w:type="spellStart"/>
-      <w:r>
-        <w:t>IsActiveSessionFlag</w:t>
-      </w:r>
-      <w:proofErr w:type="spellEnd"/>
-      <w:r>
-        <w:t xml:space="preserve"> to false before starting a new one.</w:t>
-      </w:r>
-      <w:r>
-        <w:t xml:space="preserve"> </w:t>
-      </w:r>
-      <w:r>
-        <w:t>Helps prevent session fixation or multiple simultaneous active sessions for the same user.</w:t>
+        <w:t>Iterates through previous sessions and sets IsActiveSessionFlag to false before starting a new one. Helps prevent session fixation or multiple simultaneous active sessions for the same user.</w:t>
       </w:r>
     </w:p>
     <w:p>
@@ -7150,14 +7251,7 @@
           <w:b/>
           <w:bCs/>
         </w:rPr>
-        <w:t>Creation of New Session with UUID</w:t>
-      </w:r>
-      <w:r>
-        <w:rPr>
-          <w:b/>
-          <w:bCs/>
-        </w:rPr>
-        <w:t>:</w:t>
+        <w:t>Creation of New Session with UUID:</w:t>
       </w:r>
       <w:r>
         <w:rPr>
@@ -7167,21 +7261,7 @@
         <w:t xml:space="preserve"> </w:t>
       </w:r>
       <w:r>
-        <w:t xml:space="preserve">Generates a new session with a GUID as </w:t>
-      </w:r>
-      <w:proofErr w:type="spellStart"/>
-      <w:r>
-        <w:t>SessionID</w:t>
-      </w:r>
-      <w:proofErr w:type="spellEnd"/>
-      <w:r>
-        <w:t>.</w:t>
-      </w:r>
-      <w:r>
-        <w:t xml:space="preserve"> </w:t>
-      </w:r>
-      <w:r>
-        <w:t>Unique session IDs reduce the risk of session prediction or replay attacks.</w:t>
+        <w:t>Generates a new session with a GUID as SessionID. Unique session IDs reduce the risk of session prediction or replay attacks.</w:t>
       </w:r>
     </w:p>
     <w:p>
@@ -7206,13 +7286,8 @@
         </w:rPr>
         <w:t xml:space="preserve">: </w:t>
       </w:r>
-      <w:proofErr w:type="spellStart"/>
-      <w:r>
-        <w:t>Defense</w:t>
-      </w:r>
-      <w:proofErr w:type="spellEnd"/>
-      <w:r>
-        <w:t>-in-depth</w:t>
+      <w:r>
+        <w:t>Defense-in-depth</w:t>
       </w:r>
       <w:r>
         <w:t>,</w:t>
@@ -7352,27 +7427,12 @@
             <w:tcW w:w="5335" w:type="dxa"/>
           </w:tcPr>
           <w:p>
-            <w:proofErr w:type="gramStart"/>
-            <w:r>
-              <w:t>..</w:t>
-            </w:r>
-            <w:proofErr w:type="gramEnd"/>
-            <w:r>
-              <w:t xml:space="preserve">/ </w:t>
-            </w:r>
-            <w:proofErr w:type="spellStart"/>
-            <w:r>
-              <w:t>api</w:t>
-            </w:r>
-            <w:proofErr w:type="spellEnd"/>
-            <w:r>
-              <w:t>/</w:t>
-            </w:r>
-            <w:proofErr w:type="spellStart"/>
-            <w:r>
-              <w:t>GenerateAccessTokenByRefreshToken</w:t>
-            </w:r>
-            <w:proofErr w:type="spellEnd"/>
+            <w:r>
+              <w:t xml:space="preserve">../ </w:t>
+            </w:r>
+            <w:r>
+              <w:t>api/GenerateAccessTokenByRefreshToken</w:t>
+            </w:r>
           </w:p>
         </w:tc>
       </w:tr>
@@ -7482,93 +7542,45 @@
           </w:p>
           <w:p>
             <w:r>
-              <w:t>        "</w:t>
-            </w:r>
-            <w:proofErr w:type="spellStart"/>
-            <w:r>
-              <w:t>useID</w:t>
-            </w:r>
-            <w:proofErr w:type="spellEnd"/>
-            <w:r>
-              <w:t>": "</w:t>
-            </w:r>
-            <w:proofErr w:type="spellStart"/>
-            <w:r>
-              <w:t>sourav</w:t>
-            </w:r>
-            <w:proofErr w:type="spellEnd"/>
+              <w:t>        "useID": "sourav",</w:t>
+            </w:r>
+          </w:p>
+          <w:p>
+            <w:r>
+              <w:t>        "email": "saurav.paul@hotmail.com",</w:t>
+            </w:r>
+          </w:p>
+          <w:p>
+            <w:r>
+              <w:t>        "accessToken": "eyJhbGciOiJIUzI1NiIsInR5cCI6IkpXVCJ9.</w:t>
+            </w:r>
+            <w:r>
+              <w:t>...</w:t>
+            </w:r>
             <w:r>
               <w:t>",</w:t>
             </w:r>
           </w:p>
           <w:p>
             <w:r>
-              <w:t>        "email": "saurav.paul@hotmail.com",</w:t>
-            </w:r>
-          </w:p>
-          <w:p>
-            <w:r>
-              <w:t>        "</w:t>
-            </w:r>
-            <w:proofErr w:type="spellStart"/>
-            <w:r>
-              <w:t>accessToken</w:t>
-            </w:r>
-            <w:proofErr w:type="spellEnd"/>
-            <w:r>
-              <w:t>": "eyJhbGciOiJIUzI1NiIsInR5cCI6IkpXVCJ9.</w:t>
+              <w:t>        "refreshToken": "eyJhbGciOiJIUzI1NiIsInR5cCI6IkpXVCJ9.</w:t>
             </w:r>
             <w:r>
               <w:t>...</w:t>
             </w:r>
             <w:r>
-              <w:t>",</w:t>
-            </w:r>
-          </w:p>
-          <w:p>
-            <w:r>
-              <w:t>        "</w:t>
-            </w:r>
-            <w:proofErr w:type="spellStart"/>
-            <w:r>
-              <w:t>refreshToken</w:t>
-            </w:r>
-            <w:proofErr w:type="spellEnd"/>
-            <w:r>
-              <w:t>": "eyJhbGciOiJIUzI1NiIsInR5cCI6IkpXVCJ9.</w:t>
-            </w:r>
-            <w:r>
-              <w:t>...</w:t>
-            </w:r>
-            <w:r>
               <w:t xml:space="preserve"> ",</w:t>
             </w:r>
           </w:p>
           <w:p>
             <w:r>
-              <w:t>        "</w:t>
-            </w:r>
-            <w:proofErr w:type="spellStart"/>
-            <w:r>
-              <w:t>accessTokenExpiry</w:t>
-            </w:r>
-            <w:proofErr w:type="spellEnd"/>
-            <w:r>
-              <w:t>": "2025-04-20T02:31:35.45289+03:00",</w:t>
+              <w:t>        "accessTokenExpiry": "2025-04-20T02:31:35.45289+03:00",</w:t>
             </w:r>
           </w:p>
           <w:p>
             <w:r>
               <w:lastRenderedPageBreak/>
-              <w:t>        "</w:t>
-            </w:r>
-            <w:proofErr w:type="spellStart"/>
-            <w:r>
-              <w:t>refreshTokenExpiry</w:t>
-            </w:r>
-            <w:proofErr w:type="spellEnd"/>
-            <w:r>
-              <w:t>": "2025-04-27T02:11:27"</w:t>
+              <w:t>        "refreshTokenExpiry": "2025-04-27T02:11:27"</w:t>
             </w:r>
           </w:p>
           <w:p>
@@ -7761,14 +7773,7 @@
           <w:b/>
           <w:bCs/>
         </w:rPr>
-        <w:t>Claims Decryption</w:t>
-      </w:r>
-      <w:r>
-        <w:rPr>
-          <w:b/>
-          <w:bCs/>
-        </w:rPr>
-        <w:t>:</w:t>
+        <w:t>Claims Decryption:</w:t>
       </w:r>
       <w:r>
         <w:rPr>
@@ -7778,29 +7783,7 @@
         <w:t xml:space="preserve"> </w:t>
       </w:r>
       <w:r>
-        <w:t xml:space="preserve">Decrypting claims (like </w:t>
-      </w:r>
-      <w:proofErr w:type="spellStart"/>
-      <w:r>
-        <w:t>UserId</w:t>
-      </w:r>
-      <w:proofErr w:type="spellEnd"/>
-      <w:r>
-        <w:t xml:space="preserve"> and </w:t>
-      </w:r>
-      <w:proofErr w:type="spellStart"/>
-      <w:r>
-        <w:t>SessionID</w:t>
-      </w:r>
-      <w:proofErr w:type="spellEnd"/>
-      <w:r>
-        <w:t>) before use helps ensure that token contents were not tampered with</w:t>
-      </w:r>
-      <w:r>
-        <w:t xml:space="preserve">. </w:t>
-      </w:r>
-      <w:r>
-        <w:t>Ensures data integrity and confidentiality of token claims</w:t>
+        <w:t>Decrypting claims (like UserId and SessionID) before use helps ensure that token contents were not tampered with. Ensures data integrity and confidentiality of token claims</w:t>
       </w:r>
       <w:r>
         <w:rPr>
@@ -7838,21 +7821,7 @@
         <w:t xml:space="preserve">: </w:t>
       </w:r>
       <w:r>
-        <w:t xml:space="preserve">Explicit check for token expiration against </w:t>
-      </w:r>
-      <w:proofErr w:type="spellStart"/>
-      <w:r>
-        <w:t>nowDate</w:t>
-      </w:r>
-      <w:proofErr w:type="spellEnd"/>
-      <w:r>
-        <w:t>.</w:t>
-      </w:r>
-      <w:r>
-        <w:t xml:space="preserve"> </w:t>
-      </w:r>
-      <w:r>
-        <w:t>Prevents the use of expired tokens, enforcing session time limits.</w:t>
+        <w:t>Explicit check for token expiration against nowDate. Prevents the use of expired tokens, enforcing session time limits.</w:t>
       </w:r>
     </w:p>
     <w:p>
@@ -7878,16 +7847,13 @@
         <w:t xml:space="preserve">: </w:t>
       </w:r>
       <w:r>
-        <w:t>E</w:t>
-      </w:r>
-      <w:r>
-        <w:t>nsures that tokens cannot be reused after logout or session invalidation.</w:t>
+        <w:t>Ensures that tokens cannot be reused after logout or session invalidation.</w:t>
       </w:r>
       <w:r>
         <w:rPr>
           <w:rFonts w:ascii="Times New Roman" w:eastAsia="Times New Roman" w:hAnsi="Times New Roman" w:cs="Times New Roman"/>
           <w:kern w:val="0"/>
-          <w:lang w:eastAsia="en-FI"/>
+          <w:lang/>
           <w14:ligatures w14:val="none"/>
         </w:rPr>
         <w:t xml:space="preserve"> </w:t>
@@ -7917,15 +7883,7 @@
         </w:numPr>
       </w:pPr>
       <w:r>
-        <w:t>It is marked active (</w:t>
-      </w:r>
-      <w:proofErr w:type="spellStart"/>
-      <w:r>
-        <w:t>IsActiveSessionFlag</w:t>
-      </w:r>
-      <w:proofErr w:type="spellEnd"/>
-      <w:r>
-        <w:t xml:space="preserve"> == true).</w:t>
+        <w:t>It is marked active (IsActiveSessionFlag == true).</w:t>
       </w:r>
     </w:p>
     <w:p>
@@ -7951,21 +7909,13 @@
         <w:t xml:space="preserve">: </w:t>
       </w:r>
       <w:r>
-        <w:t xml:space="preserve">Implements </w:t>
-      </w:r>
-      <w:proofErr w:type="spellStart"/>
-      <w:r>
-        <w:t>defense</w:t>
-      </w:r>
-      <w:proofErr w:type="spellEnd"/>
-      <w:r>
-        <w:t xml:space="preserve"> in depth against forged tokens or manipulated claims.</w:t>
+        <w:t>Implements defense in depth against forged tokens or manipulated claims.</w:t>
       </w:r>
       <w:r>
         <w:rPr>
           <w:rFonts w:ascii="Times New Roman" w:eastAsia="Times New Roman" w:hAnsi="Times New Roman" w:cs="Times New Roman"/>
           <w:kern w:val="0"/>
-          <w:lang w:eastAsia="en-FI"/>
+          <w:lang/>
           <w14:ligatures w14:val="none"/>
         </w:rPr>
         <w:t xml:space="preserve"> </w:t>
@@ -8051,21 +8001,13 @@
         <w:rPr>
           <w:rFonts w:ascii="Times New Roman" w:eastAsia="Times New Roman" w:hAnsi="Times New Roman" w:cs="Times New Roman"/>
           <w:kern w:val="0"/>
-          <w:lang w:eastAsia="en-FI"/>
+          <w:lang/>
           <w14:ligatures w14:val="none"/>
         </w:rPr>
         <w:t xml:space="preserve"> </w:t>
       </w:r>
       <w:r>
-        <w:t xml:space="preserve">Multiple throw new </w:t>
-      </w:r>
-      <w:proofErr w:type="gramStart"/>
-      <w:r>
-        <w:t>Exception(</w:t>
-      </w:r>
-      <w:proofErr w:type="gramEnd"/>
-      <w:r>
-        <w:t>"...") statements ensure:</w:t>
+        <w:t>Multiple throw new Exception("...") statements ensure:</w:t>
       </w:r>
     </w:p>
     <w:p>
@@ -8177,23 +8119,7 @@
         <w:ind w:left="1800"/>
       </w:pPr>
       <w:r>
-        <w:t xml:space="preserve">  "</w:t>
-      </w:r>
-      <w:proofErr w:type="spellStart"/>
-      <w:r>
-        <w:t>UserId</w:t>
-      </w:r>
-      <w:proofErr w:type="spellEnd"/>
-      <w:r>
-        <w:t>": "tR23F+3gtEUF+qw/a6hBZanbe1U3IFd9ToxT/</w:t>
-      </w:r>
-      <w:proofErr w:type="spellStart"/>
-      <w:r>
-        <w:t>cnheuk</w:t>
-      </w:r>
-      <w:proofErr w:type="spellEnd"/>
-      <w:r>
-        <w:t>=",</w:t>
+        <w:t xml:space="preserve">  "UserId": "tR23F+3gtEUF+qw/a6hBZanbe1U3IFd9ToxT/cnheuk=",</w:t>
       </w:r>
     </w:p>
     <w:p>
@@ -8202,15 +8128,7 @@
         <w:ind w:left="1800"/>
       </w:pPr>
       <w:r>
-        <w:t xml:space="preserve">  "</w:t>
-      </w:r>
-      <w:proofErr w:type="spellStart"/>
-      <w:r>
-        <w:t>SessionID</w:t>
-      </w:r>
-      <w:proofErr w:type="spellEnd"/>
-      <w:r>
-        <w:t>": "tR23F+3gtEUF+qw/a6hBZWx/KBx9csY3+mwpP/y9NhsULaE8LNn5/MWHqNY/XCncMTbIGUkRT1udZxwGe/ic3g==",</w:t>
+        <w:t xml:space="preserve">  "SessionID": "tR23F+3gtEUF+qw/a6hBZWx/KBx9csY3+mwpP/y9NhsULaE8LNn5/MWHqNY/XCncMTbIGUkRT1udZxwGe/ic3g==",</w:t>
       </w:r>
     </w:p>
     <w:p>
@@ -8228,15 +8146,7 @@
         <w:ind w:left="1800"/>
       </w:pPr>
       <w:r>
-        <w:t xml:space="preserve">  "</w:t>
-      </w:r>
-      <w:proofErr w:type="spellStart"/>
-      <w:r>
-        <w:t>ExpiryDate</w:t>
-      </w:r>
-      <w:proofErr w:type="spellEnd"/>
-      <w:r>
-        <w:t>": "05-May-2025 23:54:51",</w:t>
+        <w:t xml:space="preserve">  "ExpiryDate": "05-May-2025 23:54:51",</w:t>
       </w:r>
     </w:p>
     <w:p>
@@ -8254,23 +8164,7 @@
         <w:ind w:left="1800"/>
       </w:pPr>
       <w:r>
-        <w:t xml:space="preserve">  "</w:t>
-      </w:r>
-      <w:proofErr w:type="spellStart"/>
-      <w:r>
-        <w:t>iss</w:t>
-      </w:r>
-      <w:proofErr w:type="spellEnd"/>
-      <w:r>
-        <w:t>": "</w:t>
-      </w:r>
-      <w:proofErr w:type="spellStart"/>
-      <w:r>
-        <w:t>SecureService</w:t>
-      </w:r>
-      <w:proofErr w:type="spellEnd"/>
-      <w:r>
-        <w:t>",</w:t>
+        <w:t xml:space="preserve">  "iss": "SecureService",</w:t>
       </w:r>
     </w:p>
     <w:p>
@@ -8279,23 +8173,7 @@
         <w:ind w:left="1800"/>
       </w:pPr>
       <w:r>
-        <w:t xml:space="preserve">  "</w:t>
-      </w:r>
-      <w:proofErr w:type="spellStart"/>
-      <w:r>
-        <w:t>aud</w:t>
-      </w:r>
-      <w:proofErr w:type="spellEnd"/>
-      <w:r>
-        <w:t>": "</w:t>
-      </w:r>
-      <w:proofErr w:type="spellStart"/>
-      <w:r>
-        <w:t>SecureService</w:t>
-      </w:r>
-      <w:proofErr w:type="spellEnd"/>
-      <w:r>
-        <w:t>"</w:t>
+        <w:t xml:space="preserve">  "aud": "SecureService"</w:t>
       </w:r>
     </w:p>
     <w:p>
@@ -8328,13 +8206,7 @@
         <w:rPr>
           <w:lang w:val="en-US"/>
         </w:rPr>
-        <w:t xml:space="preserve">Logout after </w:t>
-      </w:r>
-      <w:r>
-        <w:rPr>
-          <w:lang w:val="en-US"/>
-        </w:rPr>
-        <w:t>Access Token Validation</w:t>
+        <w:t>Logout after Access Token Validation</w:t>
       </w:r>
     </w:p>
     <w:p>
@@ -8365,21 +8237,7 @@
         <w:t xml:space="preserve">: </w:t>
       </w:r>
       <w:r>
-        <w:t>Disables all active sessions (</w:t>
-      </w:r>
-      <w:proofErr w:type="spellStart"/>
-      <w:r>
-        <w:t>IsActiveSessionFlag</w:t>
-      </w:r>
-      <w:proofErr w:type="spellEnd"/>
-      <w:r>
-        <w:t xml:space="preserve"> = false) for the user.</w:t>
-      </w:r>
-      <w:r>
-        <w:t xml:space="preserve"> </w:t>
-      </w:r>
-      <w:r>
-        <w:t>Prevents further use of the access token tied to those sessions — essential for proper logout security.</w:t>
+        <w:t>Disables all active sessions (IsActiveSessionFlag = false) for the user. Prevents further use of the access token tied to those sessions — essential for proper logout security.</w:t>
       </w:r>
     </w:p>
     <w:p>
@@ -8410,21 +8268,7 @@
         <w:t xml:space="preserve">: </w:t>
       </w:r>
       <w:r>
-        <w:t>Deactivates all active refresh tokens (</w:t>
-      </w:r>
-      <w:proofErr w:type="spellStart"/>
-      <w:r>
-        <w:t>IsActive</w:t>
-      </w:r>
-      <w:proofErr w:type="spellEnd"/>
-      <w:r>
-        <w:t xml:space="preserve"> = false) for the user.</w:t>
-      </w:r>
-      <w:r>
-        <w:t xml:space="preserve"> </w:t>
-      </w:r>
-      <w:r>
-        <w:t>Prevents long-lived session hijacking or token reuse after logout.</w:t>
+        <w:t>Deactivates all active refresh tokens (IsActive = false) for the user. Prevents long-lived session hijacking or token reuse after logout.</w:t>
       </w:r>
     </w:p>
     <w:p>
@@ -8455,42 +8299,10 @@
         <w:t xml:space="preserve">: </w:t>
       </w:r>
       <w:r>
-        <w:t xml:space="preserve">Updates records explicitly in the database </w:t>
-      </w:r>
-      <w:proofErr w:type="gramStart"/>
-      <w:r>
-        <w:t>with .Update</w:t>
-      </w:r>
-      <w:proofErr w:type="gramEnd"/>
-      <w:r>
-        <w:t xml:space="preserve">() </w:t>
-      </w:r>
-      <w:proofErr w:type="gramStart"/>
-      <w:r>
-        <w:t>and .</w:t>
-      </w:r>
-      <w:proofErr w:type="spellStart"/>
-      <w:r>
-        <w:t>SaveChanges</w:t>
-      </w:r>
-      <w:proofErr w:type="spellEnd"/>
-      <w:proofErr w:type="gramEnd"/>
-      <w:r>
-        <w:t>().</w:t>
-      </w:r>
-      <w:r>
-        <w:t xml:space="preserve"> </w:t>
-      </w:r>
-      <w:r>
-        <w:t xml:space="preserve">Ensures logout changes </w:t>
-      </w:r>
-      <w:proofErr w:type="gramStart"/>
-      <w:r>
-        <w:t>are persisted</w:t>
-      </w:r>
-      <w:proofErr w:type="gramEnd"/>
-      <w:r>
-        <w:t xml:space="preserve"> immediately and atomically.</w:t>
+        <w:t>Updates records explicitly in the database with .Update() and .SaveChanges().</w:t>
+      </w:r>
+      <w:r>
+        <w:t xml:space="preserve"> Ensures logout changes are persisted immediately and atomically.</w:t>
       </w:r>
     </w:p>
     <w:p>
@@ -8521,15 +8333,7 @@
         <w:t xml:space="preserve">: </w:t>
       </w:r>
       <w:r>
-        <w:t xml:space="preserve">Handles the edge case </w:t>
-      </w:r>
-      <w:proofErr w:type="gramStart"/>
-      <w:r>
-        <w:t>where</w:t>
-      </w:r>
-      <w:proofErr w:type="gramEnd"/>
-      <w:r>
-        <w:t xml:space="preserve"> logged</w:t>
+        <w:t>Handles the edge case where logged</w:t>
       </w:r>
       <w:r>
         <w:t xml:space="preserve"> i</w:t>
@@ -8541,13 +8345,7 @@
         <w:t xml:space="preserve"> u</w:t>
       </w:r>
       <w:r>
-        <w:t>ser is null without crashing.</w:t>
-      </w:r>
-      <w:r>
-        <w:t xml:space="preserve"> </w:t>
-      </w:r>
-      <w:r>
-        <w:t xml:space="preserve">Avoids null reference exceptions and ensures graceful </w:t>
+        <w:t xml:space="preserve">ser is null without crashing. Avoids null reference exceptions and ensures graceful </w:t>
       </w:r>
       <w:r>
         <w:t>behaviour</w:t>
@@ -8584,10 +8382,7 @@
         <w:t xml:space="preserve">: </w:t>
       </w:r>
       <w:r>
-        <w:t>Catches exceptions and logs detailed error information including stack trace</w:t>
-      </w:r>
-      <w:r>
-        <w:t>.</w:t>
+        <w:t>Catches exceptions and logs detailed error information including stack trace.</w:t>
       </w:r>
     </w:p>
     <w:p>
@@ -8638,21 +8433,11 @@
             <w:tcW w:w="5052" w:type="dxa"/>
           </w:tcPr>
           <w:p>
-            <w:proofErr w:type="gramStart"/>
-            <w:r>
-              <w:t>..</w:t>
-            </w:r>
-            <w:proofErr w:type="gramEnd"/>
-            <w:r>
-              <w:t>/</w:t>
-            </w:r>
-            <w:proofErr w:type="spellStart"/>
-            <w:r>
-              <w:t>api</w:t>
-            </w:r>
-            <w:proofErr w:type="spellEnd"/>
-            <w:r>
-              <w:t>/Logout</w:t>
+            <w:r>
+              <w:t>../</w:t>
+            </w:r>
+            <w:r>
+              <w:t>api/Logout</w:t>
             </w:r>
           </w:p>
         </w:tc>
@@ -8984,32 +8769,8 @@
         </w:rPr>
         <w:t xml:space="preserve"> </w:t>
       </w:r>
-      <w:proofErr w:type="spellStart"/>
-      <w:r>
-        <w:t>Guid.NewGuid</w:t>
-      </w:r>
-      <w:proofErr w:type="spellEnd"/>
-      <w:r>
-        <w:t>(</w:t>
-      </w:r>
-      <w:proofErr w:type="gramStart"/>
-      <w:r>
-        <w:t>).</w:t>
-      </w:r>
-      <w:proofErr w:type="spellStart"/>
-      <w:r>
-        <w:t>ToString</w:t>
-      </w:r>
-      <w:proofErr w:type="spellEnd"/>
-      <w:proofErr w:type="gramEnd"/>
-      <w:r>
-        <w:t>() ensures a unique, hard-to-guess match ID.</w:t>
-      </w:r>
-      <w:r>
-        <w:t xml:space="preserve"> </w:t>
-      </w:r>
-      <w:r>
-        <w:t>Helps prevent ID spoofing or collisions.</w:t>
+      <w:r>
+        <w:t>Guid.NewGuid().ToString() ensures a unique, hard-to-guess match ID. Helps prevent ID spoofing or collisions.</w:t>
       </w:r>
       <w:r>
         <w:rPr>
@@ -9040,23 +8801,7 @@
         <w:t xml:space="preserve">Encrypted Session ID: </w:t>
       </w:r>
       <w:r>
-        <w:t xml:space="preserve">The </w:t>
-      </w:r>
-      <w:proofErr w:type="spellStart"/>
-      <w:r>
-        <w:t>SessionID</w:t>
-      </w:r>
-      <w:proofErr w:type="spellEnd"/>
-      <w:r>
-        <w:t xml:space="preserve"> is hashed using _</w:t>
-      </w:r>
-      <w:proofErr w:type="gramStart"/>
-      <w:r>
-        <w:t>cls.EncryptSha</w:t>
-      </w:r>
-      <w:proofErr w:type="gramEnd"/>
-      <w:r>
-        <w:t>256Hash(...) before being transmitted</w:t>
+        <w:t>The SessionID is hashed using _cls.EncryptSha256Hash(...) before being transmitted</w:t>
       </w:r>
       <w:r>
         <w:t>, b</w:t>
@@ -9179,19 +8924,9 @@
               </w:rPr>
               <w:t xml:space="preserve"> </w:t>
             </w:r>
-            <w:proofErr w:type="spellStart"/>
-            <w:r>
-              <w:t>api</w:t>
-            </w:r>
-            <w:proofErr w:type="spellEnd"/>
-            <w:r>
-              <w:t>/</w:t>
-            </w:r>
-            <w:proofErr w:type="spellStart"/>
-            <w:r>
-              <w:t>InitializeMatchRequest</w:t>
-            </w:r>
-            <w:proofErr w:type="spellEnd"/>
+            <w:r>
+              <w:t>api/InitializeMatchRequest</w:t>
+            </w:r>
           </w:p>
         </w:tc>
       </w:tr>
@@ -9262,21 +8997,8 @@
           </w:tcPr>
           <w:p>
             <w:r>
-              <w:t>?</w:t>
-            </w:r>
-            <w:proofErr w:type="spellStart"/>
-            <w:r>
-              <w:t>playerID</w:t>
-            </w:r>
-            <w:proofErr w:type="spellEnd"/>
-            <w:r>
-              <w:t>=</w:t>
-            </w:r>
-            <w:proofErr w:type="spellStart"/>
-            <w:r>
-              <w:t>samith</w:t>
-            </w:r>
-            <w:proofErr w:type="spellEnd"/>
+              <w:t>?playerID=samith</w:t>
+            </w:r>
           </w:p>
         </w:tc>
       </w:tr>
@@ -9307,26 +9029,13 @@
           </w:p>
           <w:p>
             <w:r>
-              <w:t>    "Message": "</w:t>
-            </w:r>
-            <w:proofErr w:type="spellStart"/>
-            <w:r>
-              <w:t>sourav</w:t>
-            </w:r>
-            <w:proofErr w:type="spellEnd"/>
-            <w:r>
-              <w:t xml:space="preserve"> has requested</w:t>
+              <w:t>    "Message": "sourav has requested</w:t>
             </w:r>
             <w:r>
               <w:t xml:space="preserve"> </w:t>
             </w:r>
-            <w:proofErr w:type="spellStart"/>
-            <w:r>
-              <w:t>samith</w:t>
-            </w:r>
-            <w:proofErr w:type="spellEnd"/>
-            <w:r>
-              <w:t xml:space="preserve"> for a Match.",</w:t>
+            <w:r>
+              <w:t>samith for a Match.",</w:t>
             </w:r>
           </w:p>
           <w:p>
@@ -9494,13 +9203,7 @@
         <w:rPr>
           <w:lang w:val="en-US"/>
         </w:rPr>
-        <w:t>Accept or Decline</w:t>
-      </w:r>
-      <w:r>
-        <w:rPr>
-          <w:lang w:val="en-US"/>
-        </w:rPr>
-        <w:t xml:space="preserve"> Match Request after Access Token Validation</w:t>
+        <w:t>Accept or Decline Match Request after Access Token Validation</w:t>
       </w:r>
     </w:p>
     <w:p>
@@ -9521,14 +9224,7 @@
           <w:b/>
           <w:bCs/>
         </w:rPr>
-        <w:t>Ownership Check</w:t>
-      </w:r>
-      <w:r>
-        <w:rPr>
-          <w:b/>
-          <w:bCs/>
-        </w:rPr>
-        <w:t>:</w:t>
+        <w:t>Ownership Check:</w:t>
       </w:r>
       <w:r>
         <w:rPr>
@@ -9538,21 +9234,7 @@
         <w:t xml:space="preserve"> </w:t>
       </w:r>
       <w:r>
-        <w:t>Ensures only Player</w:t>
-      </w:r>
-      <w:proofErr w:type="gramStart"/>
-      <w:r>
-        <w:t>2  can</w:t>
-      </w:r>
-      <w:proofErr w:type="gramEnd"/>
-      <w:r>
-        <w:t xml:space="preserve"> respond to the match request.</w:t>
-      </w:r>
-      <w:r>
-        <w:t xml:space="preserve"> </w:t>
-      </w:r>
-      <w:r>
-        <w:t>Prevents unauthorized users from accepting or rejecting matches.</w:t>
+        <w:t>Ensures only Player2  can respond to the match request. Prevents unauthorized users from accepting or rejecting matches.</w:t>
       </w:r>
     </w:p>
     <w:p>
@@ -9583,25 +9265,7 @@
         <w:t xml:space="preserve">: </w:t>
       </w:r>
       <w:r>
-        <w:t xml:space="preserve">Validates that the match exists and is still </w:t>
-      </w:r>
-      <w:r>
-        <w:t>“</w:t>
-      </w:r>
-      <w:r>
-        <w:t>PENDING</w:t>
-      </w:r>
-      <w:r>
-        <w:t>”</w:t>
-      </w:r>
-      <w:r>
-        <w:t>.</w:t>
-      </w:r>
-      <w:r>
-        <w:t xml:space="preserve"> </w:t>
-      </w:r>
-      <w:r>
-        <w:t>Prevents actions on stale or already processed match records.</w:t>
+        <w:t>Validates that the match exists and is still “PENDING”. Prevents actions on stale or already processed match records.</w:t>
       </w:r>
     </w:p>
     <w:p>
@@ -9632,13 +9296,7 @@
         <w:t xml:space="preserve">: </w:t>
       </w:r>
       <w:r>
-        <w:t>Uses a JWT for match authorization.</w:t>
-      </w:r>
-      <w:r>
-        <w:t xml:space="preserve"> T</w:t>
-      </w:r>
-      <w:r>
-        <w:t>okens provide a secure and verifiable way to confirm a match's legitimacy.</w:t>
+        <w:t>Uses a JWT for match authorization. Tokens provide a secure and verifiable way to confirm a match's legitimacy.</w:t>
       </w:r>
     </w:p>
     <w:p>
@@ -9662,23 +9320,7 @@
         <w:t xml:space="preserve">Encrypted Session ID: </w:t>
       </w:r>
       <w:r>
-        <w:t xml:space="preserve">The </w:t>
-      </w:r>
-      <w:proofErr w:type="spellStart"/>
-      <w:r>
-        <w:t>SessionID</w:t>
-      </w:r>
-      <w:proofErr w:type="spellEnd"/>
-      <w:r>
-        <w:t xml:space="preserve"> is hashed using _</w:t>
-      </w:r>
-      <w:proofErr w:type="gramStart"/>
-      <w:r>
-        <w:t>cls.EncryptSha</w:t>
-      </w:r>
-      <w:proofErr w:type="gramEnd"/>
-      <w:r>
-        <w:t>256Hash(...) before being transmitted</w:t>
+        <w:t>The SessionID is hashed using _cls.EncryptSha256Hash(...) before being transmitted</w:t>
       </w:r>
       <w:r>
         <w:t>, b</w:t>
@@ -9687,10 +9329,7 @@
         <w:t>y avoiding the use of plaintext session identifiers, this approach helps mitigate the risk of session ID leakage and potential session hijacking. This hashed value is used for communication between the application and the game engine via WebSocket</w:t>
       </w:r>
       <w:r>
-        <w:t xml:space="preserve"> for Player </w:t>
-      </w:r>
-      <w:r>
-        <w:t>2.</w:t>
+        <w:t xml:space="preserve"> for Player 2.</w:t>
       </w:r>
     </w:p>
     <w:p>
@@ -9789,19 +9428,9 @@
             <w:r>
               <w:t>/</w:t>
             </w:r>
-            <w:proofErr w:type="spellStart"/>
-            <w:r>
-              <w:t>api</w:t>
-            </w:r>
-            <w:proofErr w:type="spellEnd"/>
-            <w:r>
-              <w:t>/</w:t>
-            </w:r>
-            <w:proofErr w:type="spellStart"/>
-            <w:r>
-              <w:t>ResponseMatchRequest</w:t>
-            </w:r>
-            <w:proofErr w:type="spellEnd"/>
+            <w:r>
+              <w:t>api/ResponseMatchRequest</w:t>
+            </w:r>
           </w:p>
         </w:tc>
       </w:tr>
@@ -9877,54 +9506,22 @@
           </w:p>
           <w:p>
             <w:r>
-              <w:t>  "</w:t>
-            </w:r>
-            <w:proofErr w:type="spellStart"/>
-            <w:r>
-              <w:t>MatchId</w:t>
-            </w:r>
-            <w:proofErr w:type="spellEnd"/>
-            <w:r>
-              <w:t>": "0f915ef7-8feb-4ba4-95de-976b41e67b6f",</w:t>
-            </w:r>
-          </w:p>
-          <w:p>
-            <w:r>
-              <w:t>  "Player1": "</w:t>
-            </w:r>
-            <w:proofErr w:type="spellStart"/>
-            <w:r>
-              <w:t>sourav</w:t>
-            </w:r>
-            <w:proofErr w:type="spellEnd"/>
-            <w:r>
-              <w:t>",</w:t>
-            </w:r>
-          </w:p>
-          <w:p>
-            <w:r>
-              <w:t>  "Player2": "</w:t>
-            </w:r>
-            <w:proofErr w:type="spellStart"/>
-            <w:r>
-              <w:t>samith</w:t>
-            </w:r>
-            <w:proofErr w:type="spellEnd"/>
-            <w:r>
-              <w:t>",</w:t>
-            </w:r>
-          </w:p>
-          <w:p>
-            <w:r>
-              <w:t>  "</w:t>
-            </w:r>
-            <w:proofErr w:type="spellStart"/>
-            <w:r>
-              <w:t>MatchStatus</w:t>
-            </w:r>
-            <w:proofErr w:type="spellEnd"/>
-            <w:r>
-              <w:t>": "ACCEPTED"</w:t>
+              <w:t>  "MatchId": "0f915ef7-8feb-4ba4-95de-976b41e67b6f",</w:t>
+            </w:r>
+          </w:p>
+          <w:p>
+            <w:r>
+              <w:t>  "Player1": "sourav",</w:t>
+            </w:r>
+          </w:p>
+          <w:p>
+            <w:r>
+              <w:t>  "Player2": "samith",</w:t>
+            </w:r>
+          </w:p>
+          <w:p>
+            <w:r>
+              <w:t>  "MatchStatus": "ACCEPTED"</w:t>
             </w:r>
           </w:p>
           <w:p>
@@ -9949,54 +9546,22 @@
           </w:p>
           <w:p>
             <w:r>
-              <w:t>  "</w:t>
-            </w:r>
-            <w:proofErr w:type="spellStart"/>
-            <w:r>
-              <w:t>MatchId</w:t>
-            </w:r>
-            <w:proofErr w:type="spellEnd"/>
-            <w:r>
-              <w:t>": "0f915ef7-8feb-4ba4-95de-976b41e67b6f",</w:t>
-            </w:r>
-          </w:p>
-          <w:p>
-            <w:r>
-              <w:t>  "Player1": "</w:t>
-            </w:r>
-            <w:proofErr w:type="spellStart"/>
-            <w:r>
-              <w:t>sourav</w:t>
-            </w:r>
-            <w:proofErr w:type="spellEnd"/>
-            <w:r>
-              <w:t>",</w:t>
-            </w:r>
-          </w:p>
-          <w:p>
-            <w:r>
-              <w:t>  "Player2": "</w:t>
-            </w:r>
-            <w:proofErr w:type="spellStart"/>
-            <w:r>
-              <w:t>samith</w:t>
-            </w:r>
-            <w:proofErr w:type="spellEnd"/>
-            <w:r>
-              <w:t>",</w:t>
-            </w:r>
-          </w:p>
-          <w:p>
-            <w:r>
-              <w:t>  "</w:t>
-            </w:r>
-            <w:proofErr w:type="spellStart"/>
-            <w:r>
-              <w:t>MatchStatus</w:t>
-            </w:r>
-            <w:proofErr w:type="spellEnd"/>
-            <w:r>
-              <w:t>": "DECLINED"</w:t>
+              <w:t>  "MatchId": "0f915ef7-8feb-4ba4-95de-976b41e67b6f",</w:t>
+            </w:r>
+          </w:p>
+          <w:p>
+            <w:r>
+              <w:t>  "Player1": "sourav",</w:t>
+            </w:r>
+          </w:p>
+          <w:p>
+            <w:r>
+              <w:t>  "Player2": "samith",</w:t>
+            </w:r>
+          </w:p>
+          <w:p>
+            <w:r>
+              <w:t>  "MatchStatus": "DECLINED"</w:t>
             </w:r>
           </w:p>
           <w:p>
@@ -10035,27 +9600,17 @@
           </w:p>
           <w:p>
             <w:r>
-              <w:t>    "Message": "</w:t>
-            </w:r>
-            <w:proofErr w:type="spellStart"/>
-            <w:r>
-              <w:t>samith</w:t>
-            </w:r>
-            <w:proofErr w:type="spellEnd"/>
-            <w:r>
-              <w:t xml:space="preserve"> has accepted</w:t>
+              <w:t>    "Message": "samith has accepted</w:t>
             </w:r>
             <w:r>
               <w:t xml:space="preserve"> </w:t>
             </w:r>
-            <w:proofErr w:type="spellStart"/>
             <w:r>
               <w:t>sourav</w:t>
             </w:r>
             <w:r>
               <w:t>'s</w:t>
             </w:r>
-            <w:proofErr w:type="spellEnd"/>
             <w:r>
               <w:t xml:space="preserve"> Match Request.",</w:t>
             </w:r>
@@ -10092,15 +9647,7 @@
           </w:p>
           <w:p>
             <w:r>
-              <w:t>    "Message": "</w:t>
-            </w:r>
-            <w:proofErr w:type="spellStart"/>
-            <w:r>
-              <w:t>samith</w:t>
-            </w:r>
-            <w:proofErr w:type="spellEnd"/>
-            <w:r>
-              <w:t xml:space="preserve"> has </w:t>
+              <w:t xml:space="preserve">    "Message": "samith has </w:t>
             </w:r>
             <w:r>
               <w:t>declined</w:t>
@@ -10108,14 +9655,12 @@
             <w:r>
               <w:t xml:space="preserve"> </w:t>
             </w:r>
-            <w:proofErr w:type="spellStart"/>
             <w:r>
               <w:t>sourav</w:t>
             </w:r>
             <w:r>
               <w:t>'s</w:t>
             </w:r>
-            <w:proofErr w:type="spellEnd"/>
             <w:r>
               <w:t xml:space="preserve"> </w:t>
             </w:r>
@@ -10185,11 +9730,9 @@
             <w:tcW w:w="1559" w:type="dxa"/>
           </w:tcPr>
           <w:p>
-            <w:proofErr w:type="gramStart"/>
             <w:r>
               <w:t>Handled  Errors</w:t>
             </w:r>
-            <w:proofErr w:type="gramEnd"/>
           </w:p>
         </w:tc>
         <w:tc>
@@ -10349,25 +9892,7 @@
         <w:rPr>
           <w:lang w:val="en-US"/>
         </w:rPr>
-        <w:t>Update</w:t>
-      </w:r>
-      <w:r>
-        <w:rPr>
-          <w:lang w:val="en-US"/>
-        </w:rPr>
-        <w:t xml:space="preserve"> Match </w:t>
-      </w:r>
-      <w:r>
-        <w:rPr>
-          <w:lang w:val="en-US"/>
-        </w:rPr>
-        <w:t>Result</w:t>
-      </w:r>
-      <w:r>
-        <w:rPr>
-          <w:lang w:val="en-US"/>
-        </w:rPr>
-        <w:t xml:space="preserve"> </w:t>
+        <w:t xml:space="preserve">Update Match Result </w:t>
       </w:r>
       <w:r>
         <w:rPr>
@@ -10395,15 +9920,7 @@
         <w:t>JWT Validation with Expiry</w:t>
       </w:r>
       <w:r>
-        <w:t xml:space="preserve">: Uses </w:t>
-      </w:r>
-      <w:proofErr w:type="spellStart"/>
-      <w:r>
-        <w:t>ExpiryDate</w:t>
-      </w:r>
-      <w:proofErr w:type="spellEnd"/>
-      <w:r>
-        <w:t xml:space="preserve"> to prevent token reuse after expiration.</w:t>
+        <w:t>: Uses ExpiryDate to prevent token reuse after expiration.</w:t>
       </w:r>
     </w:p>
     <w:p>
@@ -10426,23 +9943,7 @@
         <w:t>Decryption &amp; Claim Extraction</w:t>
       </w:r>
       <w:r>
-        <w:t xml:space="preserve">: Claims like </w:t>
-      </w:r>
-      <w:proofErr w:type="spellStart"/>
-      <w:r>
-        <w:t>UserId</w:t>
-      </w:r>
-      <w:proofErr w:type="spellEnd"/>
-      <w:r>
-        <w:t xml:space="preserve"> and </w:t>
-      </w:r>
-      <w:proofErr w:type="spellStart"/>
-      <w:r>
-        <w:t>SessionID</w:t>
-      </w:r>
-      <w:proofErr w:type="spellEnd"/>
-      <w:r>
-        <w:t xml:space="preserve"> are encrypted and then decrypted.</w:t>
+        <w:t>: Claims like UserId and SessionID are encrypted and then decrypted.</w:t>
       </w:r>
     </w:p>
     <w:p>
@@ -10464,15 +9965,7 @@
         <w:t>User-Match Consistency Check</w:t>
       </w:r>
       <w:r>
-        <w:t xml:space="preserve">: Verifies the decrypted </w:t>
-      </w:r>
-      <w:proofErr w:type="spellStart"/>
-      <w:r>
-        <w:t>UserId</w:t>
-      </w:r>
-      <w:proofErr w:type="spellEnd"/>
-      <w:r>
-        <w:t xml:space="preserve"> (e.g., player1#player2) and the match ID with DB state.</w:t>
+        <w:t>: Verifies the decrypted UserId (e.g., player1#player2) and the match ID with DB state.</w:t>
       </w:r>
     </w:p>
     <w:p>
@@ -10494,15 +9987,7 @@
         <w:t>Ensures Match Is Ongoing</w:t>
       </w:r>
       <w:r>
-        <w:t xml:space="preserve">: Checks </w:t>
-      </w:r>
-      <w:proofErr w:type="spellStart"/>
-      <w:r>
-        <w:t>EndTime</w:t>
-      </w:r>
-      <w:proofErr w:type="spellEnd"/>
-      <w:r>
-        <w:t xml:space="preserve"> == null to ensure it's not reused.</w:t>
+        <w:t>: Checks EndTime == null to ensure it's not reused.</w:t>
       </w:r>
     </w:p>
     <w:p>
@@ -10668,19 +10153,9 @@
             <w:r>
               <w:t>/</w:t>
             </w:r>
-            <w:proofErr w:type="spellStart"/>
-            <w:r>
-              <w:t>api</w:t>
-            </w:r>
-            <w:proofErr w:type="spellEnd"/>
-            <w:r>
-              <w:t>/</w:t>
-            </w:r>
-            <w:proofErr w:type="spellStart"/>
-            <w:r>
-              <w:t>UpdateMatchResult</w:t>
-            </w:r>
-            <w:proofErr w:type="spellEnd"/>
+            <w:r>
+              <w:t>api/UpdateMatchResult</w:t>
+            </w:r>
           </w:p>
         </w:tc>
       </w:tr>
@@ -10756,15 +10231,7 @@
           </w:p>
           <w:p>
             <w:r>
-              <w:t>  "</w:t>
-            </w:r>
-            <w:proofErr w:type="spellStart"/>
-            <w:r>
-              <w:t>MatchId</w:t>
-            </w:r>
-            <w:proofErr w:type="spellEnd"/>
-            <w:r>
-              <w:t>": "0f915ef7-8feb-4ba4-95de-976b41e67b6f",</w:t>
+              <w:t>  "MatchId": "0f915ef7-8feb-4ba4-95de-976b41e67b6f",</w:t>
             </w:r>
           </w:p>
           <w:p>
@@ -10779,15 +10246,7 @@
           </w:p>
           <w:p>
             <w:r>
-              <w:t>  "Winner": "</w:t>
-            </w:r>
-            <w:proofErr w:type="spellStart"/>
-            <w:r>
-              <w:t>samith</w:t>
-            </w:r>
-            <w:proofErr w:type="spellEnd"/>
-            <w:r>
-              <w:t>"</w:t>
+              <w:t>  "Winner": "samith"</w:t>
             </w:r>
           </w:p>
           <w:p>
@@ -10897,11 +10356,9 @@
             <w:tcW w:w="1843" w:type="dxa"/>
           </w:tcPr>
           <w:p>
-            <w:proofErr w:type="gramStart"/>
             <w:r>
               <w:t>Handled  Errors</w:t>
             </w:r>
-            <w:proofErr w:type="gramEnd"/>
           </w:p>
         </w:tc>
         <w:tc>
@@ -11083,14 +10540,7 @@
           <w:b/>
           <w:bCs/>
         </w:rPr>
-        <w:t>No External Input Used in Query</w:t>
-      </w:r>
-      <w:r>
-        <w:rPr>
-          <w:b/>
-          <w:bCs/>
-        </w:rPr>
-        <w:t>:</w:t>
+        <w:t>No External Input Used in Query:</w:t>
       </w:r>
       <w:r>
         <w:rPr>
@@ -11246,19 +10696,9 @@
               </w:rPr>
               <w:t xml:space="preserve"> </w:t>
             </w:r>
-            <w:proofErr w:type="spellStart"/>
-            <w:r>
-              <w:t>api</w:t>
-            </w:r>
-            <w:proofErr w:type="spellEnd"/>
-            <w:r>
-              <w:t>/</w:t>
-            </w:r>
-            <w:proofErr w:type="spellStart"/>
-            <w:r>
-              <w:t>FetchLeaderBoard</w:t>
-            </w:r>
-            <w:proofErr w:type="spellEnd"/>
+            <w:r>
+              <w:t>api/FetchLeaderBoard</w:t>
+            </w:r>
           </w:p>
         </w:tc>
       </w:tr>
@@ -11373,15 +10813,7 @@
           </w:p>
           <w:p>
             <w:r>
-              <w:t>        "</w:t>
-            </w:r>
-            <w:proofErr w:type="spellStart"/>
-            <w:r>
-              <w:t>topUsers</w:t>
-            </w:r>
-            <w:proofErr w:type="spellEnd"/>
-            <w:r>
-              <w:t>": [</w:t>
+              <w:t>        "topUsers": [</w:t>
             </w:r>
           </w:p>
           <w:p>
@@ -11396,15 +10828,7 @@
           </w:p>
           <w:p>
             <w:r>
-              <w:t>                "player": "</w:t>
-            </w:r>
-            <w:proofErr w:type="spellStart"/>
-            <w:r>
-              <w:t>samith</w:t>
-            </w:r>
-            <w:proofErr w:type="spellEnd"/>
-            <w:r>
-              <w:t>",</w:t>
+              <w:t>                "player": "samith",</w:t>
             </w:r>
           </w:p>
           <w:p>
@@ -11429,15 +10853,7 @@
           </w:p>
           <w:p>
             <w:r>
-              <w:t>                "player": "</w:t>
-            </w:r>
-            <w:proofErr w:type="spellStart"/>
-            <w:r>
-              <w:t>sourav</w:t>
-            </w:r>
-            <w:proofErr w:type="spellEnd"/>
-            <w:r>
-              <w:t>",</w:t>
+              <w:t>                "player": "sourav",</w:t>
             </w:r>
           </w:p>
           <w:p>
@@ -11549,11 +10965,9 @@
             <w:tcW w:w="1843" w:type="dxa"/>
           </w:tcPr>
           <w:p>
-            <w:proofErr w:type="gramStart"/>
             <w:r>
               <w:t>Handled  Errors</w:t>
             </w:r>
-            <w:proofErr w:type="gramEnd"/>
           </w:p>
         </w:tc>
         <w:tc>
@@ -11632,19 +11046,7 @@
         <w:rPr>
           <w:lang w:val="en-US"/>
         </w:rPr>
-        <w:t xml:space="preserve">Fetch </w:t>
-      </w:r>
-      <w:r>
-        <w:rPr>
-          <w:lang w:val="en-US"/>
-        </w:rPr>
-        <w:t>Match History</w:t>
-      </w:r>
-      <w:r>
-        <w:rPr>
-          <w:lang w:val="en-US"/>
-        </w:rPr>
-        <w:t xml:space="preserve"> after Access Token Validation</w:t>
+        <w:t>Fetch Match History after Access Token Validation</w:t>
       </w:r>
     </w:p>
     <w:p>
@@ -11673,10 +11075,7 @@
         <w:t xml:space="preserve">: </w:t>
       </w:r>
       <w:r>
-        <w:t>R</w:t>
-      </w:r>
-      <w:r>
-        <w:t>estricting the data to only that user’s matches.</w:t>
+        <w:t>Restricting the data to only that user’s matches.</w:t>
       </w:r>
     </w:p>
     <w:p>
@@ -11697,14 +11096,7 @@
           <w:b/>
           <w:bCs/>
         </w:rPr>
-        <w:t>Server-side Filtering</w:t>
-      </w:r>
-      <w:r>
-        <w:rPr>
-          <w:b/>
-          <w:bCs/>
-        </w:rPr>
-        <w:t>:</w:t>
+        <w:t>Server-side Filtering:</w:t>
       </w:r>
       <w:r>
         <w:rPr>
@@ -11714,28 +11106,7 @@
         <w:t xml:space="preserve"> </w:t>
       </w:r>
       <w:r>
-        <w:t xml:space="preserve">Matches are filtered server-side using </w:t>
-      </w:r>
-      <w:proofErr w:type="spellStart"/>
-      <w:r>
-        <w:t>UserId</w:t>
-      </w:r>
-      <w:proofErr w:type="spellEnd"/>
-      <w:r>
-        <w:t xml:space="preserve"> and </w:t>
-      </w:r>
-      <w:proofErr w:type="spellStart"/>
-      <w:proofErr w:type="gramStart"/>
-      <w:r>
-        <w:t>EndTime</w:t>
-      </w:r>
-      <w:proofErr w:type="spellEnd"/>
-      <w:r>
-        <w:t xml:space="preserve"> !</w:t>
-      </w:r>
-      <w:proofErr w:type="gramEnd"/>
-      <w:r>
-        <w:t>= null, minimizing unnecessary data exposure.</w:t>
+        <w:t>Matches are filtered server-side using UserId and EndTime != null, minimizing unnecessary data exposure.</w:t>
       </w:r>
     </w:p>
     <w:p>
@@ -11812,19 +11183,12 @@
               </w:rPr>
               <w:t xml:space="preserve"> </w:t>
             </w:r>
-            <w:proofErr w:type="spellStart"/>
-            <w:r>
-              <w:t>api</w:t>
-            </w:r>
-            <w:proofErr w:type="spellEnd"/>
-            <w:r>
-              <w:t>/</w:t>
-            </w:r>
-            <w:proofErr w:type="spellStart"/>
+            <w:r>
+              <w:t>api/</w:t>
+            </w:r>
             <w:r>
               <w:t>FetchMatchHistory</w:t>
             </w:r>
-            <w:proofErr w:type="spellEnd"/>
           </w:p>
         </w:tc>
       </w:tr>
@@ -11938,67 +11302,27 @@
           </w:p>
           <w:p>
             <w:r>
-              <w:t>            "</w:t>
-            </w:r>
-            <w:proofErr w:type="spellStart"/>
-            <w:r>
-              <w:t>matchId</w:t>
-            </w:r>
-            <w:proofErr w:type="spellEnd"/>
-            <w:r>
-              <w:t>": "2a1e2e25-32cf-49cd-a681-6c7c592d0bd5",</w:t>
-            </w:r>
-          </w:p>
-          <w:p>
-            <w:r>
-              <w:t>            "player1": "</w:t>
-            </w:r>
-            <w:proofErr w:type="spellStart"/>
-            <w:r>
-              <w:t>samith</w:t>
-            </w:r>
-            <w:proofErr w:type="spellEnd"/>
-            <w:r>
-              <w:t>",</w:t>
-            </w:r>
-          </w:p>
-          <w:p>
-            <w:r>
-              <w:t>            "player2": "</w:t>
-            </w:r>
-            <w:proofErr w:type="spellStart"/>
-            <w:r>
-              <w:t>sourav</w:t>
-            </w:r>
-            <w:proofErr w:type="spellEnd"/>
-            <w:r>
-              <w:t>",</w:t>
-            </w:r>
-          </w:p>
-          <w:p>
-            <w:r>
-              <w:t>            "</w:t>
-            </w:r>
-            <w:proofErr w:type="spellStart"/>
-            <w:r>
-              <w:t>startTime</w:t>
-            </w:r>
-            <w:proofErr w:type="spellEnd"/>
-            <w:r>
-              <w:t>": "2025-04-06T23:23:58",</w:t>
-            </w:r>
-          </w:p>
-          <w:p>
-            <w:r>
-              <w:t>            "</w:t>
-            </w:r>
-            <w:proofErr w:type="spellStart"/>
-            <w:r>
-              <w:t>endTime</w:t>
-            </w:r>
-            <w:proofErr w:type="spellEnd"/>
-            <w:r>
-              <w:t>": "2025-04-06T23:27:40",</w:t>
+              <w:t>            "matchId": "2a1e2e25-32cf-49cd-a681-6c7c592d0bd5",</w:t>
+            </w:r>
+          </w:p>
+          <w:p>
+            <w:r>
+              <w:t>            "player1": "samith",</w:t>
+            </w:r>
+          </w:p>
+          <w:p>
+            <w:r>
+              <w:t>            "player2": "sourav",</w:t>
+            </w:r>
+          </w:p>
+          <w:p>
+            <w:r>
+              <w:t>            "startTime": "2025-04-06T23:23:58",</w:t>
+            </w:r>
+          </w:p>
+          <w:p>
+            <w:r>
+              <w:t>            "endTime": "2025-04-06T23:27:40",</w:t>
             </w:r>
           </w:p>
           <w:p>
@@ -12013,15 +11337,7 @@
           </w:p>
           <w:p>
             <w:r>
-              <w:t>            "winner": "</w:t>
-            </w:r>
-            <w:proofErr w:type="spellStart"/>
-            <w:r>
-              <w:t>sourav</w:t>
-            </w:r>
-            <w:proofErr w:type="spellEnd"/>
-            <w:r>
-              <w:t>"</w:t>
+              <w:t>            "winner": "sourav"</w:t>
             </w:r>
           </w:p>
           <w:p>
@@ -12098,12 +11414,10 @@
             <w:tcW w:w="1843" w:type="dxa"/>
           </w:tcPr>
           <w:p>
-            <w:proofErr w:type="gramStart"/>
             <w:r>
               <w:lastRenderedPageBreak/>
               <w:t>Handled  Errors</w:t>
             </w:r>
-            <w:proofErr w:type="gramEnd"/>
           </w:p>
         </w:tc>
         <w:tc>
@@ -12234,14 +11548,7 @@
           <w:b/>
           <w:bCs/>
         </w:rPr>
-        <w:t>Environment-based Key Managemen</w:t>
-      </w:r>
-      <w:r>
-        <w:rPr>
-          <w:b/>
-          <w:bCs/>
-        </w:rPr>
-        <w:t>t</w:t>
+        <w:t>Environment-based Key Management</w:t>
       </w:r>
       <w:r>
         <w:rPr>
@@ -12342,15 +11649,7 @@
         <w:t xml:space="preserve">: </w:t>
       </w:r>
       <w:r>
-        <w:t xml:space="preserve">Use of </w:t>
-      </w:r>
-      <w:proofErr w:type="spellStart"/>
-      <w:r>
-        <w:t>IMemoryCache</w:t>
-      </w:r>
-      <w:proofErr w:type="spellEnd"/>
-      <w:r>
-        <w:t xml:space="preserve"> </w:t>
+        <w:t xml:space="preserve">Use of IMemoryCache </w:t>
       </w:r>
       <w:r>
         <w:t>fo</w:t>
@@ -12390,29 +11689,7 @@
         <w:t xml:space="preserve">: </w:t>
       </w:r>
       <w:r>
-        <w:t>C</w:t>
-      </w:r>
-      <w:r>
-        <w:t xml:space="preserve">onsidered diverse input formats in </w:t>
-      </w:r>
-      <w:proofErr w:type="spellStart"/>
-      <w:proofErr w:type="gramStart"/>
-      <w:r>
-        <w:t>ConvertToDateTime</w:t>
-      </w:r>
-      <w:proofErr w:type="spellEnd"/>
-      <w:r>
-        <w:t>(</w:t>
-      </w:r>
-      <w:proofErr w:type="gramEnd"/>
-      <w:r>
-        <w:t>)</w:t>
-      </w:r>
-      <w:r>
-        <w:t>,</w:t>
-      </w:r>
-      <w:r>
-        <w:t xml:space="preserve"> a user-centric decision, particularly useful in multi-regional applications.</w:t>
+        <w:t>Considered diverse input formats in ConvertToDateTime(), a user-centric decision, particularly useful in multi-regional applications.</w:t>
       </w:r>
     </w:p>
     <w:p>
@@ -12490,25 +11767,7 @@
         <w:t xml:space="preserve">: </w:t>
       </w:r>
       <w:r>
-        <w:t>C</w:t>
-      </w:r>
-      <w:r>
-        <w:t xml:space="preserve">onsistently </w:t>
-      </w:r>
-      <w:r>
-        <w:t xml:space="preserve">in </w:t>
-      </w:r>
-      <w:r>
-        <w:t>log</w:t>
-      </w:r>
-      <w:r>
-        <w:t>ging</w:t>
-      </w:r>
-      <w:r>
-        <w:t xml:space="preserve"> errors, which is critical for production diagnostics and security auditing</w:t>
-      </w:r>
-      <w:r>
-        <w:t>.</w:t>
+        <w:t>Consistently in logging errors, which is critical for production diagnostics and security auditing.</w:t>
       </w:r>
     </w:p>
     <w:p>
@@ -12570,10 +11829,7 @@
         <w:t xml:space="preserve">: </w:t>
       </w:r>
       <w:r>
-        <w:t>D</w:t>
-      </w:r>
-      <w:r>
-        <w:t>atabase connection is being configured using a custom extension method, which allows the flexibility of changing the database configurations without cluttering the Startup class.</w:t>
+        <w:t>Database connection is being configured using a custom extension method, which allows the flexibility of changing the database configurations without cluttering the Startup class.</w:t>
       </w:r>
     </w:p>
     <w:p>
@@ -12605,10 +11861,7 @@
         <w:t xml:space="preserve">: </w:t>
       </w:r>
       <w:r>
-        <w:t>E</w:t>
-      </w:r>
-      <w:r>
-        <w:t>nabled Swagger for API documentation and added JWT authentication to Swagger, which is useful for developers consuming your API.</w:t>
+        <w:t>Enabled Swagger for API documentation and added JWT authentication to Swagger, which is useful for developers consuming your API.</w:t>
       </w:r>
     </w:p>
     <w:p>
@@ -12639,18 +11892,7 @@
         <w:t xml:space="preserve">: </w:t>
       </w:r>
       <w:r>
-        <w:t>U</w:t>
-      </w:r>
-      <w:r>
-        <w:t xml:space="preserve">sing rate limiting with </w:t>
-      </w:r>
-      <w:proofErr w:type="spellStart"/>
-      <w:r>
-        <w:t>AspNetCoreRateLimit</w:t>
-      </w:r>
-      <w:proofErr w:type="spellEnd"/>
-      <w:r>
-        <w:t xml:space="preserve"> to prevent abuse of your API, which adds an important layer of security and resource management.</w:t>
+        <w:t>Using rate limiting with AspNetCoreRateLimit to prevent abuse of your API, which adds an important layer of security and resource management.</w:t>
       </w:r>
       <w:r>
         <w:t xml:space="preserve"> Configured </w:t>
@@ -12681,14 +11923,7 @@
           <w:rFonts w:ascii="Calibri" w:eastAsia="Calibri" w:hAnsi="Calibri" w:cs="Calibri"/>
           <w:lang w:val="en-US"/>
         </w:rPr>
-        <w:t xml:space="preserve">Security Aspects in </w:t>
-      </w:r>
-      <w:r>
-        <w:rPr>
-          <w:rFonts w:ascii="Calibri" w:eastAsia="Calibri" w:hAnsi="Calibri" w:cs="Calibri"/>
-          <w:lang w:val="en-US"/>
-        </w:rPr>
-        <w:t>Docker</w:t>
+        <w:t>Security Aspects in Docker</w:t>
       </w:r>
       <w:r>
         <w:rPr>
@@ -12702,25 +11937,8 @@
           <w:rFonts w:ascii="Calibri" w:eastAsia="Calibri" w:hAnsi="Calibri" w:cs="Calibri"/>
           <w:lang w:val="en-US"/>
         </w:rPr>
-        <w:t>(</w:t>
-      </w:r>
-      <w:proofErr w:type="gramStart"/>
-      <w:r>
-        <w:rPr>
-          <w:rFonts w:ascii="Calibri" w:eastAsia="Calibri" w:hAnsi="Calibri" w:cs="Calibri"/>
-          <w:lang w:val="en-US"/>
-        </w:rPr>
-        <w:t>backend ,</w:t>
-      </w:r>
-      <w:proofErr w:type="gramEnd"/>
-      <w:r>
-        <w:rPr>
-          <w:rFonts w:ascii="Calibri" w:eastAsia="Calibri" w:hAnsi="Calibri" w:cs="Calibri"/>
-          <w:lang w:val="en-US"/>
-        </w:rPr>
-        <w:t xml:space="preserve"> </w:t>
-      </w:r>
-      <w:proofErr w:type="spellStart"/>
+        <w:t xml:space="preserve">(backend , </w:t>
+      </w:r>
       <w:r>
         <w:rPr>
           <w:rFonts w:ascii="Calibri" w:eastAsia="Calibri" w:hAnsi="Calibri" w:cs="Calibri"/>
@@ -12728,7 +11946,6 @@
         </w:rPr>
         <w:t>mysql</w:t>
       </w:r>
-      <w:proofErr w:type="spellEnd"/>
       <w:r>
         <w:rPr>
           <w:rFonts w:ascii="Calibri" w:eastAsia="Calibri" w:hAnsi="Calibri" w:cs="Calibri"/>
@@ -12754,14 +11971,7 @@
           <w:rFonts w:ascii="Calibri" w:eastAsia="Calibri" w:hAnsi="Calibri" w:cs="Calibri"/>
           <w:lang w:val="en-US"/>
         </w:rPr>
-        <w:t>B</w:t>
-      </w:r>
-      <w:r>
-        <w:rPr>
-          <w:rFonts w:ascii="Calibri" w:eastAsia="Calibri" w:hAnsi="Calibri" w:cs="Calibri"/>
-          <w:lang w:val="en-US"/>
-        </w:rPr>
-        <w:t>ackend</w:t>
+        <w:t>Backend</w:t>
       </w:r>
     </w:p>
     <w:p>
@@ -12792,15 +12002,7 @@
         <w:t xml:space="preserve"> </w:t>
       </w:r>
       <w:r>
-        <w:t xml:space="preserve">The backend service is configured to persist error logs </w:t>
-      </w:r>
-      <w:proofErr w:type="gramStart"/>
-      <w:r>
-        <w:t>(./</w:t>
-      </w:r>
-      <w:proofErr w:type="gramEnd"/>
-      <w:r>
-        <w:t>backend/Error:/app/Error). Keeping logs separate from the container and ensuring that they are available after container restarts helps in auditing and troubleshooting. However, it's important to ensure that sensitive information is not being logged.</w:t>
+        <w:t>The backend service is configured to persist error logs (./backend/Error:/app/Error). Keeping logs separate from the container and ensuring that they are available after container restarts helps in auditing and troubleshooting. However, it's important to ensure that sensitive information is not being logged.</w:t>
       </w:r>
     </w:p>
     <w:p>
@@ -12845,15 +12047,7 @@
         <w:t xml:space="preserve"> </w:t>
       </w:r>
       <w:r>
-        <w:t xml:space="preserve">The backend and MySQL services are part of the </w:t>
-      </w:r>
-      <w:proofErr w:type="gramStart"/>
-      <w:r>
-        <w:t>secure-network</w:t>
-      </w:r>
-      <w:proofErr w:type="gramEnd"/>
-      <w:r>
-        <w:t>, which isolates them from other containers on the host. This restricts unwanted access from external containers, ensuring that only trusted services on this network can interact with the backend.</w:t>
+        <w:t>The backend and MySQL services are part of the secure-network, which isolates them from other containers on the host. This restricts unwanted access from external containers, ensuring that only trusted services on this network can interact with the backend.</w:t>
       </w:r>
     </w:p>
     <w:p>
@@ -12900,7 +12094,6 @@
           <w:lang w:val="en-US"/>
         </w:rPr>
       </w:pPr>
-      <w:proofErr w:type="spellStart"/>
       <w:r>
         <w:rPr>
           <w:rFonts w:ascii="Calibri" w:eastAsia="Calibri" w:hAnsi="Calibri" w:cs="Calibri"/>
@@ -12915,7 +12108,6 @@
         </w:rPr>
         <w:t>ysql</w:t>
       </w:r>
-      <w:proofErr w:type="spellEnd"/>
     </w:p>
     <w:p>
       <w:pPr>
@@ -12976,15 +12168,7 @@
         <w:t xml:space="preserve"> </w:t>
       </w:r>
       <w:r>
-        <w:t>The use of --default-authentication-plugin=</w:t>
-      </w:r>
-      <w:proofErr w:type="spellStart"/>
-      <w:r>
-        <w:t>mysql_native_password</w:t>
-      </w:r>
-      <w:proofErr w:type="spellEnd"/>
-      <w:r>
-        <w:t xml:space="preserve"> ensures compatibility with older MySQL clients and can improve security when dealing with known vulnerabilities in newer authentication mechanisms (caching_sha2_password). It also allows greater control over authentication methods used.</w:t>
+        <w:t>The use of --default-authentication-plugin=mysql_native_password ensures compatibility with older MySQL clients and can improve security when dealing with known vulnerabilities in newer authentication mechanisms (caching_sha2_password). It also allows greater control over authentication methods used.</w:t>
       </w:r>
     </w:p>
     <w:p>
@@ -13013,29 +12197,8 @@
         </w:rPr>
         <w:t xml:space="preserve"> </w:t>
       </w:r>
-      <w:proofErr w:type="gramStart"/>
-      <w:r>
-        <w:t>The .</w:t>
-      </w:r>
-      <w:proofErr w:type="gramEnd"/>
-      <w:r>
-        <w:t>/Database/</w:t>
-      </w:r>
-      <w:proofErr w:type="spellStart"/>
-      <w:r>
-        <w:t>mysql</w:t>
-      </w:r>
-      <w:proofErr w:type="spellEnd"/>
-      <w:r>
-        <w:t>/</w:t>
-      </w:r>
-      <w:proofErr w:type="spellStart"/>
-      <w:r>
-        <w:t>init</w:t>
-      </w:r>
-      <w:proofErr w:type="spellEnd"/>
-      <w:r>
-        <w:t xml:space="preserve"> volume allows for custom database initialization. This can include creating necessary users, setting proper access controls, and enforcing a secure schema on initial start-up.</w:t>
+      <w:r>
+        <w:t>The ./Database/mysql/init volume allows for custom database initialization. This can include creating necessary users, setting proper access controls, and enforcing a secure schema on initial start-up.</w:t>
       </w:r>
     </w:p>
     <w:p>
@@ -13065,31 +12228,7 @@
         <w:t xml:space="preserve"> </w:t>
       </w:r>
       <w:r>
-        <w:t>The use of a dedicated volume (</w:t>
-      </w:r>
-      <w:proofErr w:type="spellStart"/>
-      <w:r>
-        <w:t>mysql_data</w:t>
-      </w:r>
-      <w:proofErr w:type="spellEnd"/>
-      <w:r>
-        <w:t>:/var/lib/</w:t>
-      </w:r>
-      <w:proofErr w:type="spellStart"/>
-      <w:r>
-        <w:t>mysql</w:t>
-      </w:r>
-      <w:proofErr w:type="spellEnd"/>
-      <w:r>
-        <w:t xml:space="preserve">) ensures that MySQL data </w:t>
-      </w:r>
-      <w:proofErr w:type="gramStart"/>
-      <w:r>
-        <w:t>is persisted</w:t>
-      </w:r>
-      <w:proofErr w:type="gramEnd"/>
-      <w:r>
-        <w:t xml:space="preserve"> and </w:t>
+        <w:t xml:space="preserve">The use of a dedicated volume (mysql_data:/var/lib/mysql) ensures that MySQL data is persisted and </w:t>
       </w:r>
       <w:r>
         <w:lastRenderedPageBreak/>
@@ -13225,12 +12364,12 @@
       </w:pPr>
     </w:p>
     <w:sectPr>
-      <w:headerReference w:type="even" r:id="rId7"/>
-      <w:headerReference w:type="default" r:id="rId8"/>
-      <w:footerReference w:type="even" r:id="rId9"/>
-      <w:footerReference w:type="default" r:id="rId10"/>
-      <w:headerReference w:type="first" r:id="rId11"/>
-      <w:footerReference w:type="first" r:id="rId12"/>
+      <w:headerReference w:type="even" r:id="rId15"/>
+      <w:headerReference w:type="default" r:id="rId16"/>
+      <w:footerReference w:type="even" r:id="rId17"/>
+      <w:footerReference w:type="default" r:id="rId18"/>
+      <w:headerReference w:type="first" r:id="rId19"/>
+      <w:footerReference w:type="first" r:id="rId20"/>
       <w:pgSz w:w="11906" w:h="16838"/>
       <w:pgMar w:top="1440" w:right="1440" w:bottom="1440" w:left="1440" w:header="708" w:footer="708" w:gutter="0"/>
       <w:cols w:space="708"/>
@@ -17471,7 +16610,7 @@
         <w:kern w:val="2"/>
         <w:sz w:val="24"/>
         <w:szCs w:val="24"/>
-        <w:lang w:val="en-FI" w:eastAsia="en-US" w:bidi="ar-SA"/>
+        <w:lang w:eastAsia="en-US" w:bidi="ar-SA"/>
         <w14:ligatures w14:val="standardContextual"/>
       </w:rPr>
     </w:rPrDefault>
@@ -18065,6 +17204,7 @@
   <w:style w:type="character" w:default="1" w:styleId="DefaultParagraphFont">
     <w:name w:val="Default Paragraph Font"/>
     <w:uiPriority w:val="1"/>
+    <w:semiHidden/>
     <w:unhideWhenUsed/>
   </w:style>
   <w:style w:type="table" w:default="1" w:styleId="TableNormal">

</xml_diff>

<commit_message>
Fix Match update issues
</commit_message>
<xml_diff>
--- a/Documentation/Bulff Game_Final Report.docx
+++ b/Documentation/Bulff Game_Final Report.docx
@@ -172,7 +172,6 @@
           <w:lang w:val="en-US"/>
         </w:rPr>
       </w:pPr>
-      <w:proofErr w:type="spellStart"/>
       <w:r>
         <w:rPr>
           <w:rFonts w:ascii="Cambria" w:eastAsia="Cambria" w:hAnsi="Cambria" w:cs="Cambria"/>
@@ -180,19 +179,19 @@
           <w:szCs w:val="32"/>
           <w:lang w:val="en-US"/>
         </w:rPr>
-        <w:t>Samith</w:t>
-      </w:r>
-      <w:proofErr w:type="spellEnd"/>
-      <w:r>
+        <w:t xml:space="preserve">Samith Binda Pantho [ID: 152702670] </w:t>
+      </w:r>
+    </w:p>
+    <w:p>
+      <w:pPr>
+        <w:spacing w:before="240"/>
         <w:rPr>
           <w:rFonts w:ascii="Cambria" w:eastAsia="Cambria" w:hAnsi="Cambria" w:cs="Cambria"/>
           <w:sz w:val="32"/>
           <w:szCs w:val="32"/>
           <w:lang w:val="en-US"/>
         </w:rPr>
-        <w:t xml:space="preserve"> Binda </w:t>
-      </w:r>
-      <w:proofErr w:type="spellStart"/>
+      </w:pPr>
       <w:r>
         <w:rPr>
           <w:rFonts w:ascii="Cambria" w:eastAsia="Cambria" w:hAnsi="Cambria" w:cs="Cambria"/>
@@ -200,57 +199,7 @@
           <w:szCs w:val="32"/>
           <w:lang w:val="en-US"/>
         </w:rPr>
-        <w:t>Pantho</w:t>
-      </w:r>
-      <w:proofErr w:type="spellEnd"/>
-      <w:r>
-        <w:rPr>
-          <w:rFonts w:ascii="Cambria" w:eastAsia="Cambria" w:hAnsi="Cambria" w:cs="Cambria"/>
-          <w:sz w:val="32"/>
-          <w:szCs w:val="32"/>
-          <w:lang w:val="en-US"/>
-        </w:rPr>
-        <w:t xml:space="preserve"> [ID: 152702670] </w:t>
-      </w:r>
-    </w:p>
-    <w:p>
-      <w:pPr>
-        <w:spacing w:before="240"/>
-        <w:rPr>
-          <w:rFonts w:ascii="Cambria" w:eastAsia="Cambria" w:hAnsi="Cambria" w:cs="Cambria"/>
-          <w:sz w:val="32"/>
-          <w:szCs w:val="32"/>
-          <w:lang w:val="en-US"/>
-        </w:rPr>
-      </w:pPr>
-      <w:r>
-        <w:rPr>
-          <w:rFonts w:ascii="Cambria" w:eastAsia="Cambria" w:hAnsi="Cambria" w:cs="Cambria"/>
-          <w:sz w:val="32"/>
-          <w:szCs w:val="32"/>
-          <w:lang w:val="en-US"/>
-        </w:rPr>
-        <w:t xml:space="preserve">Md </w:t>
-      </w:r>
-      <w:proofErr w:type="spellStart"/>
-      <w:r>
-        <w:rPr>
-          <w:rFonts w:ascii="Cambria" w:eastAsia="Cambria" w:hAnsi="Cambria" w:cs="Cambria"/>
-          <w:sz w:val="32"/>
-          <w:szCs w:val="32"/>
-          <w:lang w:val="en-US"/>
-        </w:rPr>
-        <w:t>Sakib</w:t>
-      </w:r>
-      <w:proofErr w:type="spellEnd"/>
-      <w:r>
-        <w:rPr>
-          <w:rFonts w:ascii="Cambria" w:eastAsia="Cambria" w:hAnsi="Cambria" w:cs="Cambria"/>
-          <w:sz w:val="32"/>
-          <w:szCs w:val="32"/>
-          <w:lang w:val="en-US"/>
-        </w:rPr>
-        <w:t xml:space="preserve"> Hasan [ID: 153061145]</w:t>
+        <w:t>Md Sakib Hasan [ID: 153061145]</w:t>
       </w:r>
     </w:p>
     <w:p>
@@ -433,6 +382,7 @@
           <w:docPartUnique/>
         </w:docPartObj>
       </w:sdtPr>
+      <w:sdtEndPr/>
       <w:sdtContent>
         <w:p>
           <w:pPr>
@@ -441,10 +391,9 @@
               <w:tab w:val="right" w:leader="dot" w:pos="9016"/>
             </w:tabs>
             <w:rPr>
-              <w:rFonts w:eastAsiaTheme="minorEastAsia" w:cs="Vrinda"/>
+              <w:rFonts w:eastAsiaTheme="minorEastAsia"/>
               <w:noProof/>
-              <w:szCs w:val="30"/>
-              <w:lang w:eastAsia="en-GB" w:bidi="bn-IN"/>
+              <w:lang w:val="en-FI" w:eastAsia="en-FI"/>
             </w:rPr>
           </w:pPr>
           <w:r>
@@ -456,7 +405,7 @@
           <w:r>
             <w:fldChar w:fldCharType="separate"/>
           </w:r>
-          <w:hyperlink w:anchor="_Toc197639962" w:history="1">
+          <w:hyperlink w:anchor="_Toc197647061" w:history="1">
             <w:r>
               <w:rPr>
                 <w:rStyle w:val="Hyperlink"/>
@@ -485,7 +434,7 @@
                 <w:noProof/>
                 <w:webHidden/>
               </w:rPr>
-              <w:instrText xml:space="preserve"> PAGEREF _Toc197639962 \h </w:instrText>
+              <w:instrText xml:space="preserve"> PAGEREF _Toc197647061 \h </w:instrText>
             </w:r>
             <w:r>
               <w:rPr>
@@ -505,7 +454,7 @@
                 <w:noProof/>
                 <w:webHidden/>
               </w:rPr>
-              <w:t>3</w:t>
+              <w:t>4</w:t>
             </w:r>
             <w:r>
               <w:rPr>
@@ -523,13 +472,12 @@
               <w:tab w:val="right" w:leader="dot" w:pos="9016"/>
             </w:tabs>
             <w:rPr>
-              <w:rFonts w:eastAsiaTheme="minorEastAsia" w:cs="Vrinda"/>
+              <w:rFonts w:eastAsiaTheme="minorEastAsia"/>
               <w:noProof/>
-              <w:szCs w:val="30"/>
-              <w:lang w:eastAsia="en-GB" w:bidi="bn-IN"/>
+              <w:lang w:val="en-FI" w:eastAsia="en-FI"/>
             </w:rPr>
           </w:pPr>
-          <w:hyperlink w:anchor="_Toc197639963" w:history="1">
+          <w:hyperlink w:anchor="_Toc197647062" w:history="1">
             <w:r>
               <w:rPr>
                 <w:rStyle w:val="Hyperlink"/>
@@ -558,7 +506,7 @@
                 <w:noProof/>
                 <w:webHidden/>
               </w:rPr>
-              <w:instrText xml:space="preserve"> PAGEREF _Toc197639963 \h </w:instrText>
+              <w:instrText xml:space="preserve"> PAGEREF _Toc197647062 \h </w:instrText>
             </w:r>
             <w:r>
               <w:rPr>
@@ -578,7 +526,7 @@
                 <w:noProof/>
                 <w:webHidden/>
               </w:rPr>
-              <w:t>3</w:t>
+              <w:t>4</w:t>
             </w:r>
             <w:r>
               <w:rPr>
@@ -596,13 +544,12 @@
               <w:tab w:val="right" w:leader="dot" w:pos="9016"/>
             </w:tabs>
             <w:rPr>
-              <w:rFonts w:eastAsiaTheme="minorEastAsia" w:cs="Vrinda"/>
+              <w:rFonts w:eastAsiaTheme="minorEastAsia"/>
               <w:noProof/>
-              <w:szCs w:val="30"/>
-              <w:lang w:eastAsia="en-GB" w:bidi="bn-IN"/>
+              <w:lang w:val="en-FI" w:eastAsia="en-FI"/>
             </w:rPr>
           </w:pPr>
-          <w:hyperlink w:anchor="_Toc197639964" w:history="1">
+          <w:hyperlink w:anchor="_Toc197647063" w:history="1">
             <w:r>
               <w:rPr>
                 <w:rStyle w:val="Hyperlink"/>
@@ -631,7 +578,7 @@
                 <w:noProof/>
                 <w:webHidden/>
               </w:rPr>
-              <w:instrText xml:space="preserve"> PAGEREF _Toc197639964 \h </w:instrText>
+              <w:instrText xml:space="preserve"> PAGEREF _Toc197647063 \h </w:instrText>
             </w:r>
             <w:r>
               <w:rPr>
@@ -651,7 +598,7 @@
                 <w:noProof/>
                 <w:webHidden/>
               </w:rPr>
-              <w:t>4</w:t>
+              <w:t>5</w:t>
             </w:r>
             <w:r>
               <w:rPr>
@@ -669,13 +616,12 @@
               <w:tab w:val="right" w:leader="dot" w:pos="9016"/>
             </w:tabs>
             <w:rPr>
-              <w:rFonts w:eastAsiaTheme="minorEastAsia" w:cs="Vrinda"/>
+              <w:rFonts w:eastAsiaTheme="minorEastAsia"/>
               <w:noProof/>
-              <w:szCs w:val="30"/>
-              <w:lang w:eastAsia="en-GB" w:bidi="bn-IN"/>
+              <w:lang w:val="en-FI" w:eastAsia="en-FI"/>
             </w:rPr>
           </w:pPr>
-          <w:hyperlink w:anchor="_Toc197639965" w:history="1">
+          <w:hyperlink w:anchor="_Toc197647064" w:history="1">
             <w:r>
               <w:rPr>
                 <w:rStyle w:val="Hyperlink"/>
@@ -712,7 +658,7 @@
                 <w:noProof/>
                 <w:webHidden/>
               </w:rPr>
-              <w:instrText xml:space="preserve"> PAGEREF _Toc197639965 \h </w:instrText>
+              <w:instrText xml:space="preserve"> PAGEREF _Toc197647064 \h </w:instrText>
             </w:r>
             <w:r>
               <w:rPr>
@@ -732,7 +678,7 @@
                 <w:noProof/>
                 <w:webHidden/>
               </w:rPr>
-              <w:t>7</w:t>
+              <w:t>8</w:t>
             </w:r>
             <w:r>
               <w:rPr>
@@ -750,13 +696,12 @@
               <w:tab w:val="right" w:leader="dot" w:pos="9016"/>
             </w:tabs>
             <w:rPr>
-              <w:rFonts w:eastAsiaTheme="minorEastAsia" w:cs="Vrinda"/>
+              <w:rFonts w:eastAsiaTheme="minorEastAsia"/>
               <w:noProof/>
-              <w:szCs w:val="30"/>
-              <w:lang w:eastAsia="en-GB" w:bidi="bn-IN"/>
+              <w:lang w:val="en-FI" w:eastAsia="en-FI"/>
             </w:rPr>
           </w:pPr>
-          <w:hyperlink w:anchor="_Toc197639966" w:history="1">
+          <w:hyperlink w:anchor="_Toc197647065" w:history="1">
             <w:r>
               <w:rPr>
                 <w:rStyle w:val="Hyperlink"/>
@@ -784,7 +729,7 @@
                 <w:noProof/>
                 <w:webHidden/>
               </w:rPr>
-              <w:instrText xml:space="preserve"> PAGEREF _Toc197639966 \h </w:instrText>
+              <w:instrText xml:space="preserve"> PAGEREF _Toc197647065 \h </w:instrText>
             </w:r>
             <w:r>
               <w:rPr>
@@ -804,7 +749,7 @@
                 <w:noProof/>
                 <w:webHidden/>
               </w:rPr>
-              <w:t>7</w:t>
+              <w:t>8</w:t>
             </w:r>
             <w:r>
               <w:rPr>
@@ -822,13 +767,12 @@
               <w:tab w:val="right" w:leader="dot" w:pos="9016"/>
             </w:tabs>
             <w:rPr>
-              <w:rFonts w:eastAsiaTheme="minorEastAsia" w:cs="Vrinda"/>
+              <w:rFonts w:eastAsiaTheme="minorEastAsia"/>
               <w:noProof/>
-              <w:szCs w:val="30"/>
-              <w:lang w:eastAsia="en-GB" w:bidi="bn-IN"/>
+              <w:lang w:val="en-FI" w:eastAsia="en-FI"/>
             </w:rPr>
           </w:pPr>
-          <w:hyperlink w:anchor="_Toc197639967" w:history="1">
+          <w:hyperlink w:anchor="_Toc197647066" w:history="1">
             <w:r>
               <w:rPr>
                 <w:rStyle w:val="Hyperlink"/>
@@ -857,7 +801,7 @@
                 <w:noProof/>
                 <w:webHidden/>
               </w:rPr>
-              <w:instrText xml:space="preserve"> PAGEREF _Toc197639967 \h </w:instrText>
+              <w:instrText xml:space="preserve"> PAGEREF _Toc197647066 \h </w:instrText>
             </w:r>
             <w:r>
               <w:rPr>
@@ -877,7 +821,7 @@
                 <w:noProof/>
                 <w:webHidden/>
               </w:rPr>
-              <w:t>8</w:t>
+              <w:t>9</w:t>
             </w:r>
             <w:r>
               <w:rPr>
@@ -895,13 +839,12 @@
               <w:tab w:val="right" w:leader="dot" w:pos="9016"/>
             </w:tabs>
             <w:rPr>
-              <w:rFonts w:eastAsiaTheme="minorEastAsia" w:cs="Vrinda"/>
+              <w:rFonts w:eastAsiaTheme="minorEastAsia"/>
               <w:noProof/>
-              <w:szCs w:val="30"/>
-              <w:lang w:eastAsia="en-GB" w:bidi="bn-IN"/>
+              <w:lang w:val="en-FI" w:eastAsia="en-FI"/>
             </w:rPr>
           </w:pPr>
-          <w:hyperlink w:anchor="_Toc197639968" w:history="1">
+          <w:hyperlink w:anchor="_Toc197647067" w:history="1">
             <w:r>
               <w:rPr>
                 <w:rStyle w:val="Hyperlink"/>
@@ -930,7 +873,7 @@
                 <w:noProof/>
                 <w:webHidden/>
               </w:rPr>
-              <w:instrText xml:space="preserve"> PAGEREF _Toc197639968 \h </w:instrText>
+              <w:instrText xml:space="preserve"> PAGEREF _Toc197647067 \h </w:instrText>
             </w:r>
             <w:r>
               <w:rPr>
@@ -950,7 +893,7 @@
                 <w:noProof/>
                 <w:webHidden/>
               </w:rPr>
-              <w:t>9</w:t>
+              <w:t>10</w:t>
             </w:r>
             <w:r>
               <w:rPr>
@@ -968,13 +911,12 @@
               <w:tab w:val="right" w:leader="dot" w:pos="9016"/>
             </w:tabs>
             <w:rPr>
-              <w:rFonts w:eastAsiaTheme="minorEastAsia" w:cs="Vrinda"/>
+              <w:rFonts w:eastAsiaTheme="minorEastAsia"/>
               <w:noProof/>
-              <w:szCs w:val="30"/>
-              <w:lang w:eastAsia="en-GB" w:bidi="bn-IN"/>
+              <w:lang w:val="en-FI" w:eastAsia="en-FI"/>
             </w:rPr>
           </w:pPr>
-          <w:hyperlink w:anchor="_Toc197639969" w:history="1">
+          <w:hyperlink w:anchor="_Toc197647068" w:history="1">
             <w:r>
               <w:rPr>
                 <w:rStyle w:val="Hyperlink"/>
@@ -1003,7 +945,7 @@
                 <w:noProof/>
                 <w:webHidden/>
               </w:rPr>
-              <w:instrText xml:space="preserve"> PAGEREF _Toc197639969 \h </w:instrText>
+              <w:instrText xml:space="preserve"> PAGEREF _Toc197647068 \h </w:instrText>
             </w:r>
             <w:r>
               <w:rPr>
@@ -1023,7 +965,7 @@
                 <w:noProof/>
                 <w:webHidden/>
               </w:rPr>
-              <w:t>10</w:t>
+              <w:t>11</w:t>
             </w:r>
             <w:r>
               <w:rPr>
@@ -1041,13 +983,12 @@
               <w:tab w:val="right" w:leader="dot" w:pos="9016"/>
             </w:tabs>
             <w:rPr>
-              <w:rFonts w:eastAsiaTheme="minorEastAsia" w:cs="Vrinda"/>
+              <w:rFonts w:eastAsiaTheme="minorEastAsia"/>
               <w:noProof/>
-              <w:szCs w:val="30"/>
-              <w:lang w:eastAsia="en-GB" w:bidi="bn-IN"/>
+              <w:lang w:val="en-FI" w:eastAsia="en-FI"/>
             </w:rPr>
           </w:pPr>
-          <w:hyperlink w:anchor="_Toc197639970" w:history="1">
+          <w:hyperlink w:anchor="_Toc197647069" w:history="1">
             <w:r>
               <w:rPr>
                 <w:rStyle w:val="Hyperlink"/>
@@ -1076,7 +1017,7 @@
                 <w:noProof/>
                 <w:webHidden/>
               </w:rPr>
-              <w:instrText xml:space="preserve"> PAGEREF _Toc197639970 \h </w:instrText>
+              <w:instrText xml:space="preserve"> PAGEREF _Toc197647069 \h </w:instrText>
             </w:r>
             <w:r>
               <w:rPr>
@@ -1096,7 +1037,7 @@
                 <w:noProof/>
                 <w:webHidden/>
               </w:rPr>
-              <w:t>10</w:t>
+              <w:t>11</w:t>
             </w:r>
             <w:r>
               <w:rPr>
@@ -1114,20 +1055,19 @@
               <w:tab w:val="right" w:leader="dot" w:pos="9016"/>
             </w:tabs>
             <w:rPr>
-              <w:rFonts w:eastAsiaTheme="minorEastAsia" w:cs="Vrinda"/>
+              <w:rFonts w:eastAsiaTheme="minorEastAsia"/>
               <w:noProof/>
-              <w:szCs w:val="30"/>
-              <w:lang w:eastAsia="en-GB" w:bidi="bn-IN"/>
+              <w:lang w:val="en-FI" w:eastAsia="en-FI"/>
             </w:rPr>
           </w:pPr>
-          <w:hyperlink w:anchor="_Toc197639971" w:history="1">
+          <w:hyperlink w:anchor="_Toc197647070" w:history="1">
             <w:r>
               <w:rPr>
                 <w:rStyle w:val="Hyperlink"/>
                 <w:rFonts w:ascii="Calibri" w:eastAsia="Calibri" w:hAnsi="Calibri" w:cs="Calibri"/>
                 <w:noProof/>
               </w:rPr>
-              <w:t xml:space="preserve">Security Aspects in </w:t>
+              <w:t xml:space="preserve">Game Service </w:t>
             </w:r>
             <w:r>
               <w:rPr>
@@ -1136,7 +1076,7 @@
                 <w:noProof/>
                 <w:lang w:val="en-US"/>
               </w:rPr>
-              <w:t>Game Engine (FastApi)</w:t>
+              <w:t>(FastAPI, Python)</w:t>
             </w:r>
             <w:r>
               <w:rPr>
@@ -1157,7 +1097,7 @@
                 <w:noProof/>
                 <w:webHidden/>
               </w:rPr>
-              <w:instrText xml:space="preserve"> PAGEREF _Toc197639971 \h </w:instrText>
+              <w:instrText xml:space="preserve"> PAGEREF _Toc197647070 \h </w:instrText>
             </w:r>
             <w:r>
               <w:rPr>
@@ -1177,7 +1117,1001 @@
                 <w:noProof/>
                 <w:webHidden/>
               </w:rPr>
-              <w:t>11</w:t>
+              <w:t>12</w:t>
+            </w:r>
+            <w:r>
+              <w:rPr>
+                <w:noProof/>
+                <w:webHidden/>
+              </w:rPr>
+              <w:fldChar w:fldCharType="end"/>
+            </w:r>
+          </w:hyperlink>
+        </w:p>
+        <w:p>
+          <w:pPr>
+            <w:pStyle w:val="TOC3"/>
+            <w:tabs>
+              <w:tab w:val="right" w:leader="dot" w:pos="9016"/>
+            </w:tabs>
+            <w:rPr>
+              <w:rFonts w:eastAsiaTheme="minorEastAsia"/>
+              <w:noProof/>
+              <w:lang w:val="en-FI" w:eastAsia="en-FI"/>
+            </w:rPr>
+          </w:pPr>
+          <w:hyperlink w:anchor="_Toc197647071" w:history="1">
+            <w:r>
+              <w:rPr>
+                <w:rStyle w:val="Hyperlink"/>
+                <w:rFonts w:eastAsia="Calibri"/>
+                <w:noProof/>
+              </w:rPr>
+              <w:t>Overview</w:t>
+            </w:r>
+            <w:r>
+              <w:rPr>
+                <w:noProof/>
+                <w:webHidden/>
+              </w:rPr>
+              <w:tab/>
+            </w:r>
+            <w:r>
+              <w:rPr>
+                <w:noProof/>
+                <w:webHidden/>
+              </w:rPr>
+              <w:fldChar w:fldCharType="begin"/>
+            </w:r>
+            <w:r>
+              <w:rPr>
+                <w:noProof/>
+                <w:webHidden/>
+              </w:rPr>
+              <w:instrText xml:space="preserve"> PAGEREF _Toc197647071 \h </w:instrText>
+            </w:r>
+            <w:r>
+              <w:rPr>
+                <w:noProof/>
+                <w:webHidden/>
+              </w:rPr>
+            </w:r>
+            <w:r>
+              <w:rPr>
+                <w:noProof/>
+                <w:webHidden/>
+              </w:rPr>
+              <w:fldChar w:fldCharType="separate"/>
+            </w:r>
+            <w:r>
+              <w:rPr>
+                <w:noProof/>
+                <w:webHidden/>
+              </w:rPr>
+              <w:t>12</w:t>
+            </w:r>
+            <w:r>
+              <w:rPr>
+                <w:noProof/>
+                <w:webHidden/>
+              </w:rPr>
+              <w:fldChar w:fldCharType="end"/>
+            </w:r>
+          </w:hyperlink>
+        </w:p>
+        <w:p>
+          <w:pPr>
+            <w:pStyle w:val="TOC3"/>
+            <w:tabs>
+              <w:tab w:val="right" w:leader="dot" w:pos="9016"/>
+            </w:tabs>
+            <w:rPr>
+              <w:rFonts w:eastAsiaTheme="minorEastAsia"/>
+              <w:noProof/>
+              <w:lang w:val="en-FI" w:eastAsia="en-FI"/>
+            </w:rPr>
+          </w:pPr>
+          <w:hyperlink w:anchor="_Toc197647072" w:history="1">
+            <w:r>
+              <w:rPr>
+                <w:rStyle w:val="Hyperlink"/>
+                <w:rFonts w:eastAsia="Calibri"/>
+                <w:noProof/>
+              </w:rPr>
+              <w:t>Key Features</w:t>
+            </w:r>
+            <w:r>
+              <w:rPr>
+                <w:noProof/>
+                <w:webHidden/>
+              </w:rPr>
+              <w:tab/>
+            </w:r>
+            <w:r>
+              <w:rPr>
+                <w:noProof/>
+                <w:webHidden/>
+              </w:rPr>
+              <w:fldChar w:fldCharType="begin"/>
+            </w:r>
+            <w:r>
+              <w:rPr>
+                <w:noProof/>
+                <w:webHidden/>
+              </w:rPr>
+              <w:instrText xml:space="preserve"> PAGEREF _Toc197647072 \h </w:instrText>
+            </w:r>
+            <w:r>
+              <w:rPr>
+                <w:noProof/>
+                <w:webHidden/>
+              </w:rPr>
+            </w:r>
+            <w:r>
+              <w:rPr>
+                <w:noProof/>
+                <w:webHidden/>
+              </w:rPr>
+              <w:fldChar w:fldCharType="separate"/>
+            </w:r>
+            <w:r>
+              <w:rPr>
+                <w:noProof/>
+                <w:webHidden/>
+              </w:rPr>
+              <w:t>12</w:t>
+            </w:r>
+            <w:r>
+              <w:rPr>
+                <w:noProof/>
+                <w:webHidden/>
+              </w:rPr>
+              <w:fldChar w:fldCharType="end"/>
+            </w:r>
+          </w:hyperlink>
+        </w:p>
+        <w:p>
+          <w:pPr>
+            <w:pStyle w:val="TOC4"/>
+            <w:tabs>
+              <w:tab w:val="right" w:leader="dot" w:pos="9016"/>
+            </w:tabs>
+            <w:rPr>
+              <w:rFonts w:eastAsiaTheme="minorEastAsia"/>
+              <w:noProof/>
+              <w:lang w:val="en-FI" w:eastAsia="en-FI"/>
+            </w:rPr>
+          </w:pPr>
+          <w:hyperlink w:anchor="_Toc197647073" w:history="1">
+            <w:r>
+              <w:rPr>
+                <w:rStyle w:val="Hyperlink"/>
+                <w:rFonts w:eastAsia="Calibri"/>
+                <w:noProof/>
+              </w:rPr>
+              <w:t>Game State Management:</w:t>
+            </w:r>
+            <w:r>
+              <w:rPr>
+                <w:noProof/>
+                <w:webHidden/>
+              </w:rPr>
+              <w:tab/>
+            </w:r>
+            <w:r>
+              <w:rPr>
+                <w:noProof/>
+                <w:webHidden/>
+              </w:rPr>
+              <w:fldChar w:fldCharType="begin"/>
+            </w:r>
+            <w:r>
+              <w:rPr>
+                <w:noProof/>
+                <w:webHidden/>
+              </w:rPr>
+              <w:instrText xml:space="preserve"> PAGEREF _Toc197647073 \h </w:instrText>
+            </w:r>
+            <w:r>
+              <w:rPr>
+                <w:noProof/>
+                <w:webHidden/>
+              </w:rPr>
+            </w:r>
+            <w:r>
+              <w:rPr>
+                <w:noProof/>
+                <w:webHidden/>
+              </w:rPr>
+              <w:fldChar w:fldCharType="separate"/>
+            </w:r>
+            <w:r>
+              <w:rPr>
+                <w:noProof/>
+                <w:webHidden/>
+              </w:rPr>
+              <w:t>13</w:t>
+            </w:r>
+            <w:r>
+              <w:rPr>
+                <w:noProof/>
+                <w:webHidden/>
+              </w:rPr>
+              <w:fldChar w:fldCharType="end"/>
+            </w:r>
+          </w:hyperlink>
+        </w:p>
+        <w:p>
+          <w:pPr>
+            <w:pStyle w:val="TOC4"/>
+            <w:tabs>
+              <w:tab w:val="right" w:leader="dot" w:pos="9016"/>
+            </w:tabs>
+            <w:rPr>
+              <w:rFonts w:eastAsiaTheme="minorEastAsia"/>
+              <w:noProof/>
+              <w:lang w:val="en-FI" w:eastAsia="en-FI"/>
+            </w:rPr>
+          </w:pPr>
+          <w:hyperlink w:anchor="_Toc197647074" w:history="1">
+            <w:r>
+              <w:rPr>
+                <w:rStyle w:val="Hyperlink"/>
+                <w:rFonts w:eastAsia="Calibri"/>
+                <w:noProof/>
+              </w:rPr>
+              <w:t>Communication with Authentication Server:</w:t>
+            </w:r>
+            <w:r>
+              <w:rPr>
+                <w:noProof/>
+                <w:webHidden/>
+              </w:rPr>
+              <w:tab/>
+            </w:r>
+            <w:r>
+              <w:rPr>
+                <w:noProof/>
+                <w:webHidden/>
+              </w:rPr>
+              <w:fldChar w:fldCharType="begin"/>
+            </w:r>
+            <w:r>
+              <w:rPr>
+                <w:noProof/>
+                <w:webHidden/>
+              </w:rPr>
+              <w:instrText xml:space="preserve"> PAGEREF _Toc197647074 \h </w:instrText>
+            </w:r>
+            <w:r>
+              <w:rPr>
+                <w:noProof/>
+                <w:webHidden/>
+              </w:rPr>
+            </w:r>
+            <w:r>
+              <w:rPr>
+                <w:noProof/>
+                <w:webHidden/>
+              </w:rPr>
+              <w:fldChar w:fldCharType="separate"/>
+            </w:r>
+            <w:r>
+              <w:rPr>
+                <w:noProof/>
+                <w:webHidden/>
+              </w:rPr>
+              <w:t>13</w:t>
+            </w:r>
+            <w:r>
+              <w:rPr>
+                <w:noProof/>
+                <w:webHidden/>
+              </w:rPr>
+              <w:fldChar w:fldCharType="end"/>
+            </w:r>
+          </w:hyperlink>
+        </w:p>
+        <w:p>
+          <w:pPr>
+            <w:pStyle w:val="TOC3"/>
+            <w:tabs>
+              <w:tab w:val="right" w:leader="dot" w:pos="9016"/>
+            </w:tabs>
+            <w:rPr>
+              <w:rFonts w:eastAsiaTheme="minorEastAsia"/>
+              <w:noProof/>
+              <w:lang w:val="en-FI" w:eastAsia="en-FI"/>
+            </w:rPr>
+          </w:pPr>
+          <w:hyperlink w:anchor="_Toc197647075" w:history="1">
+            <w:r>
+              <w:rPr>
+                <w:rStyle w:val="Hyperlink"/>
+                <w:rFonts w:eastAsia="Calibri"/>
+                <w:noProof/>
+              </w:rPr>
+              <w:t>Architecture</w:t>
+            </w:r>
+            <w:r>
+              <w:rPr>
+                <w:noProof/>
+                <w:webHidden/>
+              </w:rPr>
+              <w:tab/>
+            </w:r>
+            <w:r>
+              <w:rPr>
+                <w:noProof/>
+                <w:webHidden/>
+              </w:rPr>
+              <w:fldChar w:fldCharType="begin"/>
+            </w:r>
+            <w:r>
+              <w:rPr>
+                <w:noProof/>
+                <w:webHidden/>
+              </w:rPr>
+              <w:instrText xml:space="preserve"> PAGEREF _Toc197647075 \h </w:instrText>
+            </w:r>
+            <w:r>
+              <w:rPr>
+                <w:noProof/>
+                <w:webHidden/>
+              </w:rPr>
+            </w:r>
+            <w:r>
+              <w:rPr>
+                <w:noProof/>
+                <w:webHidden/>
+              </w:rPr>
+              <w:fldChar w:fldCharType="separate"/>
+            </w:r>
+            <w:r>
+              <w:rPr>
+                <w:noProof/>
+                <w:webHidden/>
+              </w:rPr>
+              <w:t>13</w:t>
+            </w:r>
+            <w:r>
+              <w:rPr>
+                <w:noProof/>
+                <w:webHidden/>
+              </w:rPr>
+              <w:fldChar w:fldCharType="end"/>
+            </w:r>
+          </w:hyperlink>
+        </w:p>
+        <w:p>
+          <w:pPr>
+            <w:pStyle w:val="TOC4"/>
+            <w:tabs>
+              <w:tab w:val="right" w:leader="dot" w:pos="9016"/>
+            </w:tabs>
+            <w:rPr>
+              <w:rFonts w:eastAsiaTheme="minorEastAsia"/>
+              <w:noProof/>
+              <w:lang w:val="en-FI" w:eastAsia="en-FI"/>
+            </w:rPr>
+          </w:pPr>
+          <w:hyperlink w:anchor="_Toc197647076" w:history="1">
+            <w:r>
+              <w:rPr>
+                <w:rStyle w:val="Hyperlink"/>
+                <w:rFonts w:eastAsia="Calibri"/>
+                <w:noProof/>
+              </w:rPr>
+              <w:t>Framework: FastAPI</w:t>
+            </w:r>
+            <w:r>
+              <w:rPr>
+                <w:noProof/>
+                <w:webHidden/>
+              </w:rPr>
+              <w:tab/>
+            </w:r>
+            <w:r>
+              <w:rPr>
+                <w:noProof/>
+                <w:webHidden/>
+              </w:rPr>
+              <w:fldChar w:fldCharType="begin"/>
+            </w:r>
+            <w:r>
+              <w:rPr>
+                <w:noProof/>
+                <w:webHidden/>
+              </w:rPr>
+              <w:instrText xml:space="preserve"> PAGEREF _Toc197647076 \h </w:instrText>
+            </w:r>
+            <w:r>
+              <w:rPr>
+                <w:noProof/>
+                <w:webHidden/>
+              </w:rPr>
+            </w:r>
+            <w:r>
+              <w:rPr>
+                <w:noProof/>
+                <w:webHidden/>
+              </w:rPr>
+              <w:fldChar w:fldCharType="separate"/>
+            </w:r>
+            <w:r>
+              <w:rPr>
+                <w:noProof/>
+                <w:webHidden/>
+              </w:rPr>
+              <w:t>13</w:t>
+            </w:r>
+            <w:r>
+              <w:rPr>
+                <w:noProof/>
+                <w:webHidden/>
+              </w:rPr>
+              <w:fldChar w:fldCharType="end"/>
+            </w:r>
+          </w:hyperlink>
+        </w:p>
+        <w:p>
+          <w:pPr>
+            <w:pStyle w:val="TOC3"/>
+            <w:tabs>
+              <w:tab w:val="right" w:leader="dot" w:pos="9016"/>
+            </w:tabs>
+            <w:rPr>
+              <w:rFonts w:eastAsiaTheme="minorEastAsia"/>
+              <w:noProof/>
+              <w:lang w:val="en-FI" w:eastAsia="en-FI"/>
+            </w:rPr>
+          </w:pPr>
+          <w:hyperlink w:anchor="_Toc197647077" w:history="1">
+            <w:r>
+              <w:rPr>
+                <w:rStyle w:val="Hyperlink"/>
+                <w:rFonts w:eastAsia="Calibri"/>
+                <w:noProof/>
+              </w:rPr>
+              <w:t>Security Features</w:t>
+            </w:r>
+            <w:r>
+              <w:rPr>
+                <w:noProof/>
+                <w:webHidden/>
+              </w:rPr>
+              <w:tab/>
+            </w:r>
+            <w:r>
+              <w:rPr>
+                <w:noProof/>
+                <w:webHidden/>
+              </w:rPr>
+              <w:fldChar w:fldCharType="begin"/>
+            </w:r>
+            <w:r>
+              <w:rPr>
+                <w:noProof/>
+                <w:webHidden/>
+              </w:rPr>
+              <w:instrText xml:space="preserve"> PAGEREF _Toc197647077 \h </w:instrText>
+            </w:r>
+            <w:r>
+              <w:rPr>
+                <w:noProof/>
+                <w:webHidden/>
+              </w:rPr>
+            </w:r>
+            <w:r>
+              <w:rPr>
+                <w:noProof/>
+                <w:webHidden/>
+              </w:rPr>
+              <w:fldChar w:fldCharType="separate"/>
+            </w:r>
+            <w:r>
+              <w:rPr>
+                <w:noProof/>
+                <w:webHidden/>
+              </w:rPr>
+              <w:t>14</w:t>
+            </w:r>
+            <w:r>
+              <w:rPr>
+                <w:noProof/>
+                <w:webHidden/>
+              </w:rPr>
+              <w:fldChar w:fldCharType="end"/>
+            </w:r>
+          </w:hyperlink>
+        </w:p>
+        <w:p>
+          <w:pPr>
+            <w:pStyle w:val="TOC3"/>
+            <w:tabs>
+              <w:tab w:val="right" w:leader="dot" w:pos="9016"/>
+            </w:tabs>
+            <w:rPr>
+              <w:rFonts w:eastAsiaTheme="minorEastAsia"/>
+              <w:noProof/>
+              <w:lang w:val="en-FI" w:eastAsia="en-FI"/>
+            </w:rPr>
+          </w:pPr>
+          <w:hyperlink w:anchor="_Toc197647078" w:history="1">
+            <w:r>
+              <w:rPr>
+                <w:rStyle w:val="Hyperlink"/>
+                <w:rFonts w:eastAsia="Calibri"/>
+                <w:noProof/>
+              </w:rPr>
+              <w:t>Challenges Addressed</w:t>
+            </w:r>
+            <w:r>
+              <w:rPr>
+                <w:noProof/>
+                <w:webHidden/>
+              </w:rPr>
+              <w:tab/>
+            </w:r>
+            <w:r>
+              <w:rPr>
+                <w:noProof/>
+                <w:webHidden/>
+              </w:rPr>
+              <w:fldChar w:fldCharType="begin"/>
+            </w:r>
+            <w:r>
+              <w:rPr>
+                <w:noProof/>
+                <w:webHidden/>
+              </w:rPr>
+              <w:instrText xml:space="preserve"> PAGEREF _Toc197647078 \h </w:instrText>
+            </w:r>
+            <w:r>
+              <w:rPr>
+                <w:noProof/>
+                <w:webHidden/>
+              </w:rPr>
+            </w:r>
+            <w:r>
+              <w:rPr>
+                <w:noProof/>
+                <w:webHidden/>
+              </w:rPr>
+              <w:fldChar w:fldCharType="separate"/>
+            </w:r>
+            <w:r>
+              <w:rPr>
+                <w:noProof/>
+                <w:webHidden/>
+              </w:rPr>
+              <w:t>15</w:t>
+            </w:r>
+            <w:r>
+              <w:rPr>
+                <w:noProof/>
+                <w:webHidden/>
+              </w:rPr>
+              <w:fldChar w:fldCharType="end"/>
+            </w:r>
+          </w:hyperlink>
+        </w:p>
+        <w:p>
+          <w:pPr>
+            <w:pStyle w:val="TOC3"/>
+            <w:tabs>
+              <w:tab w:val="right" w:leader="dot" w:pos="9016"/>
+            </w:tabs>
+            <w:rPr>
+              <w:rFonts w:eastAsiaTheme="minorEastAsia"/>
+              <w:noProof/>
+              <w:lang w:val="en-FI" w:eastAsia="en-FI"/>
+            </w:rPr>
+          </w:pPr>
+          <w:hyperlink w:anchor="_Toc197647079" w:history="1">
+            <w:r>
+              <w:rPr>
+                <w:rStyle w:val="Hyperlink"/>
+                <w:rFonts w:eastAsia="Calibri"/>
+                <w:noProof/>
+              </w:rPr>
+              <w:t>GameManager Class Overview</w:t>
+            </w:r>
+            <w:r>
+              <w:rPr>
+                <w:noProof/>
+                <w:webHidden/>
+              </w:rPr>
+              <w:tab/>
+            </w:r>
+            <w:r>
+              <w:rPr>
+                <w:noProof/>
+                <w:webHidden/>
+              </w:rPr>
+              <w:fldChar w:fldCharType="begin"/>
+            </w:r>
+            <w:r>
+              <w:rPr>
+                <w:noProof/>
+                <w:webHidden/>
+              </w:rPr>
+              <w:instrText xml:space="preserve"> PAGEREF _Toc197647079 \h </w:instrText>
+            </w:r>
+            <w:r>
+              <w:rPr>
+                <w:noProof/>
+                <w:webHidden/>
+              </w:rPr>
+            </w:r>
+            <w:r>
+              <w:rPr>
+                <w:noProof/>
+                <w:webHidden/>
+              </w:rPr>
+              <w:fldChar w:fldCharType="separate"/>
+            </w:r>
+            <w:r>
+              <w:rPr>
+                <w:noProof/>
+                <w:webHidden/>
+              </w:rPr>
+              <w:t>16</w:t>
+            </w:r>
+            <w:r>
+              <w:rPr>
+                <w:noProof/>
+                <w:webHidden/>
+              </w:rPr>
+              <w:fldChar w:fldCharType="end"/>
+            </w:r>
+          </w:hyperlink>
+        </w:p>
+        <w:p>
+          <w:pPr>
+            <w:pStyle w:val="TOC4"/>
+            <w:tabs>
+              <w:tab w:val="right" w:leader="dot" w:pos="9016"/>
+            </w:tabs>
+            <w:rPr>
+              <w:rFonts w:eastAsiaTheme="minorEastAsia"/>
+              <w:noProof/>
+              <w:lang w:val="en-FI" w:eastAsia="en-FI"/>
+            </w:rPr>
+          </w:pPr>
+          <w:hyperlink w:anchor="_Toc197647080" w:history="1">
+            <w:r>
+              <w:rPr>
+                <w:rStyle w:val="Hyperlink"/>
+                <w:rFonts w:eastAsia="Calibri"/>
+                <w:noProof/>
+              </w:rPr>
+              <w:t>Key Responsibilities</w:t>
+            </w:r>
+            <w:r>
+              <w:rPr>
+                <w:noProof/>
+                <w:webHidden/>
+              </w:rPr>
+              <w:tab/>
+            </w:r>
+            <w:r>
+              <w:rPr>
+                <w:noProof/>
+                <w:webHidden/>
+              </w:rPr>
+              <w:fldChar w:fldCharType="begin"/>
+            </w:r>
+            <w:r>
+              <w:rPr>
+                <w:noProof/>
+                <w:webHidden/>
+              </w:rPr>
+              <w:instrText xml:space="preserve"> PAGEREF _Toc197647080 \h </w:instrText>
+            </w:r>
+            <w:r>
+              <w:rPr>
+                <w:noProof/>
+                <w:webHidden/>
+              </w:rPr>
+            </w:r>
+            <w:r>
+              <w:rPr>
+                <w:noProof/>
+                <w:webHidden/>
+              </w:rPr>
+              <w:fldChar w:fldCharType="separate"/>
+            </w:r>
+            <w:r>
+              <w:rPr>
+                <w:noProof/>
+                <w:webHidden/>
+              </w:rPr>
+              <w:t>16</w:t>
+            </w:r>
+            <w:r>
+              <w:rPr>
+                <w:noProof/>
+                <w:webHidden/>
+              </w:rPr>
+              <w:fldChar w:fldCharType="end"/>
+            </w:r>
+          </w:hyperlink>
+        </w:p>
+        <w:p>
+          <w:pPr>
+            <w:pStyle w:val="TOC4"/>
+            <w:tabs>
+              <w:tab w:val="right" w:leader="dot" w:pos="9016"/>
+            </w:tabs>
+            <w:rPr>
+              <w:rFonts w:eastAsiaTheme="minorEastAsia"/>
+              <w:noProof/>
+              <w:lang w:val="en-FI" w:eastAsia="en-FI"/>
+            </w:rPr>
+          </w:pPr>
+          <w:hyperlink w:anchor="_Toc197647081" w:history="1">
+            <w:r>
+              <w:rPr>
+                <w:rStyle w:val="Hyperlink"/>
+                <w:rFonts w:eastAsia="Calibri"/>
+                <w:noProof/>
+              </w:rPr>
+              <w:t>Key Methods</w:t>
+            </w:r>
+            <w:r>
+              <w:rPr>
+                <w:noProof/>
+                <w:webHidden/>
+              </w:rPr>
+              <w:tab/>
+            </w:r>
+            <w:r>
+              <w:rPr>
+                <w:noProof/>
+                <w:webHidden/>
+              </w:rPr>
+              <w:fldChar w:fldCharType="begin"/>
+            </w:r>
+            <w:r>
+              <w:rPr>
+                <w:noProof/>
+                <w:webHidden/>
+              </w:rPr>
+              <w:instrText xml:space="preserve"> PAGEREF _Toc197647081 \h </w:instrText>
+            </w:r>
+            <w:r>
+              <w:rPr>
+                <w:noProof/>
+                <w:webHidden/>
+              </w:rPr>
+            </w:r>
+            <w:r>
+              <w:rPr>
+                <w:noProof/>
+                <w:webHidden/>
+              </w:rPr>
+              <w:fldChar w:fldCharType="separate"/>
+            </w:r>
+            <w:r>
+              <w:rPr>
+                <w:noProof/>
+                <w:webHidden/>
+              </w:rPr>
+              <w:t>17</w:t>
+            </w:r>
+            <w:r>
+              <w:rPr>
+                <w:noProof/>
+                <w:webHidden/>
+              </w:rPr>
+              <w:fldChar w:fldCharType="end"/>
+            </w:r>
+          </w:hyperlink>
+        </w:p>
+        <w:p>
+          <w:pPr>
+            <w:pStyle w:val="TOC4"/>
+            <w:tabs>
+              <w:tab w:val="right" w:leader="dot" w:pos="9016"/>
+            </w:tabs>
+            <w:rPr>
+              <w:rFonts w:eastAsiaTheme="minorEastAsia"/>
+              <w:noProof/>
+              <w:lang w:val="en-FI" w:eastAsia="en-FI"/>
+            </w:rPr>
+          </w:pPr>
+          <w:hyperlink w:anchor="_Toc197647082" w:history="1">
+            <w:r>
+              <w:rPr>
+                <w:rStyle w:val="Hyperlink"/>
+                <w:rFonts w:eastAsia="Calibri"/>
+                <w:noProof/>
+              </w:rPr>
+              <w:t>Game Flow</w:t>
+            </w:r>
+            <w:r>
+              <w:rPr>
+                <w:noProof/>
+                <w:webHidden/>
+              </w:rPr>
+              <w:tab/>
+            </w:r>
+            <w:r>
+              <w:rPr>
+                <w:noProof/>
+                <w:webHidden/>
+              </w:rPr>
+              <w:fldChar w:fldCharType="begin"/>
+            </w:r>
+            <w:r>
+              <w:rPr>
+                <w:noProof/>
+                <w:webHidden/>
+              </w:rPr>
+              <w:instrText xml:space="preserve"> PAGEREF _Toc197647082 \h </w:instrText>
+            </w:r>
+            <w:r>
+              <w:rPr>
+                <w:noProof/>
+                <w:webHidden/>
+              </w:rPr>
+            </w:r>
+            <w:r>
+              <w:rPr>
+                <w:noProof/>
+                <w:webHidden/>
+              </w:rPr>
+              <w:fldChar w:fldCharType="separate"/>
+            </w:r>
+            <w:r>
+              <w:rPr>
+                <w:noProof/>
+                <w:webHidden/>
+              </w:rPr>
+              <w:t>18</w:t>
+            </w:r>
+            <w:r>
+              <w:rPr>
+                <w:noProof/>
+                <w:webHidden/>
+              </w:rPr>
+              <w:fldChar w:fldCharType="end"/>
+            </w:r>
+          </w:hyperlink>
+        </w:p>
+        <w:p>
+          <w:pPr>
+            <w:pStyle w:val="TOC4"/>
+            <w:tabs>
+              <w:tab w:val="right" w:leader="dot" w:pos="9016"/>
+            </w:tabs>
+            <w:rPr>
+              <w:rFonts w:eastAsiaTheme="minorEastAsia"/>
+              <w:noProof/>
+              <w:lang w:val="en-FI" w:eastAsia="en-FI"/>
+            </w:rPr>
+          </w:pPr>
+          <w:hyperlink w:anchor="_Toc197647083" w:history="1">
+            <w:r>
+              <w:rPr>
+                <w:rStyle w:val="Hyperlink"/>
+                <w:rFonts w:eastAsia="Calibri"/>
+                <w:noProof/>
+              </w:rPr>
+              <w:t>Integration with External Systems</w:t>
+            </w:r>
+            <w:r>
+              <w:rPr>
+                <w:noProof/>
+                <w:webHidden/>
+              </w:rPr>
+              <w:tab/>
+            </w:r>
+            <w:r>
+              <w:rPr>
+                <w:noProof/>
+                <w:webHidden/>
+              </w:rPr>
+              <w:fldChar w:fldCharType="begin"/>
+            </w:r>
+            <w:r>
+              <w:rPr>
+                <w:noProof/>
+                <w:webHidden/>
+              </w:rPr>
+              <w:instrText xml:space="preserve"> PAGEREF _Toc197647083 \h </w:instrText>
+            </w:r>
+            <w:r>
+              <w:rPr>
+                <w:noProof/>
+                <w:webHidden/>
+              </w:rPr>
+            </w:r>
+            <w:r>
+              <w:rPr>
+                <w:noProof/>
+                <w:webHidden/>
+              </w:rPr>
+              <w:fldChar w:fldCharType="separate"/>
+            </w:r>
+            <w:r>
+              <w:rPr>
+                <w:noProof/>
+                <w:webHidden/>
+              </w:rPr>
+              <w:t>18</w:t>
+            </w:r>
+            <w:r>
+              <w:rPr>
+                <w:noProof/>
+                <w:webHidden/>
+              </w:rPr>
+              <w:fldChar w:fldCharType="end"/>
+            </w:r>
+          </w:hyperlink>
+        </w:p>
+        <w:p>
+          <w:pPr>
+            <w:pStyle w:val="TOC4"/>
+            <w:tabs>
+              <w:tab w:val="right" w:leader="dot" w:pos="9016"/>
+            </w:tabs>
+            <w:rPr>
+              <w:rFonts w:eastAsiaTheme="minorEastAsia"/>
+              <w:noProof/>
+              <w:lang w:val="en-FI" w:eastAsia="en-FI"/>
+            </w:rPr>
+          </w:pPr>
+          <w:hyperlink w:anchor="_Toc197647084" w:history="1">
+            <w:r>
+              <w:rPr>
+                <w:rStyle w:val="Hyperlink"/>
+                <w:rFonts w:eastAsia="Calibri"/>
+                <w:noProof/>
+              </w:rPr>
+              <w:t>Error Handling</w:t>
+            </w:r>
+            <w:r>
+              <w:rPr>
+                <w:noProof/>
+                <w:webHidden/>
+              </w:rPr>
+              <w:tab/>
+            </w:r>
+            <w:r>
+              <w:rPr>
+                <w:noProof/>
+                <w:webHidden/>
+              </w:rPr>
+              <w:fldChar w:fldCharType="begin"/>
+            </w:r>
+            <w:r>
+              <w:rPr>
+                <w:noProof/>
+                <w:webHidden/>
+              </w:rPr>
+              <w:instrText xml:space="preserve"> PAGEREF _Toc197647084 \h </w:instrText>
+            </w:r>
+            <w:r>
+              <w:rPr>
+                <w:noProof/>
+                <w:webHidden/>
+              </w:rPr>
+            </w:r>
+            <w:r>
+              <w:rPr>
+                <w:noProof/>
+                <w:webHidden/>
+              </w:rPr>
+              <w:fldChar w:fldCharType="separate"/>
+            </w:r>
+            <w:r>
+              <w:rPr>
+                <w:noProof/>
+                <w:webHidden/>
+              </w:rPr>
+              <w:t>18</w:t>
             </w:r>
             <w:r>
               <w:rPr>
@@ -1195,13 +2129,12 @@
               <w:tab w:val="right" w:leader="dot" w:pos="9016"/>
             </w:tabs>
             <w:rPr>
-              <w:rFonts w:eastAsiaTheme="minorEastAsia" w:cs="Vrinda"/>
+              <w:rFonts w:eastAsiaTheme="minorEastAsia"/>
               <w:noProof/>
-              <w:szCs w:val="30"/>
-              <w:lang w:eastAsia="en-GB" w:bidi="bn-IN"/>
+              <w:lang w:val="en-FI" w:eastAsia="en-FI"/>
             </w:rPr>
           </w:pPr>
-          <w:hyperlink w:anchor="_Toc197639972" w:history="1">
+          <w:hyperlink w:anchor="_Toc197647085" w:history="1">
             <w:r>
               <w:rPr>
                 <w:rStyle w:val="Hyperlink"/>
@@ -1238,7 +2171,7 @@
                 <w:noProof/>
                 <w:webHidden/>
               </w:rPr>
-              <w:instrText xml:space="preserve"> PAGEREF _Toc197639972 \h </w:instrText>
+              <w:instrText xml:space="preserve"> PAGEREF _Toc197647085 \h </w:instrText>
             </w:r>
             <w:r>
               <w:rPr>
@@ -1258,7 +2191,7 @@
                 <w:noProof/>
                 <w:webHidden/>
               </w:rPr>
-              <w:t>12</w:t>
+              <w:t>19</w:t>
             </w:r>
             <w:r>
               <w:rPr>
@@ -1277,13 +2210,12 @@
               <w:tab w:val="right" w:leader="dot" w:pos="9016"/>
             </w:tabs>
             <w:rPr>
-              <w:rFonts w:eastAsiaTheme="minorEastAsia" w:cs="Vrinda"/>
+              <w:rFonts w:eastAsiaTheme="minorEastAsia"/>
               <w:noProof/>
-              <w:szCs w:val="30"/>
-              <w:lang w:eastAsia="en-GB" w:bidi="bn-IN"/>
+              <w:lang w:val="en-FI" w:eastAsia="en-FI"/>
             </w:rPr>
           </w:pPr>
-          <w:hyperlink w:anchor="_Toc197639973" w:history="1">
+          <w:hyperlink w:anchor="_Toc197647086" w:history="1">
             <w:r>
               <w:rPr>
                 <w:rStyle w:val="Hyperlink"/>
@@ -1295,10 +2227,9 @@
             </w:r>
             <w:r>
               <w:rPr>
-                <w:rFonts w:eastAsiaTheme="minorEastAsia" w:cs="Vrinda"/>
+                <w:rFonts w:eastAsiaTheme="minorEastAsia"/>
                 <w:noProof/>
-                <w:szCs w:val="30"/>
-                <w:lang w:eastAsia="en-GB" w:bidi="bn-IN"/>
+                <w:lang w:val="en-FI" w:eastAsia="en-FI"/>
               </w:rPr>
               <w:tab/>
             </w:r>
@@ -1330,7 +2261,7 @@
                 <w:noProof/>
                 <w:webHidden/>
               </w:rPr>
-              <w:instrText xml:space="preserve"> PAGEREF _Toc197639973 \h </w:instrText>
+              <w:instrText xml:space="preserve"> PAGEREF _Toc197647086 \h </w:instrText>
             </w:r>
             <w:r>
               <w:rPr>
@@ -1350,7 +2281,7 @@
                 <w:noProof/>
                 <w:webHidden/>
               </w:rPr>
-              <w:t>12</w:t>
+              <w:t>19</w:t>
             </w:r>
             <w:r>
               <w:rPr>
@@ -1369,13 +2300,12 @@
               <w:tab w:val="right" w:leader="dot" w:pos="9016"/>
             </w:tabs>
             <w:rPr>
-              <w:rFonts w:eastAsiaTheme="minorEastAsia" w:cs="Vrinda"/>
+              <w:rFonts w:eastAsiaTheme="minorEastAsia"/>
               <w:noProof/>
-              <w:szCs w:val="30"/>
-              <w:lang w:eastAsia="en-GB" w:bidi="bn-IN"/>
+              <w:lang w:val="en-FI" w:eastAsia="en-FI"/>
             </w:rPr>
           </w:pPr>
-          <w:hyperlink w:anchor="_Toc197639974" w:history="1">
+          <w:hyperlink w:anchor="_Toc197647087" w:history="1">
             <w:r>
               <w:rPr>
                 <w:rStyle w:val="Hyperlink"/>
@@ -1387,10 +2317,9 @@
             </w:r>
             <w:r>
               <w:rPr>
-                <w:rFonts w:eastAsiaTheme="minorEastAsia" w:cs="Vrinda"/>
+                <w:rFonts w:eastAsiaTheme="minorEastAsia"/>
                 <w:noProof/>
-                <w:szCs w:val="30"/>
-                <w:lang w:eastAsia="en-GB" w:bidi="bn-IN"/>
+                <w:lang w:val="en-FI" w:eastAsia="en-FI"/>
               </w:rPr>
               <w:tab/>
             </w:r>
@@ -1422,7 +2351,7 @@
                 <w:noProof/>
                 <w:webHidden/>
               </w:rPr>
-              <w:instrText xml:space="preserve"> PAGEREF _Toc197639974 \h </w:instrText>
+              <w:instrText xml:space="preserve"> PAGEREF _Toc197647087 \h </w:instrText>
             </w:r>
             <w:r>
               <w:rPr>
@@ -1442,7 +2371,7 @@
                 <w:noProof/>
                 <w:webHidden/>
               </w:rPr>
-              <w:t>13</w:t>
+              <w:t>20</w:t>
             </w:r>
             <w:r>
               <w:rPr>
@@ -1461,13 +2390,12 @@
               <w:tab w:val="right" w:leader="dot" w:pos="9016"/>
             </w:tabs>
             <w:rPr>
-              <w:rFonts w:eastAsiaTheme="minorEastAsia" w:cs="Vrinda"/>
+              <w:rFonts w:eastAsiaTheme="minorEastAsia"/>
               <w:noProof/>
-              <w:szCs w:val="30"/>
-              <w:lang w:eastAsia="en-GB" w:bidi="bn-IN"/>
+              <w:lang w:val="en-FI" w:eastAsia="en-FI"/>
             </w:rPr>
           </w:pPr>
-          <w:hyperlink w:anchor="_Toc197639975" w:history="1">
+          <w:hyperlink w:anchor="_Toc197647088" w:history="1">
             <w:r>
               <w:rPr>
                 <w:rStyle w:val="Hyperlink"/>
@@ -1479,10 +2407,9 @@
             </w:r>
             <w:r>
               <w:rPr>
-                <w:rFonts w:eastAsiaTheme="minorEastAsia" w:cs="Vrinda"/>
+                <w:rFonts w:eastAsiaTheme="minorEastAsia"/>
                 <w:noProof/>
-                <w:szCs w:val="30"/>
-                <w:lang w:eastAsia="en-GB" w:bidi="bn-IN"/>
+                <w:lang w:val="en-FI" w:eastAsia="en-FI"/>
               </w:rPr>
               <w:tab/>
             </w:r>
@@ -1514,7 +2441,7 @@
                 <w:noProof/>
                 <w:webHidden/>
               </w:rPr>
-              <w:instrText xml:space="preserve"> PAGEREF _Toc197639975 \h </w:instrText>
+              <w:instrText xml:space="preserve"> PAGEREF _Toc197647088 \h </w:instrText>
             </w:r>
             <w:r>
               <w:rPr>
@@ -1534,7 +2461,7 @@
                 <w:noProof/>
                 <w:webHidden/>
               </w:rPr>
-              <w:t>27</w:t>
+              <w:t>34</w:t>
             </w:r>
             <w:r>
               <w:rPr>
@@ -1552,7 +2479,8 @@
               <w:tab w:val="right" w:leader="dot" w:pos="9015"/>
             </w:tabs>
             <w:rPr>
-              <w:rStyle w:val="Hyperlink"/>
+              <w:color w:val="467886"/>
+              <w:u w:val="single"/>
             </w:rPr>
           </w:pPr>
           <w:r>
@@ -1570,22 +2498,7 @@
           <w:lang w:val="en-US"/>
         </w:rPr>
       </w:pPr>
-    </w:p>
-    <w:p>
-      <w:r>
-        <w:br w:type="page"/>
-      </w:r>
-    </w:p>
-    <w:p>
-      <w:pPr>
-        <w:pStyle w:val="Heading2"/>
-        <w:spacing w:before="240"/>
-        <w:rPr>
-          <w:rFonts w:ascii="Calibri" w:eastAsia="Calibri" w:hAnsi="Calibri" w:cs="Calibri"/>
-          <w:lang w:val="en-US"/>
-        </w:rPr>
-      </w:pPr>
-      <w:bookmarkStart w:id="0" w:name="_Toc197639962"/>
+      <w:bookmarkStart w:id="0" w:name="_Toc197647061"/>
       <w:r>
         <w:rPr>
           <w:rFonts w:ascii="Calibri" w:eastAsia="Calibri" w:hAnsi="Calibri" w:cs="Calibri"/>
@@ -1656,7 +2569,7 @@
       </w:pPr>
       <w:bookmarkStart w:id="1" w:name="_Toc1249134571"/>
       <w:bookmarkStart w:id="2" w:name="_Toc1150001286"/>
-      <w:bookmarkStart w:id="3" w:name="_Toc197639963"/>
+      <w:bookmarkStart w:id="3" w:name="_Toc197647062"/>
       <w:r>
         <w:rPr>
           <w:rFonts w:ascii="Calibri" w:eastAsia="Calibri" w:hAnsi="Calibri" w:cs="Calibri"/>
@@ -2626,7 +3539,7 @@
       </w:pPr>
       <w:bookmarkStart w:id="4" w:name="_Toc1898135448"/>
       <w:bookmarkStart w:id="5" w:name="_Toc748087445"/>
-      <w:bookmarkStart w:id="6" w:name="_Toc197639964"/>
+      <w:bookmarkStart w:id="6" w:name="_Toc197647063"/>
       <w:r>
         <w:rPr>
           <w:rFonts w:ascii="Calibri" w:eastAsia="Calibri" w:hAnsi="Calibri" w:cs="Calibri"/>
@@ -3776,7 +4689,7 @@
           <w:lang w:val="en-US"/>
         </w:rPr>
       </w:pPr>
-      <w:bookmarkStart w:id="7" w:name="_Toc197639965"/>
+      <w:bookmarkStart w:id="7" w:name="_Toc197647064"/>
       <w:r>
         <w:rPr>
           <w:rFonts w:ascii="Calibri" w:eastAsia="Calibri" w:hAnsi="Calibri" w:cs="Calibri"/>
@@ -3820,7 +4733,7 @@
           <w:lang w:val="en-US"/>
         </w:rPr>
       </w:pPr>
-      <w:bookmarkStart w:id="8" w:name="_Toc197639966"/>
+      <w:bookmarkStart w:id="8" w:name="_Toc197647065"/>
       <w:r>
         <w:rPr>
           <w:lang w:val="en-US"/>
@@ -3845,7 +4758,27 @@
           <w:szCs w:val="22"/>
           <w:lang w:val="en-US"/>
         </w:rPr>
-        <w:t xml:space="preserve">To make logging in simple we store the user credentials locally in a secure way. Next time user </w:t>
+        <w:t xml:space="preserve">To make logging in simple we store the user credentials locally in a secure way. Next time </w:t>
+      </w:r>
+      <w:proofErr w:type="gramStart"/>
+      <w:r>
+        <w:rPr>
+          <w:rFonts w:ascii="Calibri" w:hAnsi="Calibri" w:cs="Calibri"/>
+          <w:sz w:val="22"/>
+          <w:szCs w:val="22"/>
+          <w:lang w:val="en-US"/>
+        </w:rPr>
+        <w:t>user</w:t>
+      </w:r>
+      <w:proofErr w:type="gramEnd"/>
+      <w:r>
+        <w:rPr>
+          <w:rFonts w:ascii="Calibri" w:hAnsi="Calibri" w:cs="Calibri"/>
+          <w:sz w:val="22"/>
+          <w:szCs w:val="22"/>
+          <w:lang w:val="en-US"/>
+        </w:rPr>
+        <w:t xml:space="preserve"> </w:t>
       </w:r>
       <w:proofErr w:type="gramStart"/>
       <w:r>
@@ -4153,7 +5086,7 @@
           <w:lang w:val="en-GB"/>
         </w:rPr>
       </w:pPr>
-      <w:bookmarkStart w:id="9" w:name="_Toc197639967"/>
+      <w:bookmarkStart w:id="9" w:name="_Toc197647066"/>
       <w:r>
         <w:rPr>
           <w:rFonts w:eastAsia="Calibri"/>
@@ -4320,7 +5253,7 @@
           <w:lang w:val="en-GB"/>
         </w:rPr>
       </w:pPr>
-      <w:bookmarkStart w:id="10" w:name="_Toc197639968"/>
+      <w:bookmarkStart w:id="10" w:name="_Toc197647067"/>
       <w:r>
         <w:rPr>
           <w:rFonts w:eastAsia="Calibri"/>
@@ -4498,7 +5431,7 @@
           <w:lang w:val="en-GB"/>
         </w:rPr>
       </w:pPr>
-      <w:bookmarkStart w:id="11" w:name="_Toc197639969"/>
+      <w:bookmarkStart w:id="11" w:name="_Toc197647068"/>
       <w:r>
         <w:rPr>
           <w:rFonts w:eastAsia="Calibri"/>
@@ -4632,7 +5565,7 @@
           <w:lang w:val="en-GB"/>
         </w:rPr>
       </w:pPr>
-      <w:bookmarkStart w:id="12" w:name="_Toc197639970"/>
+      <w:bookmarkStart w:id="12" w:name="_Toc197647069"/>
       <w:r>
         <w:rPr>
           <w:rFonts w:eastAsia="Calibri"/>
@@ -4731,7 +5664,7 @@
           <w:lang w:val="en-US"/>
         </w:rPr>
       </w:pPr>
-      <w:bookmarkStart w:id="13" w:name="_Toc197639971"/>
+      <w:bookmarkStart w:id="13" w:name="_Toc197647070"/>
       <w:r>
         <w:rPr>
           <w:rFonts w:ascii="Calibri" w:eastAsia="Calibri" w:hAnsi="Calibri" w:cs="Calibri"/>
@@ -4785,12 +5718,14 @@
           <w:rFonts w:eastAsia="Calibri"/>
         </w:rPr>
       </w:pPr>
+      <w:bookmarkStart w:id="14" w:name="_Toc197647071"/>
       <w:r>
         <w:rPr>
           <w:rFonts w:eastAsia="Calibri"/>
         </w:rPr>
         <w:t>Overview</w:t>
       </w:r>
+      <w:bookmarkEnd w:id="14"/>
     </w:p>
     <w:p>
       <w:pPr>
@@ -4825,12 +5760,14 @@
           <w:rFonts w:eastAsia="Calibri"/>
         </w:rPr>
       </w:pPr>
+      <w:bookmarkStart w:id="15" w:name="_Toc197647072"/>
       <w:r>
         <w:rPr>
           <w:rFonts w:eastAsia="Calibri"/>
         </w:rPr>
         <w:t>Key Features</w:t>
       </w:r>
+      <w:bookmarkEnd w:id="15"/>
     </w:p>
     <w:p>
       <w:pPr>
@@ -5496,12 +6433,14 @@
           <w:rFonts w:eastAsia="Calibri"/>
         </w:rPr>
       </w:pPr>
+      <w:bookmarkStart w:id="16" w:name="_Toc197647073"/>
       <w:r>
         <w:rPr>
           <w:rFonts w:eastAsia="Calibri"/>
         </w:rPr>
         <w:t>Game State Management:</w:t>
       </w:r>
+      <w:bookmarkEnd w:id="16"/>
     </w:p>
     <w:p>
       <w:pPr>
@@ -5565,6 +6504,7 @@
           <w:szCs w:val="22"/>
         </w:rPr>
       </w:pPr>
+      <w:bookmarkStart w:id="17" w:name="_Toc197647074"/>
       <w:r>
         <w:rPr>
           <w:rFonts w:eastAsia="Calibri"/>
@@ -5577,6 +6517,7 @@
         </w:rPr>
         <w:t>:</w:t>
       </w:r>
+      <w:bookmarkEnd w:id="17"/>
     </w:p>
     <w:p>
       <w:pPr>
@@ -5611,12 +6552,14 @@
           <w:rFonts w:eastAsia="Calibri"/>
         </w:rPr>
       </w:pPr>
+      <w:bookmarkStart w:id="18" w:name="_Toc197647075"/>
       <w:r>
         <w:rPr>
           <w:rFonts w:eastAsia="Calibri"/>
         </w:rPr>
         <w:t>Architecture</w:t>
       </w:r>
+      <w:bookmarkEnd w:id="18"/>
     </w:p>
     <w:p>
       <w:pPr>
@@ -5625,12 +6568,14 @@
           <w:rFonts w:eastAsia="Calibri"/>
         </w:rPr>
       </w:pPr>
+      <w:bookmarkStart w:id="19" w:name="_Toc197647076"/>
       <w:r>
         <w:rPr>
           <w:rFonts w:eastAsia="Calibri"/>
         </w:rPr>
         <w:t>Framework: FastAPI</w:t>
       </w:r>
+      <w:bookmarkEnd w:id="19"/>
     </w:p>
     <w:p>
       <w:pPr>
@@ -5868,6 +6813,7 @@
           <w:rFonts w:eastAsia="Calibri"/>
         </w:rPr>
       </w:pPr>
+      <w:bookmarkStart w:id="20" w:name="_Toc197647077"/>
       <w:r>
         <w:rPr>
           <w:rFonts w:eastAsia="Calibri"/>
@@ -5875,6 +6821,7 @@
         <w:lastRenderedPageBreak/>
         <w:t>Security Features</w:t>
       </w:r>
+      <w:bookmarkEnd w:id="20"/>
     </w:p>
     <w:p>
       <w:pPr>
@@ -6583,17 +7530,7 @@
           <w:sz w:val="22"/>
           <w:szCs w:val="22"/>
         </w:rPr>
-        <w:t>I</w:t>
-      </w:r>
-      <w:r>
-        <w:rPr>
-          <w:rFonts w:ascii="Calibri" w:eastAsia="Calibri" w:hAnsi="Calibri" w:cs="Calibri"/>
-          <w:b/>
-          <w:bCs/>
-          <w:sz w:val="22"/>
-          <w:szCs w:val="22"/>
-        </w:rPr>
-        <w:t>nput Sanitization:</w:t>
+        <w:t>Input Sanitization:</w:t>
       </w:r>
     </w:p>
     <w:p>
@@ -6720,12 +7657,14 @@
           <w:rFonts w:eastAsia="Calibri"/>
         </w:rPr>
       </w:pPr>
+      <w:bookmarkStart w:id="21" w:name="_Toc197647078"/>
       <w:r>
         <w:rPr>
           <w:rFonts w:eastAsia="Calibri"/>
         </w:rPr>
         <w:t>Challenges Addressed</w:t>
       </w:r>
+      <w:bookmarkEnd w:id="21"/>
     </w:p>
     <w:p>
       <w:pPr>
@@ -6903,12 +7842,14 @@
           <w:rFonts w:eastAsia="Calibri"/>
         </w:rPr>
       </w:pPr>
+      <w:bookmarkStart w:id="22" w:name="_Toc197647079"/>
       <w:r>
         <w:rPr>
           <w:rFonts w:eastAsia="Calibri"/>
         </w:rPr>
         <w:t>GameManager Class Overview</w:t>
       </w:r>
+      <w:bookmarkEnd w:id="22"/>
     </w:p>
     <w:p>
       <w:pPr>
@@ -6970,12 +7911,14 @@
           <w:rFonts w:eastAsia="Calibri"/>
         </w:rPr>
       </w:pPr>
+      <w:bookmarkStart w:id="23" w:name="_Toc197647080"/>
       <w:r>
         <w:rPr>
           <w:rFonts w:eastAsia="Calibri"/>
         </w:rPr>
         <w:t>Key Responsibilities</w:t>
       </w:r>
+      <w:bookmarkEnd w:id="23"/>
     </w:p>
     <w:p>
       <w:pPr>
@@ -7296,12 +8239,14 @@
           <w:rFonts w:eastAsia="Calibri"/>
         </w:rPr>
       </w:pPr>
+      <w:bookmarkStart w:id="24" w:name="_Toc197647081"/>
       <w:r>
         <w:rPr>
           <w:rFonts w:eastAsia="Calibri"/>
         </w:rPr>
         <w:t>Key Methods</w:t>
       </w:r>
+      <w:bookmarkEnd w:id="24"/>
     </w:p>
     <w:p>
       <w:pPr>
@@ -7758,6 +8703,7 @@
           <w:rFonts w:eastAsia="Calibri"/>
         </w:rPr>
       </w:pPr>
+      <w:bookmarkStart w:id="25" w:name="_Toc197647082"/>
       <w:r>
         <w:rPr>
           <w:rFonts w:eastAsia="Calibri"/>
@@ -7765,6 +8711,7 @@
         <w:lastRenderedPageBreak/>
         <w:t>Game Flow</w:t>
       </w:r>
+      <w:bookmarkEnd w:id="25"/>
     </w:p>
     <w:p>
       <w:pPr>
@@ -8005,12 +8952,14 @@
           <w:rFonts w:eastAsia="Calibri"/>
         </w:rPr>
       </w:pPr>
+      <w:bookmarkStart w:id="26" w:name="_Toc197647083"/>
       <w:r>
         <w:rPr>
           <w:rFonts w:eastAsia="Calibri"/>
         </w:rPr>
         <w:t>Integration with External Systems</w:t>
       </w:r>
+      <w:bookmarkEnd w:id="26"/>
     </w:p>
     <w:p>
       <w:pPr>
@@ -8055,12 +9004,14 @@
           <w:rFonts w:eastAsia="Calibri"/>
         </w:rPr>
       </w:pPr>
+      <w:bookmarkStart w:id="27" w:name="_Toc197647084"/>
       <w:r>
         <w:rPr>
           <w:rFonts w:eastAsia="Calibri"/>
         </w:rPr>
         <w:t>Error Handling</w:t>
       </w:r>
+      <w:bookmarkEnd w:id="27"/>
     </w:p>
     <w:p>
       <w:pPr>
@@ -8150,7 +9101,7 @@
           <w:lang w:val="en-US"/>
         </w:rPr>
       </w:pPr>
-      <w:bookmarkStart w:id="14" w:name="_Toc197639972"/>
+      <w:bookmarkStart w:id="28" w:name="_Toc197647085"/>
       <w:r>
         <w:rPr>
           <w:rFonts w:ascii="Calibri" w:eastAsia="Calibri" w:hAnsi="Calibri" w:cs="Calibri"/>
@@ -8185,7 +9136,7 @@
         </w:rPr>
         <w:t>)</w:t>
       </w:r>
-      <w:bookmarkEnd w:id="14"/>
+      <w:bookmarkEnd w:id="28"/>
     </w:p>
     <w:p>
       <w:pPr>
@@ -8244,7 +9195,7 @@
           <w:lang w:val="en-US"/>
         </w:rPr>
       </w:pPr>
-      <w:bookmarkStart w:id="15" w:name="_Toc197639973"/>
+      <w:bookmarkStart w:id="29" w:name="_Toc197647086"/>
       <w:r>
         <w:rPr>
           <w:rFonts w:ascii="Calibri" w:eastAsia="Calibri" w:hAnsi="Calibri" w:cs="Calibri"/>
@@ -8273,7 +9224,7 @@
         </w:rPr>
         <w:t>Architecture</w:t>
       </w:r>
-      <w:bookmarkEnd w:id="15"/>
+      <w:bookmarkEnd w:id="29"/>
       <w:r>
         <w:rPr>
           <w:rFonts w:ascii="Calibri" w:eastAsia="Calibri" w:hAnsi="Calibri" w:cs="Calibri"/>
@@ -9192,7 +10143,7 @@
           <w:lang w:val="en-US"/>
         </w:rPr>
       </w:pPr>
-      <w:bookmarkStart w:id="16" w:name="_Toc197639974"/>
+      <w:bookmarkStart w:id="30" w:name="_Toc197647087"/>
       <w:r>
         <w:rPr>
           <w:rFonts w:ascii="Calibri" w:eastAsia="Calibri" w:hAnsi="Calibri" w:cs="Calibri"/>
@@ -9214,7 +10165,7 @@
         </w:rPr>
         <w:t xml:space="preserve"> Rest APIs</w:t>
       </w:r>
-      <w:bookmarkEnd w:id="16"/>
+      <w:bookmarkEnd w:id="30"/>
       <w:r>
         <w:rPr>
           <w:rFonts w:ascii="Calibri" w:eastAsia="Calibri" w:hAnsi="Calibri" w:cs="Calibri"/>
@@ -15761,7 +16712,7 @@
           <w:lang w:val="en-US"/>
         </w:rPr>
       </w:pPr>
-      <w:bookmarkStart w:id="17" w:name="_Toc197639975"/>
+      <w:bookmarkStart w:id="31" w:name="_Toc197647088"/>
       <w:r>
         <w:rPr>
           <w:rFonts w:ascii="Calibri" w:eastAsia="Calibri" w:hAnsi="Calibri" w:cs="Calibri"/>
@@ -15815,7 +16766,7 @@
         </w:rPr>
         <w:t>)</w:t>
       </w:r>
-      <w:bookmarkEnd w:id="17"/>
+      <w:bookmarkEnd w:id="31"/>
     </w:p>
     <w:p>
       <w:pPr>
@@ -22392,7 +23343,7 @@
         <w:kern w:val="2"/>
         <w:sz w:val="24"/>
         <w:szCs w:val="24"/>
-        <w:lang w:val="en-BD" w:eastAsia="en-US" w:bidi="ar-SA"/>
+        <w:lang w:eastAsia="en-US" w:bidi="ar-SA"/>
         <w14:ligatures w14:val="standardContextual"/>
       </w:rPr>
     </w:rPrDefault>

</xml_diff>

<commit_message>
Update Use of AI on the documents
</commit_message>
<xml_diff>
--- a/Documentation/Bulff Game_Final Report.docx
+++ b/Documentation/Bulff Game_Final Report.docx
@@ -24406,6 +24406,7 @@
           <w:rFonts w:ascii="Calibri" w:hAnsi="Calibri" w:cs="Calibri"/>
           <w:b/>
           <w:bCs/>
+          <w:noProof/>
           <w:sz w:val="22"/>
           <w:szCs w:val="22"/>
           <w:lang w:val="en-US"/>
@@ -24598,7 +24599,54 @@
       </w:r>
       <w:bookmarkEnd w:id="48"/>
     </w:p>
-    <w:p/>
+    <w:p>
+      <w:pPr>
+        <w:pStyle w:val="ListParagraph"/>
+        <w:numPr>
+          <w:ilvl w:val="0"/>
+          <w:numId w:val="54"/>
+        </w:numPr>
+      </w:pPr>
+      <w:r>
+        <w:t>Used to do research about the websocket connection</w:t>
+      </w:r>
+    </w:p>
+    <w:p>
+      <w:pPr>
+        <w:pStyle w:val="ListParagraph"/>
+        <w:numPr>
+          <w:ilvl w:val="0"/>
+          <w:numId w:val="54"/>
+        </w:numPr>
+      </w:pPr>
+      <w:r>
+        <w:t>Debugging websocket connection issue</w:t>
+      </w:r>
+    </w:p>
+    <w:p>
+      <w:pPr>
+        <w:pStyle w:val="ListParagraph"/>
+        <w:numPr>
+          <w:ilvl w:val="0"/>
+          <w:numId w:val="54"/>
+        </w:numPr>
+      </w:pPr>
+      <w:r>
+        <w:t>Setting up docker</w:t>
+      </w:r>
+    </w:p>
+    <w:p>
+      <w:pPr>
+        <w:pStyle w:val="ListParagraph"/>
+        <w:numPr>
+          <w:ilvl w:val="0"/>
+          <w:numId w:val="54"/>
+        </w:numPr>
+      </w:pPr>
+      <w:r>
+        <w:t>Help taken to write the report</w:t>
+      </w:r>
+    </w:p>
     <w:p/>
     <w:p>
       <w:pPr>
@@ -25066,6 +25114,7 @@
           <w:rFonts w:ascii="Calibri" w:eastAsia="Calibri" w:hAnsi="Calibri" w:cs="Calibri"/>
           <w:lang w:val="en-US"/>
         </w:rPr>
+        <w:lastRenderedPageBreak/>
         <w:t>Report</w:t>
       </w:r>
       <w:bookmarkEnd w:id="50"/>
@@ -25109,16 +25158,7 @@
           <w:sz w:val="22"/>
           <w:szCs w:val="22"/>
         </w:rPr>
-        <w:t xml:space="preserve">ChatGPT-4o helped restructure disorganized sections of the report by providing recommendations on </w:t>
-      </w:r>
-      <w:r>
-        <w:rPr>
-          <w:rFonts w:ascii="Calibri" w:hAnsi="Calibri" w:cs="Calibri"/>
-          <w:sz w:val="22"/>
-          <w:szCs w:val="22"/>
-        </w:rPr>
-        <w:lastRenderedPageBreak/>
-        <w:t>logical flow, heading hierarchy</w:t>
+        <w:t>ChatGPT-4o helped restructure disorganized sections of the report by providing recommendations on logical flow, heading hierarchy</w:t>
       </w:r>
       <w:r>
         <w:rPr>
@@ -27722,6 +27762,119 @@
     </w:lvl>
   </w:abstractNum>
   <w:abstractNum w:abstractNumId="17" w15:restartNumberingAfterBreak="0">
+    <w:nsid w:val="285C121C"/>
+    <w:multiLevelType w:val="hybridMultilevel"/>
+    <w:tmpl w:val="E33C37B4"/>
+    <w:lvl w:ilvl="0" w:tplc="08090001">
+      <w:start w:val="1"/>
+      <w:numFmt w:val="bullet"/>
+      <w:lvlText w:val=""/>
+      <w:lvlJc w:val="left"/>
+      <w:pPr>
+        <w:ind w:left="1080" w:hanging="360"/>
+      </w:pPr>
+      <w:rPr>
+        <w:rFonts w:ascii="Symbol" w:hAnsi="Symbol" w:hint="default"/>
+      </w:rPr>
+    </w:lvl>
+    <w:lvl w:ilvl="1" w:tplc="08090003" w:tentative="1">
+      <w:start w:val="1"/>
+      <w:numFmt w:val="bullet"/>
+      <w:lvlText w:val="o"/>
+      <w:lvlJc w:val="left"/>
+      <w:pPr>
+        <w:ind w:left="1800" w:hanging="360"/>
+      </w:pPr>
+      <w:rPr>
+        <w:rFonts w:ascii="Courier New" w:hAnsi="Courier New" w:cs="Courier New" w:hint="default"/>
+      </w:rPr>
+    </w:lvl>
+    <w:lvl w:ilvl="2" w:tplc="08090005" w:tentative="1">
+      <w:start w:val="1"/>
+      <w:numFmt w:val="bullet"/>
+      <w:lvlText w:val=""/>
+      <w:lvlJc w:val="left"/>
+      <w:pPr>
+        <w:ind w:left="2520" w:hanging="360"/>
+      </w:pPr>
+      <w:rPr>
+        <w:rFonts w:ascii="Wingdings" w:hAnsi="Wingdings" w:hint="default"/>
+      </w:rPr>
+    </w:lvl>
+    <w:lvl w:ilvl="3" w:tplc="08090001" w:tentative="1">
+      <w:start w:val="1"/>
+      <w:numFmt w:val="bullet"/>
+      <w:lvlText w:val=""/>
+      <w:lvlJc w:val="left"/>
+      <w:pPr>
+        <w:ind w:left="3240" w:hanging="360"/>
+      </w:pPr>
+      <w:rPr>
+        <w:rFonts w:ascii="Symbol" w:hAnsi="Symbol" w:hint="default"/>
+      </w:rPr>
+    </w:lvl>
+    <w:lvl w:ilvl="4" w:tplc="08090003" w:tentative="1">
+      <w:start w:val="1"/>
+      <w:numFmt w:val="bullet"/>
+      <w:lvlText w:val="o"/>
+      <w:lvlJc w:val="left"/>
+      <w:pPr>
+        <w:ind w:left="3960" w:hanging="360"/>
+      </w:pPr>
+      <w:rPr>
+        <w:rFonts w:ascii="Courier New" w:hAnsi="Courier New" w:cs="Courier New" w:hint="default"/>
+      </w:rPr>
+    </w:lvl>
+    <w:lvl w:ilvl="5" w:tplc="08090005" w:tentative="1">
+      <w:start w:val="1"/>
+      <w:numFmt w:val="bullet"/>
+      <w:lvlText w:val=""/>
+      <w:lvlJc w:val="left"/>
+      <w:pPr>
+        <w:ind w:left="4680" w:hanging="360"/>
+      </w:pPr>
+      <w:rPr>
+        <w:rFonts w:ascii="Wingdings" w:hAnsi="Wingdings" w:hint="default"/>
+      </w:rPr>
+    </w:lvl>
+    <w:lvl w:ilvl="6" w:tplc="08090001" w:tentative="1">
+      <w:start w:val="1"/>
+      <w:numFmt w:val="bullet"/>
+      <w:lvlText w:val=""/>
+      <w:lvlJc w:val="left"/>
+      <w:pPr>
+        <w:ind w:left="5400" w:hanging="360"/>
+      </w:pPr>
+      <w:rPr>
+        <w:rFonts w:ascii="Symbol" w:hAnsi="Symbol" w:hint="default"/>
+      </w:rPr>
+    </w:lvl>
+    <w:lvl w:ilvl="7" w:tplc="08090003" w:tentative="1">
+      <w:start w:val="1"/>
+      <w:numFmt w:val="bullet"/>
+      <w:lvlText w:val="o"/>
+      <w:lvlJc w:val="left"/>
+      <w:pPr>
+        <w:ind w:left="6120" w:hanging="360"/>
+      </w:pPr>
+      <w:rPr>
+        <w:rFonts w:ascii="Courier New" w:hAnsi="Courier New" w:cs="Courier New" w:hint="default"/>
+      </w:rPr>
+    </w:lvl>
+    <w:lvl w:ilvl="8" w:tplc="08090005" w:tentative="1">
+      <w:start w:val="1"/>
+      <w:numFmt w:val="bullet"/>
+      <w:lvlText w:val=""/>
+      <w:lvlJc w:val="left"/>
+      <w:pPr>
+        <w:ind w:left="6840" w:hanging="360"/>
+      </w:pPr>
+      <w:rPr>
+        <w:rFonts w:ascii="Wingdings" w:hAnsi="Wingdings" w:hint="default"/>
+      </w:rPr>
+    </w:lvl>
+  </w:abstractNum>
+  <w:abstractNum w:abstractNumId="18" w15:restartNumberingAfterBreak="0">
     <w:nsid w:val="2E70449A"/>
     <w:multiLevelType w:val="multilevel"/>
     <w:tmpl w:val="35A8FC22"/>
@@ -27870,7 +28023,7 @@
       </w:rPr>
     </w:lvl>
   </w:abstractNum>
-  <w:abstractNum w:abstractNumId="18" w15:restartNumberingAfterBreak="0">
+  <w:abstractNum w:abstractNumId="19" w15:restartNumberingAfterBreak="0">
     <w:nsid w:val="305E4DFD"/>
     <w:multiLevelType w:val="hybridMultilevel"/>
     <w:tmpl w:val="2E445D7A"/>
@@ -27983,7 +28136,7 @@
       </w:rPr>
     </w:lvl>
   </w:abstractNum>
-  <w:abstractNum w:abstractNumId="19" w15:restartNumberingAfterBreak="0">
+  <w:abstractNum w:abstractNumId="20" w15:restartNumberingAfterBreak="0">
     <w:nsid w:val="37696322"/>
     <w:multiLevelType w:val="hybridMultilevel"/>
     <w:tmpl w:val="93827170"/>
@@ -28096,7 +28249,7 @@
       </w:rPr>
     </w:lvl>
   </w:abstractNum>
-  <w:abstractNum w:abstractNumId="20" w15:restartNumberingAfterBreak="0">
+  <w:abstractNum w:abstractNumId="21" w15:restartNumberingAfterBreak="0">
     <w:nsid w:val="3C08504F"/>
     <w:multiLevelType w:val="multilevel"/>
     <w:tmpl w:val="34200DA2"/>
@@ -28245,7 +28398,7 @@
       </w:rPr>
     </w:lvl>
   </w:abstractNum>
-  <w:abstractNum w:abstractNumId="21" w15:restartNumberingAfterBreak="0">
+  <w:abstractNum w:abstractNumId="22" w15:restartNumberingAfterBreak="0">
     <w:nsid w:val="43B0042F"/>
     <w:multiLevelType w:val="hybridMultilevel"/>
     <w:tmpl w:val="491C385C"/>
@@ -28358,7 +28511,7 @@
       </w:rPr>
     </w:lvl>
   </w:abstractNum>
-  <w:abstractNum w:abstractNumId="22" w15:restartNumberingAfterBreak="0">
+  <w:abstractNum w:abstractNumId="23" w15:restartNumberingAfterBreak="0">
     <w:nsid w:val="472227A2"/>
     <w:multiLevelType w:val="hybridMultilevel"/>
     <w:tmpl w:val="59E4F294"/>
@@ -28471,7 +28624,7 @@
       </w:rPr>
     </w:lvl>
   </w:abstractNum>
-  <w:abstractNum w:abstractNumId="23" w15:restartNumberingAfterBreak="0">
+  <w:abstractNum w:abstractNumId="24" w15:restartNumberingAfterBreak="0">
     <w:nsid w:val="473F7AD6"/>
     <w:multiLevelType w:val="multilevel"/>
     <w:tmpl w:val="8AFA27EE"/>
@@ -28620,7 +28773,7 @@
       </w:rPr>
     </w:lvl>
   </w:abstractNum>
-  <w:abstractNum w:abstractNumId="24" w15:restartNumberingAfterBreak="0">
+  <w:abstractNum w:abstractNumId="25" w15:restartNumberingAfterBreak="0">
     <w:nsid w:val="499D44FF"/>
     <w:multiLevelType w:val="hybridMultilevel"/>
     <w:tmpl w:val="7D26C29E"/>
@@ -28733,7 +28886,7 @@
       </w:rPr>
     </w:lvl>
   </w:abstractNum>
-  <w:abstractNum w:abstractNumId="25" w15:restartNumberingAfterBreak="0">
+  <w:abstractNum w:abstractNumId="26" w15:restartNumberingAfterBreak="0">
     <w:nsid w:val="4A2D5E69"/>
     <w:multiLevelType w:val="hybridMultilevel"/>
     <w:tmpl w:val="959857BA"/>
@@ -28846,7 +28999,7 @@
       </w:rPr>
     </w:lvl>
   </w:abstractNum>
-  <w:abstractNum w:abstractNumId="26" w15:restartNumberingAfterBreak="0">
+  <w:abstractNum w:abstractNumId="27" w15:restartNumberingAfterBreak="0">
     <w:nsid w:val="4B26385B"/>
     <w:multiLevelType w:val="hybridMultilevel"/>
     <w:tmpl w:val="A8A432D4"/>
@@ -28959,7 +29112,7 @@
       </w:rPr>
     </w:lvl>
   </w:abstractNum>
-  <w:abstractNum w:abstractNumId="27" w15:restartNumberingAfterBreak="0">
+  <w:abstractNum w:abstractNumId="28" w15:restartNumberingAfterBreak="0">
     <w:nsid w:val="4BFD5CBB"/>
     <w:multiLevelType w:val="hybridMultilevel"/>
     <w:tmpl w:val="96A482E6"/>
@@ -29072,7 +29225,7 @@
       </w:rPr>
     </w:lvl>
   </w:abstractNum>
-  <w:abstractNum w:abstractNumId="28" w15:restartNumberingAfterBreak="0">
+  <w:abstractNum w:abstractNumId="29" w15:restartNumberingAfterBreak="0">
     <w:nsid w:val="4E106E82"/>
     <w:multiLevelType w:val="multilevel"/>
     <w:tmpl w:val="3D2899BC"/>
@@ -29221,7 +29374,7 @@
       </w:rPr>
     </w:lvl>
   </w:abstractNum>
-  <w:abstractNum w:abstractNumId="29" w15:restartNumberingAfterBreak="0">
+  <w:abstractNum w:abstractNumId="30" w15:restartNumberingAfterBreak="0">
     <w:nsid w:val="4E1B3A17"/>
     <w:multiLevelType w:val="hybridMultilevel"/>
     <w:tmpl w:val="7A522242"/>
@@ -29334,7 +29487,7 @@
       </w:rPr>
     </w:lvl>
   </w:abstractNum>
-  <w:abstractNum w:abstractNumId="30" w15:restartNumberingAfterBreak="0">
+  <w:abstractNum w:abstractNumId="31" w15:restartNumberingAfterBreak="0">
     <w:nsid w:val="4ED2195C"/>
     <w:multiLevelType w:val="hybridMultilevel"/>
     <w:tmpl w:val="68089266"/>
@@ -29447,7 +29600,7 @@
       </w:rPr>
     </w:lvl>
   </w:abstractNum>
-  <w:abstractNum w:abstractNumId="31" w15:restartNumberingAfterBreak="0">
+  <w:abstractNum w:abstractNumId="32" w15:restartNumberingAfterBreak="0">
     <w:nsid w:val="4FAD7377"/>
     <w:multiLevelType w:val="hybridMultilevel"/>
     <w:tmpl w:val="D07229FA"/>
@@ -29533,7 +29686,7 @@
       </w:pPr>
     </w:lvl>
   </w:abstractNum>
-  <w:abstractNum w:abstractNumId="32" w15:restartNumberingAfterBreak="0">
+  <w:abstractNum w:abstractNumId="33" w15:restartNumberingAfterBreak="0">
     <w:nsid w:val="505D5489"/>
     <w:multiLevelType w:val="hybridMultilevel"/>
     <w:tmpl w:val="BC08F480"/>
@@ -29646,7 +29799,7 @@
       </w:rPr>
     </w:lvl>
   </w:abstractNum>
-  <w:abstractNum w:abstractNumId="33" w15:restartNumberingAfterBreak="0">
+  <w:abstractNum w:abstractNumId="34" w15:restartNumberingAfterBreak="0">
     <w:nsid w:val="55E4642D"/>
     <w:multiLevelType w:val="hybridMultilevel"/>
     <w:tmpl w:val="A3AA22B6"/>
@@ -29759,7 +29912,7 @@
       </w:rPr>
     </w:lvl>
   </w:abstractNum>
-  <w:abstractNum w:abstractNumId="34" w15:restartNumberingAfterBreak="0">
+  <w:abstractNum w:abstractNumId="35" w15:restartNumberingAfterBreak="0">
     <w:nsid w:val="59554AA0"/>
     <w:multiLevelType w:val="hybridMultilevel"/>
     <w:tmpl w:val="24B0E380"/>
@@ -29872,7 +30025,7 @@
       </w:rPr>
     </w:lvl>
   </w:abstractNum>
-  <w:abstractNum w:abstractNumId="35" w15:restartNumberingAfterBreak="0">
+  <w:abstractNum w:abstractNumId="36" w15:restartNumberingAfterBreak="0">
     <w:nsid w:val="59DD367A"/>
     <w:multiLevelType w:val="hybridMultilevel"/>
     <w:tmpl w:val="102CAC64"/>
@@ -29985,7 +30138,7 @@
       </w:rPr>
     </w:lvl>
   </w:abstractNum>
-  <w:abstractNum w:abstractNumId="36" w15:restartNumberingAfterBreak="0">
+  <w:abstractNum w:abstractNumId="37" w15:restartNumberingAfterBreak="0">
     <w:nsid w:val="5BE65577"/>
     <w:multiLevelType w:val="hybridMultilevel"/>
     <w:tmpl w:val="F984DA12"/>
@@ -30098,7 +30251,7 @@
       </w:rPr>
     </w:lvl>
   </w:abstractNum>
-  <w:abstractNum w:abstractNumId="37" w15:restartNumberingAfterBreak="0">
+  <w:abstractNum w:abstractNumId="38" w15:restartNumberingAfterBreak="0">
     <w:nsid w:val="5C131864"/>
     <w:multiLevelType w:val="hybridMultilevel"/>
     <w:tmpl w:val="617688EA"/>
@@ -30211,7 +30364,7 @@
       </w:rPr>
     </w:lvl>
   </w:abstractNum>
-  <w:abstractNum w:abstractNumId="38" w15:restartNumberingAfterBreak="0">
+  <w:abstractNum w:abstractNumId="39" w15:restartNumberingAfterBreak="0">
     <w:nsid w:val="5D2F1F83"/>
     <w:multiLevelType w:val="hybridMultilevel"/>
     <w:tmpl w:val="39E45A3C"/>
@@ -30324,7 +30477,7 @@
       </w:rPr>
     </w:lvl>
   </w:abstractNum>
-  <w:abstractNum w:abstractNumId="39" w15:restartNumberingAfterBreak="0">
+  <w:abstractNum w:abstractNumId="40" w15:restartNumberingAfterBreak="0">
     <w:nsid w:val="61B35926"/>
     <w:multiLevelType w:val="multilevel"/>
     <w:tmpl w:val="B4D85306"/>
@@ -30473,7 +30626,120 @@
       </w:rPr>
     </w:lvl>
   </w:abstractNum>
-  <w:abstractNum w:abstractNumId="40" w15:restartNumberingAfterBreak="0">
+  <w:abstractNum w:abstractNumId="41" w15:restartNumberingAfterBreak="0">
+    <w:nsid w:val="64D62A15"/>
+    <w:multiLevelType w:val="hybridMultilevel"/>
+    <w:tmpl w:val="5FC22F34"/>
+    <w:lvl w:ilvl="0" w:tplc="6D9C5E0C">
+      <w:start w:val="4"/>
+      <w:numFmt w:val="bullet"/>
+      <w:lvlText w:val="-"/>
+      <w:lvlJc w:val="left"/>
+      <w:pPr>
+        <w:ind w:left="720" w:hanging="360"/>
+      </w:pPr>
+      <w:rPr>
+        <w:rFonts w:ascii="Aptos" w:eastAsiaTheme="minorHAnsi" w:hAnsi="Aptos" w:cstheme="minorBidi" w:hint="default"/>
+      </w:rPr>
+    </w:lvl>
+    <w:lvl w:ilvl="1" w:tplc="08090003" w:tentative="1">
+      <w:start w:val="1"/>
+      <w:numFmt w:val="bullet"/>
+      <w:lvlText w:val="o"/>
+      <w:lvlJc w:val="left"/>
+      <w:pPr>
+        <w:ind w:left="1440" w:hanging="360"/>
+      </w:pPr>
+      <w:rPr>
+        <w:rFonts w:ascii="Courier New" w:hAnsi="Courier New" w:cs="Courier New" w:hint="default"/>
+      </w:rPr>
+    </w:lvl>
+    <w:lvl w:ilvl="2" w:tplc="08090005" w:tentative="1">
+      <w:start w:val="1"/>
+      <w:numFmt w:val="bullet"/>
+      <w:lvlText w:val=""/>
+      <w:lvlJc w:val="left"/>
+      <w:pPr>
+        <w:ind w:left="2160" w:hanging="360"/>
+      </w:pPr>
+      <w:rPr>
+        <w:rFonts w:ascii="Wingdings" w:hAnsi="Wingdings" w:hint="default"/>
+      </w:rPr>
+    </w:lvl>
+    <w:lvl w:ilvl="3" w:tplc="08090001" w:tentative="1">
+      <w:start w:val="1"/>
+      <w:numFmt w:val="bullet"/>
+      <w:lvlText w:val=""/>
+      <w:lvlJc w:val="left"/>
+      <w:pPr>
+        <w:ind w:left="2880" w:hanging="360"/>
+      </w:pPr>
+      <w:rPr>
+        <w:rFonts w:ascii="Symbol" w:hAnsi="Symbol" w:hint="default"/>
+      </w:rPr>
+    </w:lvl>
+    <w:lvl w:ilvl="4" w:tplc="08090003" w:tentative="1">
+      <w:start w:val="1"/>
+      <w:numFmt w:val="bullet"/>
+      <w:lvlText w:val="o"/>
+      <w:lvlJc w:val="left"/>
+      <w:pPr>
+        <w:ind w:left="3600" w:hanging="360"/>
+      </w:pPr>
+      <w:rPr>
+        <w:rFonts w:ascii="Courier New" w:hAnsi="Courier New" w:cs="Courier New" w:hint="default"/>
+      </w:rPr>
+    </w:lvl>
+    <w:lvl w:ilvl="5" w:tplc="08090005" w:tentative="1">
+      <w:start w:val="1"/>
+      <w:numFmt w:val="bullet"/>
+      <w:lvlText w:val=""/>
+      <w:lvlJc w:val="left"/>
+      <w:pPr>
+        <w:ind w:left="4320" w:hanging="360"/>
+      </w:pPr>
+      <w:rPr>
+        <w:rFonts w:ascii="Wingdings" w:hAnsi="Wingdings" w:hint="default"/>
+      </w:rPr>
+    </w:lvl>
+    <w:lvl w:ilvl="6" w:tplc="08090001" w:tentative="1">
+      <w:start w:val="1"/>
+      <w:numFmt w:val="bullet"/>
+      <w:lvlText w:val=""/>
+      <w:lvlJc w:val="left"/>
+      <w:pPr>
+        <w:ind w:left="5040" w:hanging="360"/>
+      </w:pPr>
+      <w:rPr>
+        <w:rFonts w:ascii="Symbol" w:hAnsi="Symbol" w:hint="default"/>
+      </w:rPr>
+    </w:lvl>
+    <w:lvl w:ilvl="7" w:tplc="08090003" w:tentative="1">
+      <w:start w:val="1"/>
+      <w:numFmt w:val="bullet"/>
+      <w:lvlText w:val="o"/>
+      <w:lvlJc w:val="left"/>
+      <w:pPr>
+        <w:ind w:left="5760" w:hanging="360"/>
+      </w:pPr>
+      <w:rPr>
+        <w:rFonts w:ascii="Courier New" w:hAnsi="Courier New" w:cs="Courier New" w:hint="default"/>
+      </w:rPr>
+    </w:lvl>
+    <w:lvl w:ilvl="8" w:tplc="08090005" w:tentative="1">
+      <w:start w:val="1"/>
+      <w:numFmt w:val="bullet"/>
+      <w:lvlText w:val=""/>
+      <w:lvlJc w:val="left"/>
+      <w:pPr>
+        <w:ind w:left="6480" w:hanging="360"/>
+      </w:pPr>
+      <w:rPr>
+        <w:rFonts w:ascii="Wingdings" w:hAnsi="Wingdings" w:hint="default"/>
+      </w:rPr>
+    </w:lvl>
+  </w:abstractNum>
+  <w:abstractNum w:abstractNumId="42" w15:restartNumberingAfterBreak="0">
     <w:nsid w:val="66C02025"/>
     <w:multiLevelType w:val="hybridMultilevel"/>
     <w:tmpl w:val="D93EA24C"/>
@@ -30586,7 +30852,7 @@
       </w:rPr>
     </w:lvl>
   </w:abstractNum>
-  <w:abstractNum w:abstractNumId="41" w15:restartNumberingAfterBreak="0">
+  <w:abstractNum w:abstractNumId="43" w15:restartNumberingAfterBreak="0">
     <w:nsid w:val="67307B65"/>
     <w:multiLevelType w:val="multilevel"/>
     <w:tmpl w:val="6DBE9A9A"/>
@@ -30735,7 +31001,7 @@
       </w:rPr>
     </w:lvl>
   </w:abstractNum>
-  <w:abstractNum w:abstractNumId="42" w15:restartNumberingAfterBreak="0">
+  <w:abstractNum w:abstractNumId="44" w15:restartNumberingAfterBreak="0">
     <w:nsid w:val="68251632"/>
     <w:multiLevelType w:val="hybridMultilevel"/>
     <w:tmpl w:val="6E2050FC"/>
@@ -30848,7 +31114,7 @@
       </w:rPr>
     </w:lvl>
   </w:abstractNum>
-  <w:abstractNum w:abstractNumId="43" w15:restartNumberingAfterBreak="0">
+  <w:abstractNum w:abstractNumId="45" w15:restartNumberingAfterBreak="0">
     <w:nsid w:val="7005404B"/>
     <w:multiLevelType w:val="hybridMultilevel"/>
     <w:tmpl w:val="97DEC238"/>
@@ -30961,7 +31227,7 @@
       </w:rPr>
     </w:lvl>
   </w:abstractNum>
-  <w:abstractNum w:abstractNumId="44" w15:restartNumberingAfterBreak="0">
+  <w:abstractNum w:abstractNumId="46" w15:restartNumberingAfterBreak="0">
     <w:nsid w:val="70386C77"/>
     <w:multiLevelType w:val="multilevel"/>
     <w:tmpl w:val="C7B04CA2"/>
@@ -31110,7 +31376,7 @@
       </w:rPr>
     </w:lvl>
   </w:abstractNum>
-  <w:abstractNum w:abstractNumId="45" w15:restartNumberingAfterBreak="0">
+  <w:abstractNum w:abstractNumId="47" w15:restartNumberingAfterBreak="0">
     <w:nsid w:val="70454CB0"/>
     <w:multiLevelType w:val="multilevel"/>
     <w:tmpl w:val="A3602276"/>
@@ -31259,7 +31525,7 @@
       </w:rPr>
     </w:lvl>
   </w:abstractNum>
-  <w:abstractNum w:abstractNumId="46" w15:restartNumberingAfterBreak="0">
+  <w:abstractNum w:abstractNumId="48" w15:restartNumberingAfterBreak="0">
     <w:nsid w:val="727D00CD"/>
     <w:multiLevelType w:val="hybridMultilevel"/>
     <w:tmpl w:val="B058A57A"/>
@@ -31372,7 +31638,7 @@
       </w:rPr>
     </w:lvl>
   </w:abstractNum>
-  <w:abstractNum w:abstractNumId="47" w15:restartNumberingAfterBreak="0">
+  <w:abstractNum w:abstractNumId="49" w15:restartNumberingAfterBreak="0">
     <w:nsid w:val="74B34A2C"/>
     <w:multiLevelType w:val="multilevel"/>
     <w:tmpl w:val="6342306C"/>
@@ -31521,7 +31787,7 @@
       </w:rPr>
     </w:lvl>
   </w:abstractNum>
-  <w:abstractNum w:abstractNumId="48" w15:restartNumberingAfterBreak="0">
+  <w:abstractNum w:abstractNumId="50" w15:restartNumberingAfterBreak="0">
     <w:nsid w:val="75686F03"/>
     <w:multiLevelType w:val="hybridMultilevel"/>
     <w:tmpl w:val="D340CD08"/>
@@ -31634,7 +31900,7 @@
       </w:rPr>
     </w:lvl>
   </w:abstractNum>
-  <w:abstractNum w:abstractNumId="49" w15:restartNumberingAfterBreak="0">
+  <w:abstractNum w:abstractNumId="51" w15:restartNumberingAfterBreak="0">
     <w:nsid w:val="7728115C"/>
     <w:multiLevelType w:val="multilevel"/>
     <w:tmpl w:val="6B7291CC"/>
@@ -31783,7 +32049,7 @@
       </w:rPr>
     </w:lvl>
   </w:abstractNum>
-  <w:abstractNum w:abstractNumId="50" w15:restartNumberingAfterBreak="0">
+  <w:abstractNum w:abstractNumId="52" w15:restartNumberingAfterBreak="0">
     <w:nsid w:val="7AA1458D"/>
     <w:multiLevelType w:val="hybridMultilevel"/>
     <w:tmpl w:val="85F6D428"/>
@@ -31896,7 +32162,7 @@
       </w:rPr>
     </w:lvl>
   </w:abstractNum>
-  <w:abstractNum w:abstractNumId="51" w15:restartNumberingAfterBreak="0">
+  <w:abstractNum w:abstractNumId="53" w15:restartNumberingAfterBreak="0">
     <w:nsid w:val="7FDA1CB6"/>
     <w:multiLevelType w:val="multilevel"/>
     <w:tmpl w:val="35C666B6"/>
@@ -32046,127 +32312,127 @@
     </w:lvl>
   </w:abstractNum>
   <w:num w:numId="1" w16cid:durableId="414936916">
-    <w:abstractNumId w:val="25"/>
+    <w:abstractNumId w:val="26"/>
   </w:num>
   <w:num w:numId="2" w16cid:durableId="1360163967">
     <w:abstractNumId w:val="13"/>
   </w:num>
   <w:num w:numId="3" w16cid:durableId="995189814">
-    <w:abstractNumId w:val="45"/>
+    <w:abstractNumId w:val="47"/>
   </w:num>
   <w:num w:numId="4" w16cid:durableId="288518097">
-    <w:abstractNumId w:val="23"/>
+    <w:abstractNumId w:val="24"/>
   </w:num>
   <w:num w:numId="5" w16cid:durableId="618220348">
-    <w:abstractNumId w:val="44"/>
+    <w:abstractNumId w:val="46"/>
   </w:num>
   <w:num w:numId="6" w16cid:durableId="100808529">
     <w:abstractNumId w:val="3"/>
   </w:num>
   <w:num w:numId="7" w16cid:durableId="2057003566">
-    <w:abstractNumId w:val="51"/>
+    <w:abstractNumId w:val="53"/>
   </w:num>
   <w:num w:numId="8" w16cid:durableId="364142580">
-    <w:abstractNumId w:val="47"/>
+    <w:abstractNumId w:val="49"/>
   </w:num>
   <w:num w:numId="9" w16cid:durableId="1660773012">
-    <w:abstractNumId w:val="49"/>
+    <w:abstractNumId w:val="51"/>
   </w:num>
   <w:num w:numId="10" w16cid:durableId="470515472">
     <w:abstractNumId w:val="14"/>
   </w:num>
   <w:num w:numId="11" w16cid:durableId="610404132">
-    <w:abstractNumId w:val="20"/>
+    <w:abstractNumId w:val="21"/>
   </w:num>
   <w:num w:numId="12" w16cid:durableId="934827012">
-    <w:abstractNumId w:val="41"/>
+    <w:abstractNumId w:val="43"/>
   </w:num>
   <w:num w:numId="13" w16cid:durableId="1908110889">
     <w:abstractNumId w:val="5"/>
   </w:num>
   <w:num w:numId="14" w16cid:durableId="1459376929">
-    <w:abstractNumId w:val="31"/>
+    <w:abstractNumId w:val="32"/>
   </w:num>
   <w:num w:numId="15" w16cid:durableId="1894079402">
+    <w:abstractNumId w:val="36"/>
+  </w:num>
+  <w:num w:numId="16" w16cid:durableId="707490665">
+    <w:abstractNumId w:val="30"/>
+  </w:num>
+  <w:num w:numId="17" w16cid:durableId="1682119633">
+    <w:abstractNumId w:val="42"/>
+  </w:num>
+  <w:num w:numId="18" w16cid:durableId="647563342">
     <w:abstractNumId w:val="35"/>
   </w:num>
-  <w:num w:numId="16" w16cid:durableId="707490665">
-    <w:abstractNumId w:val="29"/>
-  </w:num>
-  <w:num w:numId="17" w16cid:durableId="1682119633">
-    <w:abstractNumId w:val="40"/>
-  </w:num>
-  <w:num w:numId="18" w16cid:durableId="647563342">
-    <w:abstractNumId w:val="34"/>
-  </w:num>
   <w:num w:numId="19" w16cid:durableId="1100563191">
-    <w:abstractNumId w:val="21"/>
+    <w:abstractNumId w:val="22"/>
   </w:num>
   <w:num w:numId="20" w16cid:durableId="1450121824">
     <w:abstractNumId w:val="4"/>
   </w:num>
   <w:num w:numId="21" w16cid:durableId="1293902796">
-    <w:abstractNumId w:val="27"/>
+    <w:abstractNumId w:val="28"/>
   </w:num>
   <w:num w:numId="22" w16cid:durableId="18747935">
-    <w:abstractNumId w:val="43"/>
+    <w:abstractNumId w:val="45"/>
   </w:num>
   <w:num w:numId="23" w16cid:durableId="1335575082">
     <w:abstractNumId w:val="0"/>
   </w:num>
   <w:num w:numId="24" w16cid:durableId="1713844722">
-    <w:abstractNumId w:val="22"/>
+    <w:abstractNumId w:val="23"/>
   </w:num>
   <w:num w:numId="25" w16cid:durableId="979842376">
-    <w:abstractNumId w:val="19"/>
+    <w:abstractNumId w:val="20"/>
   </w:num>
   <w:num w:numId="26" w16cid:durableId="615907766">
-    <w:abstractNumId w:val="37"/>
+    <w:abstractNumId w:val="38"/>
   </w:num>
   <w:num w:numId="27" w16cid:durableId="1618946213">
-    <w:abstractNumId w:val="50"/>
+    <w:abstractNumId w:val="52"/>
   </w:num>
   <w:num w:numId="28" w16cid:durableId="1869562794">
     <w:abstractNumId w:val="7"/>
   </w:num>
   <w:num w:numId="29" w16cid:durableId="1087069288">
-    <w:abstractNumId w:val="38"/>
+    <w:abstractNumId w:val="39"/>
   </w:num>
   <w:num w:numId="30" w16cid:durableId="1905027669">
     <w:abstractNumId w:val="6"/>
   </w:num>
   <w:num w:numId="31" w16cid:durableId="1844197671">
-    <w:abstractNumId w:val="24"/>
+    <w:abstractNumId w:val="25"/>
   </w:num>
   <w:num w:numId="32" w16cid:durableId="1222985249">
     <w:abstractNumId w:val="9"/>
   </w:num>
   <w:num w:numId="33" w16cid:durableId="1792700601">
-    <w:abstractNumId w:val="26"/>
+    <w:abstractNumId w:val="27"/>
   </w:num>
   <w:num w:numId="34" w16cid:durableId="1828013938">
     <w:abstractNumId w:val="15"/>
   </w:num>
   <w:num w:numId="35" w16cid:durableId="43722989">
-    <w:abstractNumId w:val="30"/>
+    <w:abstractNumId w:val="31"/>
   </w:num>
   <w:num w:numId="36" w16cid:durableId="988707978">
     <w:abstractNumId w:val="11"/>
   </w:num>
   <w:num w:numId="37" w16cid:durableId="1124422105">
-    <w:abstractNumId w:val="18"/>
+    <w:abstractNumId w:val="19"/>
   </w:num>
   <w:num w:numId="38" w16cid:durableId="1400247162">
-    <w:abstractNumId w:val="46"/>
+    <w:abstractNumId w:val="48"/>
   </w:num>
   <w:num w:numId="39" w16cid:durableId="99228640">
     <w:abstractNumId w:val="8"/>
   </w:num>
   <w:num w:numId="40" w16cid:durableId="728455973">
-    <w:abstractNumId w:val="33"/>
+    <w:abstractNumId w:val="34"/>
   </w:num>
   <w:num w:numId="41" w16cid:durableId="1268191635">
-    <w:abstractNumId w:val="36"/>
+    <w:abstractNumId w:val="37"/>
   </w:num>
   <w:num w:numId="42" w16cid:durableId="88354272">
     <w:abstractNumId w:val="12"/>
@@ -32175,31 +32441,37 @@
     <w:abstractNumId w:val="10"/>
   </w:num>
   <w:num w:numId="44" w16cid:durableId="340476808">
-    <w:abstractNumId w:val="42"/>
+    <w:abstractNumId w:val="44"/>
   </w:num>
   <w:num w:numId="45" w16cid:durableId="585069672">
     <w:abstractNumId w:val="2"/>
   </w:num>
   <w:num w:numId="46" w16cid:durableId="495924937">
-    <w:abstractNumId w:val="48"/>
+    <w:abstractNumId w:val="50"/>
   </w:num>
   <w:num w:numId="47" w16cid:durableId="1712879714">
-    <w:abstractNumId w:val="17"/>
+    <w:abstractNumId w:val="18"/>
   </w:num>
   <w:num w:numId="48" w16cid:durableId="927889612">
-    <w:abstractNumId w:val="39"/>
+    <w:abstractNumId w:val="40"/>
   </w:num>
   <w:num w:numId="49" w16cid:durableId="1037972572">
     <w:abstractNumId w:val="16"/>
   </w:num>
   <w:num w:numId="50" w16cid:durableId="1076366480">
-    <w:abstractNumId w:val="28"/>
+    <w:abstractNumId w:val="29"/>
   </w:num>
   <w:num w:numId="51" w16cid:durableId="1015812385">
     <w:abstractNumId w:val="1"/>
   </w:num>
   <w:num w:numId="52" w16cid:durableId="1674993525">
-    <w:abstractNumId w:val="32"/>
+    <w:abstractNumId w:val="33"/>
+  </w:num>
+  <w:num w:numId="53" w16cid:durableId="970482945">
+    <w:abstractNumId w:val="41"/>
+  </w:num>
+  <w:num w:numId="54" w16cid:durableId="1541432987">
+    <w:abstractNumId w:val="17"/>
   </w:num>
   <w:numIdMacAtCleanup w:val="52"/>
 </w:numbering>
@@ -32214,7 +32486,7 @@
         <w:kern w:val="2"/>
         <w:sz w:val="24"/>
         <w:szCs w:val="24"/>
-        <w:lang w:eastAsia="en-US" w:bidi="ar-SA"/>
+        <w:lang w:val="en-BD" w:eastAsia="en-US" w:bidi="ar-SA"/>
         <w14:ligatures w14:val="standardContextual"/>
       </w:rPr>
     </w:rPrDefault>
@@ -32806,6 +33078,7 @@
   <w:style w:type="character" w:default="1" w:styleId="DefaultParagraphFont">
     <w:name w:val="Default Paragraph Font"/>
     <w:uiPriority w:val="1"/>
+    <w:semiHidden/>
     <w:unhideWhenUsed/>
   </w:style>
   <w:style w:type="table" w:default="1" w:styleId="TableNormal">

</xml_diff>